<commit_message>
Revised specular fading paper Added the paper presentation
</commit_message>
<xml_diff>
--- a/Documents/Papers/Computacao_Grafica.docx
+++ b/Documents/Papers/Computacao_Grafica.docx
@@ -266,15 +266,33 @@
         <w:t xml:space="preserve"> </w:t>
       </w:r>
       <w:r>
-        <w:t xml:space="preserve">introduced a new way to simulate surface roughness. Later, some changes were made in the proposed approach to allow greater performance and </w:t>
+        <w:t xml:space="preserve">introduced a new way to simulate surface roughness. Later, some changes </w:t>
       </w:r>
       <w:proofErr w:type="gramStart"/>
       <w:r>
-        <w:t>is</w:t>
+        <w:t>were made</w:t>
       </w:r>
       <w:proofErr w:type="gramEnd"/>
       <w:r>
-        <w:t xml:space="preserve"> now commonly used in video games, allowing a richer visual experience without the usage of highly detailed meshes. However, seeing from afar, the bumps become blurred and can disappear making the surface to appear dull. To fix this issue, a new approach was developed recently and the result if satisfying. However, the </w:t>
+        <w:t xml:space="preserve"> in the proposed approach to allow greater performance and </w:t>
+      </w:r>
+      <w:r>
+        <w:t>are</w:t>
+      </w:r>
+      <w:r>
+        <w:t xml:space="preserve"> commonly used in video games, allowing a richer visual experience without the usage of highly detailed meshes. However, seeing from afar, the bumps become blurred and can disappear</w:t>
+      </w:r>
+      <w:r>
+        <w:t xml:space="preserve"> making the surface </w:t>
+      </w:r>
+      <w:r>
+        <w:t>dull</w:t>
+      </w:r>
+      <w:r>
+        <w:t>er</w:t>
+      </w:r>
+      <w:r>
+        <w:t xml:space="preserve">. To fix this issue, a new approach was developed recently and the result if satisfying. However, the </w:t>
       </w:r>
       <w:proofErr w:type="spellStart"/>
       <w:r>
@@ -425,286 +443,279 @@
         <w:t>{</w:t>
       </w:r>
       <w:proofErr w:type="spellStart"/>
+      <w:r>
+        <w:rPr>
+          <w:rFonts w:ascii="Courier New" w:hAnsi="Courier New" w:cs="Courier New"/>
+          <w:sz w:val="18"/>
+          <w:szCs w:val="18"/>
+        </w:rPr>
+        <w:t>tkohwalter</w:t>
+      </w:r>
+      <w:proofErr w:type="spellEnd"/>
+      <w:r>
+        <w:rPr>
+          <w:rFonts w:ascii="Courier New" w:hAnsi="Courier New" w:cs="Courier New"/>
+          <w:sz w:val="18"/>
+          <w:szCs w:val="18"/>
+        </w:rPr>
+        <w:t xml:space="preserve">, </w:t>
+      </w:r>
+      <w:proofErr w:type="spellStart"/>
+      <w:r>
+        <w:rPr>
+          <w:rFonts w:ascii="Courier New" w:hAnsi="Courier New" w:cs="Courier New"/>
+          <w:sz w:val="18"/>
+          <w:szCs w:val="18"/>
+        </w:rPr>
+        <w:t>esteban</w:t>
+      </w:r>
+      <w:proofErr w:type="spellEnd"/>
+      <w:r>
+        <w:rPr>
+          <w:rFonts w:ascii="Courier New" w:eastAsia="Calibri" w:hAnsi="Courier New" w:cs="Courier New"/>
+          <w:sz w:val="18"/>
+          <w:szCs w:val="18"/>
+        </w:rPr>
+        <w:t>}@ic.uff.br</w:t>
+      </w:r>
+    </w:p>
+    <w:p>
+      <w:pPr>
+        <w:rPr>
+          <w:rFonts w:ascii="Courier New" w:hAnsi="Courier New" w:cs="Courier New"/>
+          <w:sz w:val="18"/>
+          <w:szCs w:val="18"/>
+        </w:rPr>
+      </w:pPr>
+    </w:p>
+    <w:p>
+      <w:pPr>
+        <w:pStyle w:val="Heading1"/>
+      </w:pPr>
+      <w:r>
+        <w:t xml:space="preserve"> </w:t>
+      </w:r>
+      <w:r>
+        <w:t>Introduction</w:t>
+      </w:r>
+    </w:p>
+    <w:p/>
+    <w:p>
+      <w:r>
+        <w:t>T</w:t>
+      </w:r>
+      <w:r>
+        <w:t>o create the illusion of certain surfaces or surface structures</w:t>
+      </w:r>
+      <w:r>
+        <w:t>, artists</w:t>
+      </w:r>
+      <w:r>
+        <w:t xml:space="preserve"> usually create bump maps</w:t>
+      </w:r>
+      <w:r>
+        <w:t>. In many cases these bump maps contain random bumps to better simulate rough</w:t>
+      </w:r>
+      <w:r>
+        <w:t xml:space="preserve"> surface</w:t>
+      </w:r>
+      <w:r>
+        <w:t xml:space="preserve"> materials at close</w:t>
+      </w:r>
+      <w:r>
+        <w:t xml:space="preserve"> range</w:t>
+      </w:r>
+      <w:r>
+        <w:t xml:space="preserve">. The </w:t>
+      </w:r>
+      <w:r>
+        <w:t xml:space="preserve">surface of these </w:t>
+      </w:r>
+      <w:r>
+        <w:t xml:space="preserve">perceived roughness should be the same when displayed at different distances to the viewer. </w:t>
+      </w:r>
+      <w:r>
+        <w:t>However,</w:t>
+      </w:r>
+      <w:r>
+        <w:t xml:space="preserve"> </w:t>
+      </w:r>
+      <w:r>
+        <w:t xml:space="preserve">the </w:t>
+      </w:r>
+      <w:r>
+        <w:t xml:space="preserve">shading of these </w:t>
+      </w:r>
+      <w:r>
+        <w:t>bump, which are mapped to surfaces,</w:t>
+      </w:r>
+      <w:r>
+        <w:t xml:space="preserve"> </w:t>
+      </w:r>
+      <w:r>
+        <w:t>are</w:t>
+      </w:r>
+      <w:r>
+        <w:t xml:space="preserve"> often inconsistent across different levels of detail</w:t>
+      </w:r>
+      <w:r>
+        <w:t xml:space="preserve"> and distance</w:t>
+      </w:r>
+      <w:r>
+        <w:t>, because the shading model at the coarsest level of detail does not correspond to the</w:t>
+      </w:r>
+      <w:r>
+        <w:t xml:space="preserve"> mapped</w:t>
+      </w:r>
+      <w:r>
+        <w:t xml:space="preserve"> bump at finer level of details. </w:t>
+      </w:r>
+      <w:r>
+        <w:t>As a result, the</w:t>
+      </w:r>
+      <w:r>
+        <w:t xml:space="preserve"> bump map is not consistent with the shading model.</w:t>
+      </w:r>
+    </w:p>
+    <w:p/>
+    <w:p>
+      <w:r>
+        <w:tab/>
+      </w:r>
+      <w:r>
+        <w:t xml:space="preserve">Bump mapping was originally introduced by </w:t>
+      </w:r>
+      <w:proofErr w:type="spellStart"/>
+      <w:r>
+        <w:t>Blinn</w:t>
+      </w:r>
+      <w:proofErr w:type="spellEnd"/>
+      <w:r>
+        <w:t xml:space="preserve"> </w:t>
+      </w:r>
+      <w:r>
+        <w:fldChar w:fldCharType="begin"/>
+      </w:r>
+      <w:r>
+        <w:instrText xml:space="preserve"> ADDIN ZOTERO_ITEM CSL_CITATION {"citationID":"HblOQ7nc","properties":{"formattedCitation":"(BLINN, 1978)","plainCitation":"(BLINN, 1978)"},"citationItems":[{"id":43,"uris":["http://zotero.org/users/local/ksghkIaS/items/B298NC8I"],"uri":["http://zotero.org/users/local/ksghkIaS/items/B298NC8I"],"itemData":{"id":43,"type":"article-journal","title":"Simulation of wrinkled surfaces","container-title":"SIGGRAPH Comput. Graph.","page":"286–292","volume":"12","issue":"3","abstract":"Computer generated shaded images have reached an impressive degree of realism with the current state of the art. They are not so realistic, however, that they would fool many people into believing they are real. One problem is that the surfaces tend to look artificial due to their extreme smoothness. What is needed is a means of simulating the surface irregularities that are on real surfaces. In 1973 Ed Catmull introduced the idea of using the parameter values of parametrically defined surfaces to index into a texture definition function which scales the intensity of the reflected light. By tying the texture pattern to the parameter values, the texture is guaranteed to rotate and move with the object. This is good for showing patterns painted on the surface, but attempts to simulate rough surfaces in this way are unconvincing. This paper presents a method of using a texturing function to perform a small perturbation on the direction of the surface normal before using it in the intensity calculations. This process yields images with realistic looking surface wrinkles without the need to model each wrinkle as a separate surface element. Several samples of images made with this technique are included.","DOI":"10.1145/965139.507101","author":[{"family":"Blinn","given":"James F."}],"issued":{"year":1978,"month":8},"page-first":"286–292"}}],"schema":"https://github.com/citation-style-language/schema/raw/master/csl-citation.json"} </w:instrText>
+      </w:r>
+      <w:r>
+        <w:fldChar w:fldCharType="separate"/>
+      </w:r>
+      <w:r>
+        <w:rPr>
+          <w:szCs w:val="21"/>
+        </w:rPr>
+        <w:t>(BLINN, 1978)</w:t>
+      </w:r>
+      <w:r>
+        <w:fldChar w:fldCharType="end"/>
+      </w:r>
+      <w:r>
+        <w:t xml:space="preserve">. He </w:t>
+      </w:r>
+      <w:r>
+        <w:t>demonstrated</w:t>
+      </w:r>
+      <w:r>
+        <w:t xml:space="preserve"> how </w:t>
+      </w:r>
+      <w:r>
+        <w:t xml:space="preserve">to simulate </w:t>
+      </w:r>
+      <w:r>
+        <w:t>wrinkled surfaces by on</w:t>
+      </w:r>
+      <w:r>
+        <w:t>ly perturbing the normal vector</w:t>
+      </w:r>
+      <w:r>
+        <w:t xml:space="preserve"> without changing the underlying surface itself. The </w:t>
+      </w:r>
+      <w:r>
+        <w:t xml:space="preserve">new </w:t>
+      </w:r>
+      <w:r>
+        <w:t xml:space="preserve">perturbed normal </w:t>
+      </w:r>
       <w:proofErr w:type="gramStart"/>
       <w:r>
-        <w:rPr>
-          <w:rFonts w:ascii="Courier New" w:hAnsi="Courier New" w:cs="Courier New"/>
-          <w:sz w:val="18"/>
-          <w:szCs w:val="18"/>
-        </w:rPr>
-        <w:t>tkohwalter</w:t>
+        <w:t>is used</w:t>
+      </w:r>
+      <w:proofErr w:type="gramEnd"/>
+      <w:r>
+        <w:t xml:space="preserve"> for lighting calculations instead of the original normal.</w:t>
+      </w:r>
+      <w:r>
+        <w:t xml:space="preserve"> </w:t>
+      </w:r>
+      <w:r>
+        <w:t xml:space="preserve">For </w:t>
+      </w:r>
+      <w:r>
+        <w:t>about</w:t>
+      </w:r>
+      <w:r>
+        <w:t xml:space="preserve"> thirty years, </w:t>
+      </w:r>
+      <w:r>
+        <w:t xml:space="preserve">the </w:t>
+      </w:r>
+      <w:r>
+        <w:t>bump mapping</w:t>
+      </w:r>
+      <w:r>
+        <w:t xml:space="preserve"> introduced by </w:t>
+      </w:r>
+      <w:proofErr w:type="spellStart"/>
+      <w:r>
+        <w:t>Blinn</w:t>
       </w:r>
       <w:proofErr w:type="spellEnd"/>
-      <w:proofErr w:type="gramEnd"/>
-      <w:r>
-        <w:rPr>
-          <w:rFonts w:ascii="Courier New" w:hAnsi="Courier New" w:cs="Courier New"/>
-          <w:sz w:val="18"/>
-          <w:szCs w:val="18"/>
-        </w:rPr>
-        <w:t xml:space="preserve">, </w:t>
+      <w:r>
+        <w:t xml:space="preserve"> has been an effective method for adding apparent detail to a surface. </w:t>
+      </w:r>
+      <w:r>
+        <w:t>On this paper, it is</w:t>
+      </w:r>
+      <w:r>
+        <w:t xml:space="preserve"> use</w:t>
+      </w:r>
+      <w:r>
+        <w:t>d</w:t>
+      </w:r>
+      <w:r>
+        <w:t xml:space="preserve"> the term </w:t>
+      </w:r>
+      <w:r>
+        <w:t>bump mapping</w:t>
+      </w:r>
+      <w:r>
+        <w:rPr>
+          <w:rFonts w:ascii="NimbusRomNo9L-ReguItal" w:hAnsi="NimbusRomNo9L-ReguItal" w:cs="NimbusRomNo9L-ReguItal"/>
+        </w:rPr>
+        <w:t xml:space="preserve"> </w:t>
+      </w:r>
+      <w:r>
+        <w:t>to refer to the original height texture that defines surface normal perturbation for shading</w:t>
+      </w:r>
+      <w:r>
+        <w:t xml:space="preserve">, introduced by </w:t>
       </w:r>
       <w:proofErr w:type="spellStart"/>
       <w:r>
-        <w:rPr>
-          <w:rFonts w:ascii="Courier New" w:hAnsi="Courier New" w:cs="Courier New"/>
-          <w:sz w:val="18"/>
-          <w:szCs w:val="18"/>
-        </w:rPr>
-        <w:t>esteban</w:t>
+        <w:t>Blinn</w:t>
       </w:r>
       <w:proofErr w:type="spellEnd"/>
       <w:r>
-        <w:rPr>
-          <w:rFonts w:ascii="Courier New" w:eastAsia="Calibri" w:hAnsi="Courier New" w:cs="Courier New"/>
-          <w:sz w:val="18"/>
-          <w:szCs w:val="18"/>
-        </w:rPr>
-        <w:t>}@ic.uff.br</w:t>
-      </w:r>
-    </w:p>
-    <w:p>
-      <w:pPr>
-        <w:rPr>
-          <w:rFonts w:ascii="Courier New" w:hAnsi="Courier New" w:cs="Courier New"/>
-          <w:sz w:val="18"/>
-          <w:szCs w:val="18"/>
-        </w:rPr>
-      </w:pPr>
-    </w:p>
-    <w:p>
-      <w:pPr>
-        <w:pStyle w:val="Heading1"/>
-      </w:pPr>
-      <w:r>
-        <w:t xml:space="preserve"> </w:t>
-      </w:r>
-      <w:r>
-        <w:t>Introduction</w:t>
-      </w:r>
-    </w:p>
-    <w:p/>
-    <w:p>
-      <w:r>
-        <w:t>Artists to create the illusion of certain surfaces or surface structures usually create bump maps</w:t>
-      </w:r>
-      <w:r>
-        <w:t>. In many cases these bump maps contain random bumps to better simulate rough</w:t>
-      </w:r>
-      <w:r>
-        <w:t xml:space="preserve"> surface</w:t>
-      </w:r>
-      <w:r>
-        <w:t xml:space="preserve"> materials at close</w:t>
-      </w:r>
-      <w:r>
-        <w:t xml:space="preserve"> range</w:t>
-      </w:r>
-      <w:r>
-        <w:t xml:space="preserve">. The </w:t>
-      </w:r>
-      <w:r>
-        <w:t xml:space="preserve">surface of </w:t>
-      </w:r>
-      <w:proofErr w:type="gramStart"/>
-      <w:r>
-        <w:t xml:space="preserve">these </w:t>
-      </w:r>
-      <w:r>
-        <w:t>perceived roughness</w:t>
-      </w:r>
-      <w:proofErr w:type="gramEnd"/>
-      <w:r>
-        <w:t xml:space="preserve"> should be the same when displayed at different distances to the viewer. </w:t>
-      </w:r>
-      <w:r>
-        <w:t>However,</w:t>
-      </w:r>
-      <w:r>
-        <w:t xml:space="preserve"> </w:t>
-      </w:r>
-      <w:r>
-        <w:t xml:space="preserve">the </w:t>
-      </w:r>
-      <w:r>
-        <w:t xml:space="preserve">shading of these </w:t>
-      </w:r>
-      <w:r>
-        <w:t>bump, which are mapped to surfaces,</w:t>
-      </w:r>
-      <w:r>
-        <w:t xml:space="preserve"> </w:t>
-      </w:r>
-      <w:r>
-        <w:t>are</w:t>
-      </w:r>
-      <w:r>
-        <w:t xml:space="preserve"> often inconsistent across different levels of detail</w:t>
-      </w:r>
-      <w:r>
-        <w:t xml:space="preserve"> and distance</w:t>
-      </w:r>
-      <w:r>
-        <w:t>, because the shading model at the coarsest level of detail does not correspond to the</w:t>
-      </w:r>
-      <w:r>
-        <w:t xml:space="preserve"> mapped</w:t>
-      </w:r>
-      <w:r>
-        <w:t xml:space="preserve"> bump at finer level of details. </w:t>
-      </w:r>
-      <w:r>
-        <w:t>As a result, the</w:t>
-      </w:r>
-      <w:r>
-        <w:t xml:space="preserve"> bump map is not consistent with the shading model.</w:t>
-      </w:r>
-    </w:p>
-    <w:p/>
-    <w:p>
-      <w:r>
-        <w:tab/>
-      </w:r>
-      <w:r>
-        <w:t xml:space="preserve">Bump mapping was originally introduced by </w:t>
-      </w:r>
-      <w:proofErr w:type="spellStart"/>
-      <w:r>
-        <w:t>Blinn</w:t>
-      </w:r>
-      <w:proofErr w:type="spellEnd"/>
-      <w:r>
-        <w:t xml:space="preserve"> </w:t>
-      </w:r>
-      <w:r>
-        <w:fldChar w:fldCharType="begin"/>
-      </w:r>
-      <w:r>
-        <w:instrText xml:space="preserve"> ADDIN ZOTERO_ITEM CSL_CITATION {"citationID":"HblOQ7nc","properties":{"formattedCitation":"(BLINN, 1978)","plainCitation":"(BLINN, 1978)"},"citationItems":[{"id":43,"uris":["http://zotero.org/users/local/ksghkIaS/items/B298NC8I"],"uri":["http://zotero.org/users/local/ksghkIaS/items/B298NC8I"],"itemData":{"id":43,"type":"article-journal","title":"Simulation of wrinkled surfaces","container-title":"SIGGRAPH Comput. Graph.","page":"286–292","volume":"12","issue":"3","abstract":"Computer generated shaded images have reached an impressive degree of realism with the current state of the art. They are not so realistic, however, that they would fool many people into believing they are real. One problem is that the surfaces tend to look artificial due to their extreme smoothness. What is needed is a means of simulating the surface irregularities that are on real surfaces. In 1973 Ed Catmull introduced the idea of using the parameter values of parametrically defined surfaces to index into a texture definition function which scales the intensity of the reflected light. By tying the texture pattern to the parameter values, the texture is guaranteed to rotate and move with the object. This is good for showing patterns painted on the surface, but attempts to simulate rough surfaces in this way are unconvincing. This paper presents a method of using a texturing function to perform a small perturbation on the direction of the surface normal before using it in the intensity calculations. This process yields images with realistic looking surface wrinkles without the need to model each wrinkle as a separate surface element. Several samples of images made with this technique are included.","DOI":"10.1145/965139.507101","author":[{"family":"Blinn","given":"James F."}],"issued":{"year":1978,"month":8},"page-first":"286–292"}}],"schema":"https://github.com/citation-style-language/schema/raw/master/csl-citation.json"} </w:instrText>
-      </w:r>
-      <w:r>
-        <w:fldChar w:fldCharType="separate"/>
-      </w:r>
-      <w:r>
-        <w:rPr>
-          <w:szCs w:val="21"/>
-        </w:rPr>
-        <w:t>(BLINN, 1978)</w:t>
-      </w:r>
-      <w:r>
-        <w:fldChar w:fldCharType="end"/>
-      </w:r>
-      <w:r>
-        <w:t xml:space="preserve">. He </w:t>
-      </w:r>
-      <w:r>
-        <w:t>demonstrated</w:t>
-      </w:r>
-      <w:r>
-        <w:t xml:space="preserve"> how </w:t>
-      </w:r>
-      <w:r>
-        <w:t xml:space="preserve">to simulate </w:t>
-      </w:r>
-      <w:r>
-        <w:t>wrinkled surfaces by on</w:t>
-      </w:r>
-      <w:r>
-        <w:t>ly perturbing the normal vector</w:t>
-      </w:r>
-      <w:r>
-        <w:t xml:space="preserve"> without changing the underlying surface itself. The </w:t>
-      </w:r>
-      <w:r>
-        <w:t xml:space="preserve">new </w:t>
-      </w:r>
-      <w:r>
-        <w:t xml:space="preserve">perturbed normal </w:t>
-      </w:r>
-      <w:proofErr w:type="gramStart"/>
-      <w:r>
-        <w:t>is used</w:t>
-      </w:r>
-      <w:proofErr w:type="gramEnd"/>
-      <w:r>
-        <w:t xml:space="preserve"> for lighting calculations instead of the original normal.</w:t>
-      </w:r>
-    </w:p>
-    <w:p/>
-    <w:p>
-      <w:r>
-        <w:tab/>
-        <w:t xml:space="preserve">For </w:t>
-      </w:r>
-      <w:r>
-        <w:t>about</w:t>
-      </w:r>
-      <w:r>
-        <w:t xml:space="preserve"> thirty years, </w:t>
-      </w:r>
-      <w:r>
-        <w:t xml:space="preserve">the </w:t>
-      </w:r>
-      <w:r>
-        <w:t>bump mapping</w:t>
-      </w:r>
-      <w:r>
-        <w:t xml:space="preserve"> introduced by </w:t>
-      </w:r>
-      <w:proofErr w:type="spellStart"/>
-      <w:r>
-        <w:t>Blinn</w:t>
-      </w:r>
-      <w:proofErr w:type="spellEnd"/>
-      <w:r>
-        <w:t xml:space="preserve"> has been an effective method for adding apparent detail to a surface. </w:t>
-      </w:r>
-      <w:r>
-        <w:t xml:space="preserve">On this paper, it </w:t>
-      </w:r>
-      <w:proofErr w:type="gramStart"/>
-      <w:r>
-        <w:t>is</w:t>
-      </w:r>
-      <w:r>
-        <w:t xml:space="preserve"> use</w:t>
-      </w:r>
-      <w:r>
-        <w:t>d</w:t>
-      </w:r>
-      <w:proofErr w:type="gramEnd"/>
-      <w:r>
-        <w:t xml:space="preserve"> the term </w:t>
-      </w:r>
-      <w:r>
-        <w:t>bump mapping</w:t>
-      </w:r>
-      <w:r>
-        <w:rPr>
-          <w:rFonts w:ascii="NimbusRomNo9L-ReguItal" w:hAnsi="NimbusRomNo9L-ReguItal" w:cs="NimbusRomNo9L-ReguItal"/>
-        </w:rPr>
-        <w:t xml:space="preserve"> </w:t>
-      </w:r>
-      <w:r>
-        <w:t xml:space="preserve">to refer to the original height texture that defines surface normal perturbation </w:t>
+        <w:t xml:space="preserve">, and the more common </w:t>
+      </w:r>
+      <w:r>
+        <w:t xml:space="preserve">normal </w:t>
       </w:r>
       <w:r>
         <w:lastRenderedPageBreak/>
-        <w:t>for shading</w:t>
-      </w:r>
-      <w:r>
-        <w:t xml:space="preserve">, introduced by </w:t>
-      </w:r>
-      <w:proofErr w:type="spellStart"/>
-      <w:r>
-        <w:t>Blinn</w:t>
-      </w:r>
-      <w:proofErr w:type="spellEnd"/>
-      <w:r>
-        <w:t xml:space="preserve">, and the more common </w:t>
-      </w:r>
-      <w:r>
-        <w:t>normal mapping</w:t>
+        <w:t>mapping</w:t>
       </w:r>
       <w:r>
         <w:t xml:space="preserve">, </w:t>
@@ -984,15 +995,7 @@
         <w:fldChar w:fldCharType="end"/>
       </w:r>
       <w:r>
-        <w:t xml:space="preserve">. With this approach, the bump </w:t>
-      </w:r>
-      <w:proofErr w:type="gramStart"/>
-      <w:r>
-        <w:t>is preserved</w:t>
-      </w:r>
-      <w:proofErr w:type="gramEnd"/>
-      <w:r>
-        <w:t xml:space="preserve"> at high distances. Nevertheless, the </w:t>
+        <w:t xml:space="preserve">. With this approach, the bump is preserved at high distances. Nevertheless, the </w:t>
       </w:r>
       <w:proofErr w:type="spellStart"/>
       <w:r>
@@ -1038,7 +1041,13 @@
       </w:r>
       <w:proofErr w:type="spellEnd"/>
       <w:r>
-        <w:t xml:space="preserve"> highlight. Note that this only affect the </w:t>
+        <w:t xml:space="preserve"> highlight</w:t>
+      </w:r>
+      <w:r>
+        <w:t>, reducing the shiny effect</w:t>
+      </w:r>
+      <w:r>
+        <w:t xml:space="preserve">. Note that this only affect the </w:t>
       </w:r>
       <w:proofErr w:type="spellStart"/>
       <w:r>
@@ -1061,27 +1070,12 @@
     <w:p>
       <w:r>
         <w:tab/>
-        <w:t xml:space="preserve">This paper </w:t>
-      </w:r>
-      <w:proofErr w:type="gramStart"/>
-      <w:r>
-        <w:t>is organized</w:t>
-      </w:r>
-      <w:proofErr w:type="gramEnd"/>
-      <w:r>
-        <w:t xml:space="preserve"> as follows: Section 2 presents some ground basement of previews works in the area, as well as aiding the understand of the proposed method. Section 3 presents the method proposed on this paper. </w:t>
-      </w:r>
-      <w:proofErr w:type="gramStart"/>
-      <w:r>
-        <w:t>Section 4 show</w:t>
-      </w:r>
-      <w:proofErr w:type="gramEnd"/>
-      <w:r>
-        <w:t xml:space="preserve"> the results of the method and Section 5 show the implementation. Finally, Section 6 presents the conclusion of this work.</w:t>
+        <w:t>This paper is organized as follows: Section 2 presents some ground basement of previews works in the area, as well as aiding the understand of the proposed method. Section 3 presents the method proposed on this paper. Section 4 show the results of the method and Section 5 show the implementation. Finally, Section 6 presents the conclusion of this work.</w:t>
       </w:r>
     </w:p>
     <w:p/>
     <w:p/>
+    <w:p/>
     <w:p>
       <w:pPr>
         <w:pStyle w:val="Heading1"/>
@@ -1131,7 +1125,13 @@
       </w:r>
       <w:proofErr w:type="spellEnd"/>
       <w:r>
-        <w:t xml:space="preserve">. This model is a modification of the </w:t>
+        <w:t>. Th</w:t>
+      </w:r>
+      <w:r>
+        <w:t>at</w:t>
+      </w:r>
+      <w:r>
+        <w:t xml:space="preserve"> model is a modification of the </w:t>
       </w:r>
       <w:proofErr w:type="spellStart"/>
       <w:r>
@@ -1160,7 +1160,19 @@
         <w:fldChar w:fldCharType="end"/>
       </w:r>
       <w:r>
-        <w:t xml:space="preserve">, making it more visually appealing. </w:t>
+        <w:t xml:space="preserve">, </w:t>
+      </w:r>
+      <w:r>
+        <w:t xml:space="preserve">which </w:t>
+      </w:r>
+      <w:r>
+        <w:t>mak</w:t>
+      </w:r>
+      <w:r>
+        <w:t>es</w:t>
+      </w:r>
+      <w:r>
+        <w:t xml:space="preserve"> it more visually appealing. </w:t>
       </w:r>
       <w:proofErr w:type="gramStart"/>
       <w:r>
@@ -1168,7 +1180,13 @@
       </w:r>
       <w:proofErr w:type="gramEnd"/>
       <w:r>
-        <w:t xml:space="preserve"> due to the way it was proposed, other ways to represent surface bump were adopted because they offer better results and are more flexible. One of such is the storage of the surface normal in texture maps </w:t>
+        <w:t xml:space="preserve"> due to the way it was proposed, other ways to represent surface bump were adopted because they offer better results and </w:t>
+      </w:r>
+      <w:r>
+        <w:t>more flexibility</w:t>
+      </w:r>
+      <w:r>
+        <w:t xml:space="preserve">. One of such is the storage of the surface normal in texture maps </w:t>
       </w:r>
       <w:r>
         <w:fldChar w:fldCharType="begin"/>
@@ -1364,15 +1382,7 @@
         <w:t xml:space="preserve"> Normal Mapping (LEAN) model in which this work was based on.</w:t>
       </w:r>
       <w:r>
-        <w:t xml:space="preserve"> Since this work is to improve the LEAN model, it </w:t>
-      </w:r>
-      <w:proofErr w:type="gramStart"/>
-      <w:r>
-        <w:t>will also be presented</w:t>
-      </w:r>
-      <w:proofErr w:type="gramEnd"/>
-      <w:r>
-        <w:t xml:space="preserve"> the Distance Fog, a technique used to enhance the perception of distance by simulating fog and light scattering, causing distant objects to appear with lower contrast.</w:t>
+        <w:t xml:space="preserve"> Since this work is to improve the LEAN model, it will also be presented the Distance Fog, a technique used to enhance the perception of distance by simulating fog and light scattering, causing distant objects to appear with lower contrast.</w:t>
       </w:r>
     </w:p>
     <w:p/>
@@ -1905,7 +1915,6 @@
         <w:pStyle w:val="Caption"/>
       </w:pPr>
       <w:bookmarkStart w:id="0" w:name="_Ref327699866"/>
-      <w:proofErr w:type="gramStart"/>
       <w:r>
         <w:t xml:space="preserve">Figure </w:t>
       </w:r>
@@ -1929,11 +1938,7 @@
       </w:r>
       <w:bookmarkEnd w:id="0"/>
       <w:r>
-        <w:t>: Bump Mapping.</w:t>
-      </w:r>
-      <w:proofErr w:type="gramEnd"/>
-      <w:r>
-        <w:t xml:space="preserve"> Smooth Surface + Wrinkle </w:t>
+        <w:t xml:space="preserve">: Bump Mapping. Smooth Surface + Wrinkle </w:t>
       </w:r>
       <w:r>
         <w:t>F</w:t>
@@ -2046,7 +2051,15 @@
       </w:fldSimple>
       <w:bookmarkEnd w:id="1"/>
       <w:r>
-        <w:t>: Example of Bump Mapping</w:t>
+        <w:t xml:space="preserve">: </w:t>
+      </w:r>
+      <w:proofErr w:type="gramStart"/>
+      <w:r>
+        <w:t>End result</w:t>
+      </w:r>
+      <w:proofErr w:type="gramEnd"/>
+      <w:r>
+        <w:t xml:space="preserve"> of Bump Mapping</w:t>
       </w:r>
     </w:p>
     <w:p/>
@@ -2073,15 +2086,7 @@
         <w:t>computational</w:t>
       </w:r>
       <w:r>
-        <w:t xml:space="preserve"> restrictions for the original Bump Mapping, a new technique </w:t>
-      </w:r>
-      <w:proofErr w:type="gramStart"/>
-      <w:r>
-        <w:t>was created</w:t>
-      </w:r>
-      <w:proofErr w:type="gramEnd"/>
-      <w:r>
-        <w:t xml:space="preserve">. The normal mapping </w:t>
+        <w:t xml:space="preserve"> restrictions for the original Bump Mapping, a new technique was created. The normal mapping </w:t>
       </w:r>
       <w:r>
         <w:fldChar w:fldCharType="begin"/>
@@ -2269,15 +2274,7 @@
       </w:r>
       <w:proofErr w:type="spellEnd"/>
       <w:r>
-        <w:t xml:space="preserve"> and will correspond to a point in the </w:t>
-      </w:r>
-      <w:proofErr w:type="gramStart"/>
-      <w:r>
-        <w:t>low resolution</w:t>
-      </w:r>
-      <w:proofErr w:type="gramEnd"/>
-      <w:r>
-        <w:t xml:space="preserve"> surface. </w:t>
+        <w:t xml:space="preserve"> and will correspond to a point in the low resolution surface. </w:t>
       </w:r>
       <w:r>
         <w:fldChar w:fldCharType="begin"/>
@@ -2304,7 +2301,10 @@
         <w:t xml:space="preserve"> illustrates the usage of such technique for a model using only 975 triangles. The left model is using a normal map created with a higher resolution</w:t>
       </w:r>
       <w:r>
-        <w:t xml:space="preserve"> surface and applying in the low resolution</w:t>
+        <w:t xml:space="preserve"> surface and applying in </w:t>
+      </w:r>
+      <w:r>
+        <w:t>a less detailed mesh</w:t>
       </w:r>
       <w:r>
         <w:t xml:space="preserve">, and the right </w:t>
@@ -2431,244 +2431,243 @@
         <w:t xml:space="preserve"> every </w:t>
       </w:r>
       <w:proofErr w:type="spellStart"/>
+      <w:r>
+        <w:t>texel</w:t>
+      </w:r>
+      <w:proofErr w:type="spellEnd"/>
+      <w:r>
+        <w:t xml:space="preserve"> in the normal map which corresponds to a surface position</w:t>
+      </w:r>
+      <w:r>
+        <w:t xml:space="preserve">. </w:t>
+      </w:r>
+      <w:r>
+        <w:t xml:space="preserve"> </w:t>
+      </w:r>
+      <w:r>
+        <w:t xml:space="preserve">A downside is that such object </w:t>
+      </w:r>
+      <w:r>
+        <w:t xml:space="preserve">space normal maps depend on the used </w:t>
+      </w:r>
+      <w:r>
+        <w:t>surface</w:t>
+      </w:r>
+      <w:r>
+        <w:t xml:space="preserve"> for bump</w:t>
+      </w:r>
+      <w:r>
+        <w:t>. In contrast, when bump mapping,</w:t>
+      </w:r>
+      <w:r>
+        <w:t xml:space="preserve"> the height map</w:t>
+      </w:r>
+      <w:r>
+        <w:rPr>
+          <w:rFonts w:ascii="CMMI10" w:hAnsi="CMMI10" w:cs="CMMI10"/>
+        </w:rPr>
+        <w:t xml:space="preserve"> </w:t>
+      </w:r>
+      <w:r>
+        <w:t>is independent of</w:t>
+      </w:r>
+      <w:r>
+        <w:t xml:space="preserve"> bumped surface </w:t>
+      </w:r>
+      <w:r>
+        <w:t xml:space="preserve">and </w:t>
+      </w:r>
       <w:proofErr w:type="gramStart"/>
       <w:r>
-        <w:t>texel</w:t>
+        <w:t>can be used</w:t>
+      </w:r>
+      <w:proofErr w:type="gramEnd"/>
+      <w:r>
+        <w:t xml:space="preserve"> to perturb the </w:t>
+      </w:r>
+      <w:proofErr w:type="spellStart"/>
+      <w:r>
+        <w:t>normals</w:t>
       </w:r>
       <w:proofErr w:type="spellEnd"/>
+      <w:r>
+        <w:t xml:space="preserve"> of any </w:t>
+      </w:r>
+      <w:r>
+        <w:t xml:space="preserve">other </w:t>
+      </w:r>
+      <w:r>
+        <w:t xml:space="preserve">surface. </w:t>
+      </w:r>
+      <w:r>
+        <w:t>Clearly, this very strong advantage</w:t>
+      </w:r>
+      <w:r>
+        <w:t xml:space="preserve"> </w:t>
+      </w:r>
+      <w:proofErr w:type="gramStart"/>
+      <w:r>
+        <w:t>should be preserved</w:t>
+      </w:r>
       <w:proofErr w:type="gramEnd"/>
       <w:r>
-        <w:t xml:space="preserve"> in the normal map which corresponds to a surface position</w:t>
-      </w:r>
-      <w:r>
-        <w:t xml:space="preserve">. </w:t>
-      </w:r>
-    </w:p>
-    <w:p>
-      <w:r>
-        <w:t xml:space="preserve">A downside is that such object </w:t>
-      </w:r>
-      <w:r>
-        <w:t xml:space="preserve">space normal maps depend on the used </w:t>
-      </w:r>
-      <w:r>
-        <w:t>surface</w:t>
-      </w:r>
-      <w:r>
-        <w:t xml:space="preserve"> for bump</w:t>
-      </w:r>
-      <w:r>
-        <w:t>. In contrast, when bump mapping,</w:t>
-      </w:r>
-      <w:r>
-        <w:t xml:space="preserve"> the height map</w:t>
-      </w:r>
-      <w:r>
-        <w:rPr>
-          <w:rFonts w:ascii="CMMI10" w:hAnsi="CMMI10" w:cs="CMMI10"/>
-        </w:rPr>
+        <w:t>.</w:t>
+      </w:r>
+    </w:p>
+    <w:p/>
+    <w:p>
+      <w:pPr>
+        <w:pStyle w:val="Heading2"/>
+      </w:pPr>
+      <w:r>
+        <w:t>Lean Mapping</w:t>
+      </w:r>
+    </w:p>
+    <w:p/>
+    <w:p>
+      <w:r>
+        <w:t>As was observed earlier, Bump Mapping has a highlight problem. To deal with it, a new</w:t>
+      </w:r>
+      <w:r>
+        <w:t xml:space="preserve"> technique was developed called </w:t>
+      </w:r>
+      <w:r>
+        <w:t xml:space="preserve">LEAN mapping </w:t>
+      </w:r>
+      <w:r>
+        <w:fldChar w:fldCharType="begin"/>
+      </w:r>
+      <w:r>
+        <w:instrText xml:space="preserve"> ADDIN ZOTERO_ITEM CSL_CITATION {"citationID":"Cw0s9AfP","properties":{"formattedCitation":"(OLANO; BAKER, 2010)","plainCitation":"(OLANO; BAKER, 2010)"},"citationItems":[{"id":58,"uris":["http://zotero.org/users/local/ksghkIaS/items/8D5EX428"],"uri":["http://zotero.org/users/local/ksghkIaS/items/8D5EX428"],"itemData":{"id":58,"type":"paper-conference","title":"LEAN mapping","collection-title":"I3D '10","publisher":"ACM","publisher-place":"New York, NY, USA","page":"181–188","event":"Proceedings of the 2010 ACM SIGGRAPH symposium on Interactive 3D Graphics and Games","event-place":"New York, NY, USA","abstract":"We introduce Linear Efficient Antialiased Normal (LEAN) Mapping, a method for real-time filtering of specular highlights in bump and normal maps. The method evaluates bumps as part of a shading computation in the tangent space of the polygonal surface rather than in the tangent space of the individual bumps. By operating in a common tangent space, we are able to store information on the distribution of bump normals in a linearly-filterable form compatible with standard MIP and anisotropic filtering hardware. The necessary textures can be computed in a preprocess or generated in real-time on the GPU for time-varying normal maps. The method effectively captures the bloom in highlight shape as bumps become too small to see, and will even transform bump ridges into anisotropic shading. Unlike even more expensive methods, several layers can be combined cheaply during surface rendering, with per-pixel blending. Though the method is based on a modified Ward shading model, we show how to map between its parameters and those of a standard Blinn-Phong model for compatibility with existing art assets and pipelines, and demonstrate that both models produce equivalent results at the largest MIP levels.","DOI":"10.1145/1730804.1730834","ISBN":"978-1-60558-939-8","author":[{"family":"Olano","given":"Marc"},{"family":"Baker","given":"Dan"}],"issued":{"year":2010},"page-first":"181–188"}}],"schema":"https://github.com/citation-style-language/schema/raw/master/csl-citation.json"} </w:instrText>
+      </w:r>
+      <w:r>
+        <w:fldChar w:fldCharType="separate"/>
+      </w:r>
+      <w:r>
+        <w:rPr>
+          <w:szCs w:val="21"/>
+        </w:rPr>
+        <w:t>(OLANO; BAKER, 2010)</w:t>
+      </w:r>
+      <w:r>
+        <w:fldChar w:fldCharType="end"/>
+      </w:r>
+      <w:r>
+        <w:t>. The</w:t>
+      </w:r>
+      <w:r>
+        <w:t xml:space="preserve"> LEAN mapping </w:t>
+      </w:r>
+      <w:r>
+        <w:t>is</w:t>
+      </w:r>
+      <w:r>
+        <w:t xml:space="preserve"> a simple model that is compatible with </w:t>
+      </w:r>
+      <w:r>
+        <w:t>existing diffuse bump filtering. It</w:t>
+      </w:r>
+      <w:r>
+        <w:t xml:space="preserve"> has </w:t>
+      </w:r>
+      <w:r>
+        <w:t xml:space="preserve">a </w:t>
+      </w:r>
+      <w:r>
+        <w:t>low pre</w:t>
+      </w:r>
+      <w:r>
+        <w:t>-</w:t>
+      </w:r>
+      <w:r>
+        <w:t>comp</w:t>
+      </w:r>
+      <w:r>
+        <w:t>utation cost, low run-time cost and</w:t>
+      </w:r>
+      <w:r>
         <w:t xml:space="preserve"> </w:t>
       </w:r>
       <w:r>
-        <w:t>is independent of</w:t>
-      </w:r>
-      <w:r>
-        <w:t xml:space="preserve"> bumped surface </w:t>
-      </w:r>
-      <w:r>
-        <w:t xml:space="preserve">and </w:t>
-      </w:r>
-      <w:proofErr w:type="gramStart"/>
-      <w:r>
-        <w:t>can be used</w:t>
-      </w:r>
-      <w:proofErr w:type="gramEnd"/>
-      <w:r>
-        <w:t xml:space="preserve"> to perturb the </w:t>
+        <w:t>it is compatible with</w:t>
+      </w:r>
+      <w:r>
+        <w:t xml:space="preserve"> existing </w:t>
+      </w:r>
+      <w:r>
+        <w:t xml:space="preserve">shading models based on </w:t>
       </w:r>
       <w:proofErr w:type="spellStart"/>
       <w:r>
-        <w:t>normals</w:t>
+        <w:t>Blinn-Phong</w:t>
       </w:r>
       <w:proofErr w:type="spellEnd"/>
       <w:r>
-        <w:t xml:space="preserve"> of any </w:t>
-      </w:r>
-      <w:r>
-        <w:t xml:space="preserve">other </w:t>
-      </w:r>
-      <w:r>
-        <w:t xml:space="preserve">surface. </w:t>
-      </w:r>
-      <w:r>
-        <w:t>Clearly, this very strong advantage</w:t>
-      </w:r>
-      <w:r>
         <w:t xml:space="preserve"> </w:t>
       </w:r>
-      <w:proofErr w:type="gramStart"/>
-      <w:r>
-        <w:t>should be preserved</w:t>
-      </w:r>
-      <w:proofErr w:type="gramEnd"/>
+      <w:r>
+        <w:fldChar w:fldCharType="begin"/>
+      </w:r>
+      <w:r>
+        <w:instrText xml:space="preserve"> ADDIN ZOTERO_ITEM CSL_CITATION {"citationID":"AzkCx2uQ","properties":{"formattedCitation":"(BLINN, 1977)","plainCitation":"(BLINN, 1977)"},"citationItems":[{"id":45,"uris":["http://zotero.org/users/local/ksghkIaS/items/J8BIRFSG"],"uri":["http://zotero.org/users/local/ksghkIaS/items/J8BIRFSG"],"itemData":{"id":45,"type":"article-journal","title":"Models of light reflection for computer synthesized pictures","container-title":"SIGGRAPH Comput. Graph.","page":"192–198","volume":"11","issue":"2","abstract":"In the production of computer generated pictures of three dimensional objects, one stage of the calculation is the determination of the intensity of a given object once its visibility has been established. This is typically done by modelling the surface as a perfect diffuser, sometimes with a specular component added for the simulation of hilights. This paper presents a more accurate function for the generation of hilights which is based on some experimental measurements of how light reflects from real surfaces. It differs from previous models in that the intensity of the hilight changes with the direction of the light source. Also the position and shape of the hilights is somewhat different from that generated by simpler models. Finally, the hilight function generates different results when simulating metallic vs. nonmetallic surfaces. Many of the effects so generated are somewhat subtle and are apparent only during movie sequences. Some representative still frames from such movies are included.","DOI":"10.1145/965141.563893","author":[{"family":"Blinn","given":"James F."}],"issued":{"year":1977,"month":7},"page-first":"192–198"}}],"schema":"https://github.com/citation-style-language/schema/raw/master/csl-citation.json"} </w:instrText>
+      </w:r>
+      <w:r>
+        <w:fldChar w:fldCharType="separate"/>
+      </w:r>
+      <w:r>
+        <w:rPr>
+          <w:szCs w:val="21"/>
+        </w:rPr>
+        <w:t>(BLINN, 1977)</w:t>
+      </w:r>
+      <w:r>
+        <w:fldChar w:fldCharType="end"/>
+      </w:r>
+      <w:r>
+        <w:t xml:space="preserve"> or Beckmann-di</w:t>
+      </w:r>
+      <w:r>
+        <w:t>stribution</w:t>
+      </w:r>
+      <w:r>
+        <w:t xml:space="preserve"> </w:t>
+      </w:r>
+      <w:r>
+        <w:fldChar w:fldCharType="begin"/>
+      </w:r>
+      <w:r>
+        <w:instrText xml:space="preserve"> ADDIN ZOTERO_ITEM CSL_CITATION {"citationID":"k9IwC9NH","properties":{"formattedCitation":"(BECKMANN; SPIZZICHINO, 1963)","plainCitation":"(BECKMANN; SPIZZICHINO, 1963)"},"citationItems":[{"id":78,"uris":["http://zotero.org/users/local/ksghkIaS/items/W72FNVDV"],"uri":["http://zotero.org/users/local/ksghkIaS/items/W72FNVDV"],"itemData":{"id":78,"type":"book","title":"The Scattering of Electromagnetic Waves from Rough Surfaces","publisher":"Pergamon Press","number-of-pages":"503","author":[{"family":"Beckmann","given":"Petr"},{"family":"Spizzichino","given":"André"}],"issued":{"year":1963}}}],"schema":"https://github.com/citation-style-language/schema/raw/master/csl-citation.json"} </w:instrText>
+      </w:r>
+      <w:r>
+        <w:fldChar w:fldCharType="separate"/>
+      </w:r>
+      <w:r>
+        <w:rPr>
+          <w:szCs w:val="21"/>
+        </w:rPr>
+        <w:t>(BECKMANN; SPIZZICHINO, 1963)</w:t>
+      </w:r>
+      <w:r>
+        <w:fldChar w:fldCharType="end"/>
+      </w:r>
       <w:r>
         <w:t>.</w:t>
       </w:r>
-    </w:p>
-    <w:p/>
-    <w:p>
-      <w:pPr>
-        <w:pStyle w:val="Heading2"/>
-      </w:pPr>
-      <w:r>
-        <w:t>Lean Mapping</w:t>
-      </w:r>
-    </w:p>
-    <w:p/>
-    <w:p>
-      <w:r>
-        <w:t>As was observed earlier, Bump Mapping has a highlight problem. To deal with it, a new</w:t>
-      </w:r>
-      <w:r>
-        <w:t xml:space="preserve"> technique was developed called </w:t>
-      </w:r>
-      <w:r>
-        <w:t xml:space="preserve">LEAN mapping </w:t>
-      </w:r>
-      <w:r>
-        <w:fldChar w:fldCharType="begin"/>
-      </w:r>
-      <w:r>
-        <w:instrText xml:space="preserve"> ADDIN ZOTERO_ITEM CSL_CITATION {"citationID":"Cw0s9AfP","properties":{"formattedCitation":"(OLANO; BAKER, 2010)","plainCitation":"(OLANO; BAKER, 2010)"},"citationItems":[{"id":58,"uris":["http://zotero.org/users/local/ksghkIaS/items/8D5EX428"],"uri":["http://zotero.org/users/local/ksghkIaS/items/8D5EX428"],"itemData":{"id":58,"type":"paper-conference","title":"LEAN mapping","collection-title":"I3D '10","publisher":"ACM","publisher-place":"New York, NY, USA","page":"181–188","event":"Proceedings of the 2010 ACM SIGGRAPH symposium on Interactive 3D Graphics and Games","event-place":"New York, NY, USA","abstract":"We introduce Linear Efficient Antialiased Normal (LEAN) Mapping, a method for real-time filtering of specular highlights in bump and normal maps. The method evaluates bumps as part of a shading computation in the tangent space of the polygonal surface rather than in the tangent space of the individual bumps. By operating in a common tangent space, we are able to store information on the distribution of bump normals in a linearly-filterable form compatible with standard MIP and anisotropic filtering hardware. The necessary textures can be computed in a preprocess or generated in real-time on the GPU for time-varying normal maps. The method effectively captures the bloom in highlight shape as bumps become too small to see, and will even transform bump ridges into anisotropic shading. Unlike even more expensive methods, several layers can be combined cheaply during surface rendering, with per-pixel blending. Though the method is based on a modified Ward shading model, we show how to map between its parameters and those of a standard Blinn-Phong model for compatibility with existing art assets and pipelines, and demonstrate that both models produce equivalent results at the largest MIP levels.","DOI":"10.1145/1730804.1730834","ISBN":"978-1-60558-939-8","author":[{"family":"Olano","given":"Marc"},{"family":"Baker","given":"Dan"}],"issued":{"year":2010},"page-first":"181–188"}}],"schema":"https://github.com/citation-style-language/schema/raw/master/csl-citation.json"} </w:instrText>
-      </w:r>
-      <w:r>
-        <w:fldChar w:fldCharType="separate"/>
-      </w:r>
-      <w:r>
-        <w:rPr>
-          <w:szCs w:val="21"/>
-        </w:rPr>
-        <w:t>(OLANO; BAKER, 2010)</w:t>
-      </w:r>
-      <w:r>
-        <w:fldChar w:fldCharType="end"/>
-      </w:r>
-      <w:r>
-        <w:t>. The</w:t>
-      </w:r>
-      <w:r>
-        <w:t xml:space="preserve"> LEAN mapping </w:t>
-      </w:r>
-      <w:r>
-        <w:t>is</w:t>
-      </w:r>
-      <w:r>
-        <w:t xml:space="preserve"> a simple model that is compatible with </w:t>
-      </w:r>
-      <w:r>
-        <w:t>existing diffuse bump filtering. It</w:t>
-      </w:r>
-      <w:r>
-        <w:t xml:space="preserve"> has </w:t>
-      </w:r>
-      <w:r>
-        <w:t xml:space="preserve">a </w:t>
-      </w:r>
-      <w:r>
-        <w:t>low pre</w:t>
-      </w:r>
-      <w:r>
-        <w:t>-</w:t>
-      </w:r>
-      <w:r>
-        <w:t>comp</w:t>
-      </w:r>
-      <w:r>
-        <w:t>utation cost, low run-time cost and</w:t>
-      </w:r>
       <w:r>
         <w:t xml:space="preserve"> </w:t>
       </w:r>
       <w:r>
-        <w:t>it is compatible with</w:t>
-      </w:r>
-      <w:r>
-        <w:t xml:space="preserve"> existing </w:t>
-      </w:r>
-      <w:proofErr w:type="spellStart"/>
-      <w:r>
-        <w:t>Blinn-Phong</w:t>
-      </w:r>
-      <w:proofErr w:type="spellEnd"/>
+        <w:t>In addition, it</w:t>
+      </w:r>
+      <w:r>
+        <w:t xml:space="preserve"> allows several</w:t>
+      </w:r>
       <w:r>
         <w:t xml:space="preserve"> </w:t>
       </w:r>
       <w:r>
-        <w:fldChar w:fldCharType="begin"/>
-      </w:r>
-      <w:r>
-        <w:instrText xml:space="preserve"> ADDIN ZOTERO_ITEM CSL_CITATION {"citationID":"AzkCx2uQ","properties":{"formattedCitation":"(BLINN, 1977)","plainCitation":"(BLINN, 1977)"},"citationItems":[{"id":45,"uris":["http://zotero.org/users/local/ksghkIaS/items/J8BIRFSG"],"uri":["http://zotero.org/users/local/ksghkIaS/items/J8BIRFSG"],"itemData":{"id":45,"type":"article-journal","title":"Models of light reflection for computer synthesized pictures","container-title":"SIGGRAPH Comput. Graph.","page":"192–198","volume":"11","issue":"2","abstract":"In the production of computer generated pictures of three dimensional objects, one stage of the calculation is the determination of the intensity of a given object once its visibility has been established. This is typically done by modelling the surface as a perfect diffuser, sometimes with a specular component added for the simulation of hilights. This paper presents a more accurate function for the generation of hilights which is based on some experimental measurements of how light reflects from real surfaces. It differs from previous models in that the intensity of the hilight changes with the direction of the light source. Also the position and shape of the hilights is somewhat different from that generated by simpler models. Finally, the hilight function generates different results when simulating metallic vs. nonmetallic surfaces. Many of the effects so generated are somewhat subtle and are apparent only during movie sequences. Some representative still frames from such movies are included.","DOI":"10.1145/965141.563893","author":[{"family":"Blinn","given":"James F."}],"issued":{"year":1977,"month":7},"page-first":"192–198"}}],"schema":"https://github.com/citation-style-language/schema/raw/master/csl-citation.json"} </w:instrText>
-      </w:r>
-      <w:r>
-        <w:fldChar w:fldCharType="separate"/>
-      </w:r>
-      <w:r>
-        <w:rPr>
-          <w:szCs w:val="21"/>
-        </w:rPr>
-        <w:t>(BLINN, 1977)</w:t>
-      </w:r>
-      <w:r>
-        <w:fldChar w:fldCharType="end"/>
-      </w:r>
-      <w:r>
-        <w:t xml:space="preserve"> or Beckmann-di</w:t>
-      </w:r>
-      <w:r>
-        <w:t>stribution</w:t>
-      </w:r>
-      <w:r>
-        <w:t xml:space="preserve"> </w:t>
-      </w:r>
-      <w:r>
-        <w:fldChar w:fldCharType="begin"/>
-      </w:r>
-      <w:r>
-        <w:instrText xml:space="preserve"> ADDIN ZOTERO_ITEM CSL_CITATION {"citationID":"k9IwC9NH","properties":{"formattedCitation":"(BECKMANN; SPIZZICHINO, 1963)","plainCitation":"(BECKMANN; SPIZZICHINO, 1963)"},"citationItems":[{"id":78,"uris":["http://zotero.org/users/local/ksghkIaS/items/W72FNVDV"],"uri":["http://zotero.org/users/local/ksghkIaS/items/W72FNVDV"],"itemData":{"id":78,"type":"book","title":"The Scattering of Electromagnetic Waves from Rough Surfaces","publisher":"Pergamon Press","number-of-pages":"503","author":[{"family":"Beckmann","given":"Petr"},{"family":"Spizzichino","given":"André"}],"issued":{"year":1963}}}],"schema":"https://github.com/citation-style-language/schema/raw/master/csl-citation.json"} </w:instrText>
-      </w:r>
-      <w:r>
-        <w:fldChar w:fldCharType="separate"/>
-      </w:r>
-      <w:r>
-        <w:rPr>
-          <w:szCs w:val="21"/>
-        </w:rPr>
-        <w:t>(BECKMANN; SPIZZICHINO, 1963)</w:t>
-      </w:r>
-      <w:r>
-        <w:fldChar w:fldCharType="end"/>
-      </w:r>
-      <w:r>
-        <w:t xml:space="preserve"> based shading models.</w:t>
-      </w:r>
-      <w:r>
-        <w:t xml:space="preserve"> </w:t>
-      </w:r>
-      <w:r>
-        <w:t>In addition, it</w:t>
-      </w:r>
-      <w:r>
-        <w:t xml:space="preserve"> allows several</w:t>
-      </w:r>
-      <w:r>
-        <w:t xml:space="preserve"> </w:t>
-      </w:r>
-      <w:r>
         <w:t>approaches to the combination of multiple bump layers.</w:t>
       </w:r>
-    </w:p>
-    <w:p/>
-    <w:p>
       <w:r>
         <w:tab/>
         <w:t xml:space="preserve">The Beckmann distribution uses a Gaussian distribution of normal slopes and </w:t>
@@ -2744,26 +2743,29 @@
         <w:t xml:space="preserve"> </w:t>
       </w:r>
       <w:r>
+        <w:fldChar w:fldCharType="begin"/>
+      </w:r>
+      <w:r>
+        <w:instrText xml:space="preserve"> ADDIN ZOTERO_ITEM CSL_CITATION {"citationID":"x151qLqa","properties":{"formattedCitation":"(WILLIAMS, 1983)","plainCitation":"(WILLIAMS, 1983)"},"citationItems":[{"id":67,"uris":["http://zotero.org/users/local/ksghkIaS/items/4QU677TB"],"uri":["http://zotero.org/users/local/ksghkIaS/items/4QU677TB"],"itemData":{"id":67,"type":"article-journal","title":"Pyramidal parametrics","container-title":"SIGGRAPH Comput. Graph.","page":"1–11","volume":"17","issue":"3","abstract":"The mapping of images onto surfaces may substantially increase the realism and information content of computer-generated imagery. The projection of a flat source image onto a curved surface may involve sampling difficulties, however, which are compounded as the view of the surface changes. As the projected scale of the surface increases, interpolation between the original samples of the source image is necessary; as the scale is reduced, approximation of multiple samples in the source is required. Thus a constantly changing sampling window of view-dependent shape must traverse the source image. To reduce the computation implied by these requirements, a set of prefiltered source images may be created. This approach can be applied to particular advantage in animation, where a large number of frames using the same source image must be generated. This paper advances a “pyramidal parametric” prefiltering and sampling geometry which minimizes aliasing effects and assures continuity within and between target images. Although the mapping of texture onto surfaces is an excellent example of the process and provided the original motivation for its development, pyramidal parametric data structures admit of wider application. The aliasing of not only surface texture, but also highlights and even the surface representations themselves, may be minimized by pyramidal parametric means.","DOI":"10.1145/964967.801126","author":[{"family":"Williams","given":"Lance"}],"issued":{"year":1983,"month":7},"page-first":"1–11"}}],"schema":"https://github.com/citation-style-language/schema/raw/master/csl-citation.json"} </w:instrText>
+      </w:r>
+      <w:r>
+        <w:fldChar w:fldCharType="separate"/>
+      </w:r>
+      <w:r>
+        <w:rPr>
+          <w:szCs w:val="21"/>
+        </w:rPr>
+        <w:t>(WILLIAMS, 1983)</w:t>
+      </w:r>
+      <w:r>
+        <w:fldChar w:fldCharType="end"/>
+      </w:r>
+      <w:r>
+        <w:t xml:space="preserve"> texture lookup per shading </w:t>
+      </w:r>
+      <w:r>
         <w:lastRenderedPageBreak/>
-        <w:fldChar w:fldCharType="begin"/>
-      </w:r>
-      <w:r>
-        <w:instrText xml:space="preserve"> ADDIN ZOTERO_ITEM CSL_CITATION {"citationID":"x151qLqa","properties":{"formattedCitation":"(WILLIAMS, 1983)","plainCitation":"(WILLIAMS, 1983)"},"citationItems":[{"id":67,"uris":["http://zotero.org/users/local/ksghkIaS/items/4QU677TB"],"uri":["http://zotero.org/users/local/ksghkIaS/items/4QU677TB"],"itemData":{"id":67,"type":"article-journal","title":"Pyramidal parametrics","container-title":"SIGGRAPH Comput. Graph.","page":"1–11","volume":"17","issue":"3","abstract":"The mapping of images onto surfaces may substantially increase the realism and information content of computer-generated imagery. The projection of a flat source image onto a curved surface may involve sampling difficulties, however, which are compounded as the view of the surface changes. As the projected scale of the surface increases, interpolation between the original samples of the source image is necessary; as the scale is reduced, approximation of multiple samples in the source is required. Thus a constantly changing sampling window of view-dependent shape must traverse the source image. To reduce the computation implied by these requirements, a set of prefiltered source images may be created. This approach can be applied to particular advantage in animation, where a large number of frames using the same source image must be generated. This paper advances a “pyramidal parametric” prefiltering and sampling geometry which minimizes aliasing effects and assures continuity within and between target images. Although the mapping of texture onto surfaces is an excellent example of the process and provided the original motivation for its development, pyramidal parametric data structures admit of wider application. The aliasing of not only surface texture, but also highlights and even the surface representations themselves, may be minimized by pyramidal parametric means.","DOI":"10.1145/964967.801126","author":[{"family":"Williams","given":"Lance"}],"issued":{"year":1983,"month":7},"page-first":"1–11"}}],"schema":"https://github.com/citation-style-language/schema/raw/master/csl-citation.json"} </w:instrText>
-      </w:r>
-      <w:r>
-        <w:fldChar w:fldCharType="separate"/>
-      </w:r>
-      <w:r>
-        <w:rPr>
-          <w:szCs w:val="21"/>
-        </w:rPr>
-        <w:t>(WILLIAMS, 1983)</w:t>
-      </w:r>
-      <w:r>
-        <w:fldChar w:fldCharType="end"/>
-      </w:r>
-      <w:r>
-        <w:t xml:space="preserve"> texture lookup per shading evaluating and manages to capture </w:t>
+        <w:t xml:space="preserve">evaluating and manages to capture </w:t>
       </w:r>
       <w:proofErr w:type="spellStart"/>
       <w:r>
@@ -2796,7 +2798,13 @@
       </w:r>
       <w:proofErr w:type="gramEnd"/>
       <w:r>
-        <w:t xml:space="preserve"> for use for games arts. </w:t>
+        <w:t xml:space="preserve"> for use </w:t>
+      </w:r>
+      <w:r>
+        <w:t>in</w:t>
+      </w:r>
+      <w:r>
+        <w:t xml:space="preserve"> games arts. </w:t>
       </w:r>
       <w:r>
         <w:t xml:space="preserve">To use </w:t>
@@ -2892,15 +2900,7 @@
               <w:sz w:val="28"/>
               <w:szCs w:val="28"/>
             </w:rPr>
-            <m:t>N=(b.x, b.y, b.z</m:t>
-          </m:r>
-          <m:r>
-            <w:rPr>
-              <w:rFonts w:ascii="Cambria Math" w:hAnsi="Cambria Math"/>
-              <w:sz w:val="28"/>
-              <w:szCs w:val="28"/>
-            </w:rPr>
-            <m:t>)</m:t>
+            <m:t>N=(b.x, b.y, b.z)</m:t>
           </m:r>
         </m:oMath>
       </m:oMathPara>
@@ -2987,15 +2987,7 @@
               <w:sz w:val="28"/>
               <w:szCs w:val="28"/>
             </w:rPr>
-            <m:t>.y</m:t>
-          </m:r>
-          <m:r>
-            <w:rPr>
-              <w:rFonts w:ascii="Cambria Math" w:hAnsi="Cambria Math"/>
-              <w:sz w:val="28"/>
-              <w:szCs w:val="28"/>
-            </w:rPr>
-            <m:t>)</m:t>
+            <m:t>.y)</m:t>
           </m:r>
         </m:oMath>
       </m:oMathPara>
@@ -3223,15 +3215,7 @@
               <w:sz w:val="28"/>
               <w:szCs w:val="28"/>
             </w:rPr>
-            <m:t>.y</m:t>
-          </m:r>
-          <m:r>
-            <w:rPr>
-              <w:rFonts w:ascii="Cambria Math" w:hAnsi="Cambria Math"/>
-              <w:sz w:val="28"/>
-              <w:szCs w:val="28"/>
-            </w:rPr>
-            <m:t>)</m:t>
+            <m:t>.y)</m:t>
           </m:r>
         </m:oMath>
       </m:oMathPara>
@@ -3280,7 +3264,18 @@
       </w:r>
       <w:proofErr w:type="spellEnd"/>
       <w:r>
-        <w:t xml:space="preserve">. Using standard filtering of the resulted textures sampling of these five values will give as a result an </w:t>
+        <w:t xml:space="preserve">. </w:t>
+      </w:r>
+      <w:proofErr w:type="gramStart"/>
+      <w:r>
+        <w:t>Using</w:t>
+      </w:r>
+      <w:proofErr w:type="gramEnd"/>
+      <w:r>
+        <w:t xml:space="preserve"> standard filtering of the resulted textures sampling of these five values will give as a</w:t>
+      </w:r>
+      <w:r>
+        <w:t xml:space="preserve"> result an </w:t>
       </w:r>
       <w:proofErr w:type="spellStart"/>
       <w:r>
@@ -3288,7 +3283,10 @@
       </w:r>
       <w:proofErr w:type="spellEnd"/>
       <w:r>
-        <w:t xml:space="preserve"> and filtered blend of the bumps and </w:t>
+        <w:t xml:space="preserve">, </w:t>
+      </w:r>
+      <w:r>
+        <w:t xml:space="preserve">filtered blend of the bumps and </w:t>
       </w:r>
       <w:proofErr w:type="spellStart"/>
       <w:r>
@@ -3298,15 +3296,18 @@
       <w:r>
         <w:t xml:space="preserve"> shading. Since to store five values in textures will need two textures, which enables the possibility to store eight values, the bump normal can also be stored on the remaining three values to save computation and </w:t>
       </w:r>
+      <w:r>
+        <w:t xml:space="preserve">improve </w:t>
+      </w:r>
+      <w:r>
+        <w:t xml:space="preserve">quality of the diffuse filtering, instead of reconstructing it </w:t>
+      </w:r>
       <w:proofErr w:type="gramStart"/>
       <w:r>
-        <w:t>improve  the</w:t>
-      </w:r>
-      <w:proofErr w:type="gramEnd"/>
-      <w:r>
-        <w:t xml:space="preserve"> quality of the diffuse filtering, instead of reconstructing it from </w:t>
+        <w:t xml:space="preserve">from </w:t>
       </w:r>
       <m:oMath>
+        <w:proofErr w:type="gramEnd"/>
         <m:r>
           <w:rPr>
             <w:rFonts w:ascii="Cambria Math" w:hAnsi="Cambria Math"/>
@@ -3340,7 +3341,15 @@
         </m:r>
       </m:oMath>
       <w:r>
-        <w:t xml:space="preserve">. This method also allows for diffuse filtering using non-normalized normals after texture filtering, as observed at </w:t>
+        <w:t xml:space="preserve">. This method also allows for diffuse filtering using non-normalized </w:t>
+      </w:r>
+      <w:proofErr w:type="spellStart"/>
+      <w:r>
+        <w:t>normals</w:t>
+      </w:r>
+      <w:proofErr w:type="spellEnd"/>
+      <w:r>
+        <w:t xml:space="preserve"> after texture filtering, as observed at </w:t>
       </w:r>
       <w:r>
         <w:fldChar w:fldCharType="begin"/>
@@ -3364,6 +3373,7 @@
         <w:t>.</w:t>
       </w:r>
     </w:p>
+    <w:p/>
     <w:p>
       <w:r>
         <w:tab/>
@@ -3440,13 +3450,20 @@
         <w:t>specularity</w:t>
       </w:r>
       <w:proofErr w:type="spellEnd"/>
-      <w:proofErr w:type="gramStart"/>
-      <w:r>
-        <w:t>,  it</w:t>
-      </w:r>
-      <w:proofErr w:type="gramEnd"/>
-      <w:r>
-        <w:t xml:space="preserve"> is only necessary to add the 1 / s term during the final shading when constructing the covariance ∑, adding it in the </w:t>
+      <w:r>
+        <w:t>, it</w:t>
+      </w:r>
+      <w:r>
+        <w:t xml:space="preserve"> is only necessary to add the </w:t>
+      </w:r>
+      <w:r>
+        <w:rPr>
+          <w:i/>
+        </w:rPr>
+        <w:t>1 / s</w:t>
+      </w:r>
+      <w:r>
+        <w:t xml:space="preserve"> term during the final shading when constructing the covariance ∑, adding it in the </w:t>
       </w:r>
       <w:proofErr w:type="spellStart"/>
       <w:r>
@@ -3540,24 +3557,8 @@
                 </w:rPr>
               </m:ctrlPr>
             </m:naryPr>
-            <m:sub>
-              <m:ctrlPr>
-                <w:rPr>
-                  <w:rFonts w:ascii="Cambria Math"/>
-                  <w:sz w:val="24"/>
-                  <w:szCs w:val="24"/>
-                </w:rPr>
-              </m:ctrlPr>
-            </m:sub>
-            <m:sup>
-              <m:ctrlPr>
-                <w:rPr>
-                  <w:rFonts w:ascii="Cambria Math"/>
-                  <w:sz w:val="24"/>
-                  <w:szCs w:val="24"/>
-                </w:rPr>
-              </m:ctrlPr>
-            </m:sup>
+            <m:sub/>
+            <m:sup/>
             <m:e>
               <m:r>
                 <m:rPr>
@@ -3570,13 +3571,6 @@
                 </w:rPr>
                 <m:t>=</m:t>
               </m:r>
-              <m:ctrlPr>
-                <w:rPr>
-                  <w:rFonts w:ascii="Cambria Math"/>
-                  <w:sz w:val="24"/>
-                  <w:szCs w:val="24"/>
-                </w:rPr>
-              </m:ctrlPr>
             </m:e>
           </m:nary>
           <m:d>
@@ -3665,7 +3659,13 @@
     <w:p/>
     <w:p>
       <w:r>
-        <w:t xml:space="preserve">Lastly, compute the </w:t>
+        <w:t xml:space="preserve">Lastly, </w:t>
+      </w:r>
+      <w:r>
+        <w:t>t</w:t>
+      </w:r>
+      <w:r>
+        <w:t xml:space="preserve">he </w:t>
       </w:r>
       <w:proofErr w:type="spellStart"/>
       <w:r>
@@ -3673,7 +3673,18 @@
       </w:r>
       <w:proofErr w:type="spellEnd"/>
       <w:r>
-        <w:t xml:space="preserve"> term using the following equation:</w:t>
+        <w:t xml:space="preserve"> term </w:t>
+      </w:r>
+      <w:proofErr w:type="gramStart"/>
+      <w:r>
+        <w:t>is computed</w:t>
+      </w:r>
+      <w:proofErr w:type="gramEnd"/>
+      <w:r>
+        <w:t xml:space="preserve"> </w:t>
+      </w:r>
+      <w:r>
+        <w:t>using the following equation:</w:t>
       </w:r>
     </w:p>
     <w:p/>
@@ -4243,16 +4254,6 @@
     <w:p>
       <w:pPr>
         <w:pStyle w:val="Heading2"/>
-        <w:numPr>
-          <w:ilvl w:val="0"/>
-          <w:numId w:val="0"/>
-        </w:numPr>
-        <w:ind w:left="576"/>
-      </w:pPr>
-    </w:p>
-    <w:p>
-      <w:pPr>
-        <w:pStyle w:val="Heading2"/>
       </w:pPr>
       <w:r>
         <w:t xml:space="preserve">Distance </w:t>
@@ -4271,7 +4272,10 @@
         <w:t>is</w:t>
       </w:r>
       <w:r>
-        <w:t xml:space="preserve"> called</w:t>
+        <w:t xml:space="preserve"> </w:t>
+      </w:r>
+      <w:r>
+        <w:t>referred</w:t>
       </w:r>
       <w:proofErr w:type="gramEnd"/>
       <w:r>
@@ -4281,7 +4285,13 @@
         <w:t>,</w:t>
       </w:r>
       <w:r>
-        <w:t xml:space="preserve"> and can have as a result an impact on performance. Some limitation</w:t>
+        <w:t xml:space="preserve"> and </w:t>
+      </w:r>
+      <w:r>
+        <w:t xml:space="preserve">as a result </w:t>
+      </w:r>
+      <w:r>
+        <w:t>can have an impact on performance. Some limitation</w:t>
       </w:r>
       <w:r>
         <w:t>s</w:t>
@@ -4417,17 +4427,14 @@
       </w:r>
       <w:proofErr w:type="spellEnd"/>
       <w:r>
-        <w:t xml:space="preserve"> highlight is identical to the original </w:t>
-      </w:r>
+        <w:t xml:space="preserve"> highlight is identical to the original model, minus the change in alpha to make the model transparent.</w:t>
+      </w:r>
+    </w:p>
+    <w:p>
       <w:r>
         <w:lastRenderedPageBreak/>
-        <w:t>model, minus the change in alpha to make the model transparent.</w:t>
-      </w:r>
-    </w:p>
-    <w:p>
-      <w:r>
         <w:tab/>
-        <w:t xml:space="preserve">Distance fog, or </w:t>
+        <w:t xml:space="preserve">Distance fog, </w:t>
       </w:r>
       <w:r>
         <w:t>Range-based fog,</w:t>
@@ -4465,10 +4472,19 @@
     <w:p/>
     <w:p>
       <w:r>
+        <w:t xml:space="preserve">The </w:t>
+      </w:r>
+      <w:r>
         <w:t>Linear fog equation</w:t>
       </w:r>
       <w:r>
-        <w:t xml:space="preserve">, know in Direct3D as </w:t>
+        <w:t>, know</w:t>
+      </w:r>
+      <w:r>
+        <w:t>n</w:t>
+      </w:r>
+      <w:r>
+        <w:t xml:space="preserve"> in Direct3D as </w:t>
       </w:r>
       <w:r>
         <w:t>D3DFOG_LINEAR</w:t>
@@ -4633,39 +4649,7 @@
                       <w:sz w:val="28"/>
                       <w:szCs w:val="28"/>
                     </w:rPr>
-                    <m:t>d</m:t>
-                  </m:r>
-                  <m:r>
-                    <w:rPr>
-                      <w:rFonts w:ascii="Cambria Math" w:hAnsi="Cambria Math"/>
-                      <w:sz w:val="28"/>
-                      <w:szCs w:val="28"/>
-                    </w:rPr>
-                    <m:t xml:space="preserve"> </m:t>
-                  </m:r>
-                  <m:r>
-                    <w:rPr>
-                      <w:rFonts w:ascii="Cambria Math" w:hAnsi="Cambria Math"/>
-                      <w:sz w:val="28"/>
-                      <w:szCs w:val="28"/>
-                    </w:rPr>
-                    <m:t>*</m:t>
-                  </m:r>
-                  <m:r>
-                    <w:rPr>
-                      <w:rFonts w:ascii="Cambria Math" w:hAnsi="Cambria Math"/>
-                      <w:sz w:val="28"/>
-                      <w:szCs w:val="28"/>
-                    </w:rPr>
-                    <m:t xml:space="preserve"> </m:t>
-                  </m:r>
-                  <m:r>
-                    <w:rPr>
-                      <w:rFonts w:ascii="Cambria Math" w:hAnsi="Cambria Math"/>
-                      <w:sz w:val="28"/>
-                      <w:szCs w:val="28"/>
-                    </w:rPr>
-                    <m:t>density</m:t>
+                    <m:t>d * density</m:t>
                   </m:r>
                 </m:sup>
               </m:sSup>
@@ -4784,39 +4768,7 @@
                           <w:sz w:val="28"/>
                           <w:szCs w:val="28"/>
                         </w:rPr>
-                        <m:t>d</m:t>
-                      </m:r>
-                      <m:r>
-                        <w:rPr>
-                          <w:rFonts w:ascii="Cambria Math" w:hAnsi="Cambria Math"/>
-                          <w:sz w:val="28"/>
-                          <w:szCs w:val="28"/>
-                        </w:rPr>
-                        <m:t xml:space="preserve"> </m:t>
-                      </m:r>
-                      <m:r>
-                        <w:rPr>
-                          <w:rFonts w:ascii="Cambria Math" w:hAnsi="Cambria Math"/>
-                          <w:sz w:val="28"/>
-                          <w:szCs w:val="28"/>
-                        </w:rPr>
-                        <m:t>*</m:t>
-                      </m:r>
-                      <m:r>
-                        <w:rPr>
-                          <w:rFonts w:ascii="Cambria Math" w:hAnsi="Cambria Math"/>
-                          <w:sz w:val="28"/>
-                          <w:szCs w:val="28"/>
-                        </w:rPr>
-                        <m:t xml:space="preserve"> </m:t>
-                      </m:r>
-                      <m:r>
-                        <w:rPr>
-                          <w:rFonts w:ascii="Cambria Math" w:hAnsi="Cambria Math"/>
-                          <w:sz w:val="28"/>
-                          <w:szCs w:val="28"/>
-                        </w:rPr>
-                        <m:t>density)</m:t>
+                        <m:t>d * density)</m:t>
                       </m:r>
                     </m:e>
                     <m:sup>
@@ -5132,7 +5084,7 @@
     <w:p>
       <w:pPr>
         <w:rPr>
-          <w:rFonts w:ascii="Segoe UI" w:hAnsi="Segoe UI" w:cs="Segoe UI"/>
+          <w:rFonts w:ascii="Segoe UI" w:eastAsiaTheme="minorEastAsia" w:hAnsi="Segoe UI" w:cs="Segoe UI"/>
           <w:color w:val="2A2A2A"/>
           <w:sz w:val="28"/>
           <w:szCs w:val="28"/>
@@ -5266,6 +5218,16 @@
     </w:p>
     <w:p>
       <w:pPr>
+        <w:rPr>
+          <w:rFonts w:ascii="Segoe UI" w:hAnsi="Segoe UI" w:cs="Segoe UI"/>
+          <w:color w:val="2A2A2A"/>
+          <w:sz w:val="28"/>
+          <w:szCs w:val="28"/>
+        </w:rPr>
+      </w:pPr>
+    </w:p>
+    <w:p>
+      <w:pPr>
         <w:pStyle w:val="Heading1"/>
       </w:pPr>
       <w:r>
@@ -5277,7 +5239,13 @@
     <w:p>
       <w:r>
         <w:tab/>
-        <w:t xml:space="preserve">The proposed shading model in this paper is a variation of the LEAN mapping technique for Bump Mapping. As was presented on </w:t>
+        <w:t xml:space="preserve">The proposed shading model in this paper is a variation of the LEAN mapping technique </w:t>
+      </w:r>
+      <w:r>
+        <w:t xml:space="preserve">used </w:t>
+      </w:r>
+      <w:r>
+        <w:t xml:space="preserve">for Bump Mapping. As was presented on </w:t>
       </w:r>
       <w:r>
         <w:t xml:space="preserve">section 2, LEAN mapping </w:t>
@@ -5290,13 +5258,30 @@
       <w:r>
         <w:t xml:space="preserve"> to deal with the highlight aliasing and the blurred drawback generated from bump mapping when the object is viewed from certain distances. LEAN solves this issue very well, maintaining the clarity of the bumps in the surface. However, </w:t>
       </w:r>
+      <w:r>
+        <w:t xml:space="preserve">the </w:t>
+      </w:r>
       <w:proofErr w:type="spellStart"/>
       <w:r>
         <w:t>specular</w:t>
       </w:r>
       <w:proofErr w:type="spellEnd"/>
       <w:r>
-        <w:t xml:space="preserve"> are also maintained, even on huge distances, as shown in </w:t>
+        <w:t xml:space="preserve"> shyness</w:t>
+      </w:r>
+      <w:r>
+        <w:t xml:space="preserve"> </w:t>
+      </w:r>
+      <w:proofErr w:type="gramStart"/>
+      <w:r>
+        <w:t>is</w:t>
+      </w:r>
+      <w:r>
+        <w:t xml:space="preserve"> also maintained</w:t>
+      </w:r>
+      <w:proofErr w:type="gramEnd"/>
+      <w:r>
+        <w:t xml:space="preserve">, even on huge distances, as shown in </w:t>
       </w:r>
       <w:r>
         <w:fldChar w:fldCharType="begin"/>
@@ -5501,7 +5486,13 @@
         <w:t xml:space="preserve"> configurable, </w:t>
       </w:r>
       <w:r>
-        <w:t>and on close range is identical to LEAN.</w:t>
+        <w:t xml:space="preserve">and </w:t>
+      </w:r>
+      <w:r>
+        <w:t xml:space="preserve">viewed </w:t>
+      </w:r>
+      <w:r>
+        <w:t>on close range is identical to LEAN.</w:t>
       </w:r>
       <w:r>
         <w:t xml:space="preserve"> This new configurable term </w:t>
@@ -5557,15 +5548,33 @@
       </w:r>
       <w:proofErr w:type="gramEnd"/>
       <w:r>
-        <w:t xml:space="preserve"> during the shading process without much overhead. </w:t>
+        <w:t xml:space="preserve"> during the shading process without </w:t>
+      </w:r>
+      <w:r>
+        <w:t xml:space="preserve">too </w:t>
+      </w:r>
+      <w:r>
+        <w:t xml:space="preserve">much </w:t>
+      </w:r>
+      <w:r>
+        <w:t xml:space="preserve">computational </w:t>
+      </w:r>
+      <w:r>
+        <w:t xml:space="preserve">overhead. </w:t>
+      </w:r>
+      <w:r>
+        <w:t>In addition</w:t>
+      </w:r>
+      <w:r>
+        <w:t xml:space="preserve">, unlike </w:t>
       </w:r>
       <w:proofErr w:type="gramStart"/>
       <w:r>
-        <w:t>Also</w:t>
+        <w:t>fog</w:t>
       </w:r>
       <w:proofErr w:type="gramEnd"/>
       <w:r>
-        <w:t xml:space="preserve">, unlike fog that changes the alpha according to the distance and thus preserving the </w:t>
+        <w:t xml:space="preserve"> that changes the alpha according to the distance and thus preserving the </w:t>
       </w:r>
       <w:proofErr w:type="spellStart"/>
       <w:r>
@@ -5573,10 +5582,30 @@
       </w:r>
       <w:proofErr w:type="spellEnd"/>
       <w:r>
-        <w:t xml:space="preserve"> highlight, this term actually reduces it without affecting the alpha component.</w:t>
-      </w:r>
-      <w:r>
-        <w:t xml:space="preserve"> Below is the equation for it:</w:t>
+        <w:t xml:space="preserve"> highlight, this term actually reduces it without </w:t>
+      </w:r>
+      <w:r>
+        <w:t>interfering with</w:t>
+      </w:r>
+      <w:r>
+        <w:t xml:space="preserve"> the alpha component.</w:t>
+      </w:r>
+      <w:r>
+        <w:t xml:space="preserve"> Below is the equation for </w:t>
+      </w:r>
+      <w:r>
+        <w:t xml:space="preserve">the </w:t>
+      </w:r>
+      <w:proofErr w:type="spellStart"/>
+      <w:r>
+        <w:t>specular</w:t>
+      </w:r>
+      <w:proofErr w:type="spellEnd"/>
+      <w:r>
+        <w:t xml:space="preserve"> fading control</w:t>
+      </w:r>
+      <w:r>
+        <w:t>:</w:t>
       </w:r>
     </w:p>
     <w:p/>
@@ -5636,23 +5665,7 @@
               <w:sz w:val="26"/>
               <w:szCs w:val="26"/>
             </w:rPr>
-            <m:t>, 1, max</m:t>
-          </m:r>
-          <m:r>
-            <w:rPr>
-              <w:rFonts w:ascii="Cambria Math" w:hAnsi="Cambria Math"/>
-              <w:sz w:val="26"/>
-              <w:szCs w:val="26"/>
-            </w:rPr>
-            <m:t>P</m:t>
-          </m:r>
-          <m:r>
-            <w:rPr>
-              <w:rFonts w:ascii="Cambria Math" w:hAnsi="Cambria Math"/>
-              <w:sz w:val="26"/>
-              <w:szCs w:val="26"/>
-            </w:rPr>
-            <m:t>)</m:t>
+            <m:t>, 1, maxP)</m:t>
           </m:r>
         </m:oMath>
       </m:oMathPara>
@@ -5706,7 +5719,45 @@
         <w:rPr>
           <w:rFonts w:eastAsiaTheme="minorEastAsia"/>
         </w:rPr>
-        <w:t>, or adjust scale</w:t>
+        <w:t xml:space="preserve">, </w:t>
+      </w:r>
+      <w:r>
+        <w:rPr>
+          <w:rFonts w:eastAsiaTheme="minorEastAsia"/>
+        </w:rPr>
+        <w:t xml:space="preserve">which </w:t>
+      </w:r>
+      <w:proofErr w:type="gramStart"/>
+      <w:r>
+        <w:rPr>
+          <w:rFonts w:eastAsiaTheme="minorEastAsia"/>
+        </w:rPr>
+        <w:t>can also be used</w:t>
+      </w:r>
+      <w:proofErr w:type="gramEnd"/>
+      <w:r>
+        <w:rPr>
+          <w:rFonts w:eastAsiaTheme="minorEastAsia"/>
+        </w:rPr>
+        <w:t xml:space="preserve"> to</w:t>
+      </w:r>
+      <w:r>
+        <w:rPr>
+          <w:rFonts w:eastAsiaTheme="minorEastAsia"/>
+        </w:rPr>
+        <w:t xml:space="preserve"> adjust</w:t>
+      </w:r>
+      <w:r>
+        <w:rPr>
+          <w:rFonts w:eastAsiaTheme="minorEastAsia"/>
+        </w:rPr>
+        <w:t xml:space="preserve"> to the world</w:t>
+      </w:r>
+      <w:r>
+        <w:rPr>
+          <w:rFonts w:eastAsiaTheme="minorEastAsia"/>
+        </w:rPr>
+        <w:t xml:space="preserve"> scale</w:t>
       </w:r>
       <w:r>
         <w:rPr>
@@ -5806,15 +5857,7 @@
               <w:sz w:val="26"/>
               <w:szCs w:val="26"/>
             </w:rPr>
-            <m:t>To</m:t>
-          </m:r>
-          <m:r>
-            <w:rPr>
-              <w:rFonts w:ascii="Cambria Math" w:hAnsi="Cambria Math"/>
-              <w:sz w:val="26"/>
-              <w:szCs w:val="26"/>
-            </w:rPr>
-            <m:t xml:space="preserve">talSpecular=Ks* </m:t>
+            <m:t xml:space="preserve">TotalSpecular=Ks* </m:t>
           </m:r>
           <m:sSup>
             <m:sSupPr>
@@ -5872,9 +5915,23 @@
           <w:rFonts w:eastAsiaTheme="minorEastAsia"/>
         </w:rPr>
       </w:pPr>
+      <w:proofErr w:type="gramStart"/>
       <w:r>
         <w:rPr>
           <w:rFonts w:eastAsiaTheme="minorEastAsia"/>
+        </w:rPr>
+        <w:t>With</w:t>
+      </w:r>
+      <w:r>
+        <w:rPr>
+          <w:rFonts w:eastAsiaTheme="minorEastAsia"/>
+          <w:i/>
+        </w:rPr>
+        <w:t xml:space="preserve"> </w:t>
+      </w:r>
+      <w:r>
+        <w:rPr>
+          <w:rFonts w:eastAsiaTheme="minorEastAsia"/>
           <w:i/>
         </w:rPr>
         <w:t>Ks</w:t>
@@ -5885,14 +5942,12 @@
         </w:rPr>
         <w:t xml:space="preserve"> </w:t>
       </w:r>
-      <w:proofErr w:type="gramStart"/>
       <w:r>
         <w:rPr>
           <w:rFonts w:eastAsiaTheme="minorEastAsia"/>
         </w:rPr>
-        <w:t>is</w:t>
-      </w:r>
-      <w:proofErr w:type="gramEnd"/>
+        <w:t>being</w:t>
+      </w:r>
       <w:r>
         <w:rPr>
           <w:rFonts w:eastAsiaTheme="minorEastAsia"/>
@@ -5977,7 +6032,7 @@
         <w:rPr>
           <w:rFonts w:eastAsiaTheme="minorEastAsia"/>
         </w:rPr>
-        <w:t xml:space="preserve"> is the LEAN </w:t>
+        <w:t xml:space="preserve"> the LEAN </w:t>
       </w:r>
       <w:proofErr w:type="spellStart"/>
       <w:r>
@@ -5993,6 +6048,7 @@
         </w:rPr>
         <w:t xml:space="preserve"> term.</w:t>
       </w:r>
+      <w:proofErr w:type="gramEnd"/>
     </w:p>
     <w:p/>
     <w:p>
@@ -6006,7 +6062,10 @@
     <w:p/>
     <w:p>
       <w:r>
-        <w:t xml:space="preserve">Comparing LEAN map with the proposed model, it is possible to notice the difference on </w:t>
+        <w:t>While c</w:t>
+      </w:r>
+      <w:r>
+        <w:t xml:space="preserve">omparing LEAN map with the proposed model, it is possible to notice the difference on </w:t>
       </w:r>
       <w:proofErr w:type="spellStart"/>
       <w:r>
@@ -6133,63 +6192,106 @@
       <w:r>
         <w:t xml:space="preserve"> in order to compare the new model with the traditional LEAN technique. The </w:t>
       </w:r>
+      <w:r>
+        <w:t>computer that ran the tests</w:t>
+      </w:r>
+      <w:r>
+        <w:t xml:space="preserve"> </w:t>
+      </w:r>
+      <w:r>
+        <w:t>uses</w:t>
+      </w:r>
+      <w:r>
+        <w:t xml:space="preserve"> a </w:t>
+      </w:r>
+      <w:proofErr w:type="spellStart"/>
+      <w:r>
+        <w:t>geforce</w:t>
+      </w:r>
+      <w:proofErr w:type="spellEnd"/>
+      <w:r>
+        <w:t xml:space="preserve"> GTX550Ti</w:t>
+      </w:r>
+      <w:r>
+        <w:t>, Windows 7 64-bit.</w:t>
+      </w:r>
+      <w:r>
+        <w:t xml:space="preserve"> </w:t>
+      </w:r>
+      <w:r>
+        <w:t xml:space="preserve">The </w:t>
+      </w:r>
+      <w:r>
+        <w:t xml:space="preserve">recorded frames per second </w:t>
+      </w:r>
+      <w:r>
+        <w:t xml:space="preserve">were </w:t>
+      </w:r>
+      <w:r>
+        <w:t>ranging over 1000 to 1600 FPS</w:t>
+      </w:r>
+      <w:r>
+        <w:t xml:space="preserve"> for both methods</w:t>
+      </w:r>
+      <w:r>
+        <w:t xml:space="preserve">, which </w:t>
+      </w:r>
+      <w:r>
+        <w:t>varies</w:t>
+      </w:r>
+      <w:r>
+        <w:t xml:space="preserve"> with the</w:t>
+      </w:r>
+      <w:r>
+        <w:t xml:space="preserve"> </w:t>
+      </w:r>
+      <w:r>
+        <w:t xml:space="preserve">camera </w:t>
+      </w:r>
+      <w:r>
+        <w:t>range</w:t>
+      </w:r>
+      <w:r>
+        <w:t xml:space="preserve"> </w:t>
+      </w:r>
+      <w:r>
+        <w:t>and</w:t>
+      </w:r>
+      <w:r>
+        <w:t xml:space="preserve"> the object</w:t>
+      </w:r>
+      <w:r>
+        <w:t xml:space="preserve">, </w:t>
+      </w:r>
       <w:proofErr w:type="gramStart"/>
       <w:r>
-        <w:t>computer which ran the tests</w:t>
+        <w:t>The</w:t>
       </w:r>
       <w:proofErr w:type="gramEnd"/>
       <w:r>
-        <w:t xml:space="preserve"> use a </w:t>
-      </w:r>
-      <w:proofErr w:type="spellStart"/>
-      <w:r>
-        <w:t>geforce</w:t>
-      </w:r>
-      <w:proofErr w:type="spellEnd"/>
-      <w:r>
-        <w:t xml:space="preserve"> GTX550Ti</w:t>
-      </w:r>
-      <w:r>
-        <w:t>, Windows 7 64-bit.</w:t>
-      </w:r>
-      <w:r>
-        <w:t xml:space="preserve"> </w:t>
-      </w:r>
-      <w:r>
-        <w:t xml:space="preserve">The </w:t>
-      </w:r>
-      <w:r>
-        <w:t xml:space="preserve">recorded frames per second </w:t>
-      </w:r>
-      <w:r>
-        <w:t xml:space="preserve">were </w:t>
-      </w:r>
-      <w:r>
-        <w:t>ranging over 1000 to 1600 FPS</w:t>
-      </w:r>
-      <w:r>
-        <w:t xml:space="preserve"> for both methods</w:t>
-      </w:r>
-      <w:r>
-        <w:t xml:space="preserve">, which </w:t>
-      </w:r>
-      <w:r>
-        <w:t>depends with the</w:t>
-      </w:r>
-      <w:r>
-        <w:t xml:space="preserve"> range</w:t>
-      </w:r>
-      <w:r>
-        <w:t xml:space="preserve"> of the camera to the object</w:t>
-      </w:r>
-      <w:r>
-        <w:t>,</w:t>
-      </w:r>
-      <w:r>
-        <w:t xml:space="preserve"> with only a difference of </w:t>
-      </w:r>
-      <w:r>
-        <w:t>10 FPS. The model used on tests had 256 triangles and 200 vertices. With a teapot model containing 79600 triangles and 44366 vertices, the frame rates</w:t>
+        <w:t xml:space="preserve"> difference</w:t>
+      </w:r>
+      <w:r>
+        <w:t xml:space="preserve"> with only of </w:t>
+      </w:r>
+      <w:r>
+        <w:t>10 FPS</w:t>
+      </w:r>
+      <w:r>
+        <w:t xml:space="preserve"> between the two techniques</w:t>
+      </w:r>
+      <w:r>
+        <w:t xml:space="preserve">. The model used on </w:t>
+      </w:r>
+      <w:r>
+        <w:t>these tests</w:t>
+      </w:r>
+      <w:r>
+        <w:t xml:space="preserve"> had 256 triangles and 200 vertices. With a teapot model containing 79600 </w:t>
+      </w:r>
+      <w:r>
+        <w:lastRenderedPageBreak/>
+        <w:t>triangles and 44366 vertices, the frame rates</w:t>
       </w:r>
       <w:r>
         <w:t xml:space="preserve"> were around </w:t>
@@ -6435,7 +6537,11 @@
       </w:r>
       <w:proofErr w:type="spellEnd"/>
       <w:r>
-        <w:t xml:space="preserve"> and unpack N, B,</w:t>
+        <w:t xml:space="preserve"> and </w:t>
+      </w:r>
+      <w:r>
+        <w:lastRenderedPageBreak/>
+        <w:t>unpack N, B,</w:t>
       </w:r>
       <w:r>
         <w:t xml:space="preserve"> </w:t>
@@ -6501,17 +6607,17 @@
         <w:t>.</w:t>
       </w:r>
     </w:p>
-    <w:p>
-      <w:pPr>
-        <w:rPr>
-          <w:i/>
-        </w:rPr>
-      </w:pPr>
-      <w:r>
-        <w:rPr>
-          <w:i/>
-        </w:rPr>
-        <w:lastRenderedPageBreak/>
+    <w:p/>
+    <w:p>
+      <w:pPr>
+        <w:rPr>
+          <w:i/>
+        </w:rPr>
+      </w:pPr>
+      <w:r>
+        <w:rPr>
+          <w:i/>
+        </w:rPr>
         <w:t>[…]</w:t>
       </w:r>
     </w:p>
@@ -6933,104 +7039,61 @@
       <w:pPr>
         <w:rPr>
           <w:i/>
-          <w:lang w:val="pt-BR"/>
-        </w:rPr>
-      </w:pPr>
-      <w:r>
-        <w:rPr>
-          <w:i/>
-          <w:lang w:val="pt-BR"/>
-        </w:rPr>
-        <w:t xml:space="preserve">Fresnel = </w:t>
+        </w:rPr>
+      </w:pPr>
+      <w:r>
+        <w:rPr>
+          <w:i/>
+        </w:rPr>
+        <w:t>Fresnel = clamp(</w:t>
       </w:r>
       <w:proofErr w:type="spellStart"/>
       <w:r>
         <w:rPr>
           <w:i/>
-          <w:lang w:val="pt-BR"/>
-        </w:rPr>
-        <w:t>clamp</w:t>
+        </w:rPr>
+        <w:t>FresnelBias</w:t>
       </w:r>
       <w:proofErr w:type="spellEnd"/>
       <w:r>
         <w:rPr>
           <w:i/>
-          <w:lang w:val="pt-BR"/>
-        </w:rPr>
-        <w:t>(</w:t>
+        </w:rPr>
+        <w:t xml:space="preserve"> + (</w:t>
       </w:r>
       <w:proofErr w:type="spellStart"/>
-      <w:proofErr w:type="gramStart"/>
-      <w:r>
-        <w:rPr>
-          <w:i/>
-          <w:lang w:val="pt-BR"/>
-        </w:rPr>
-        <w:t>FresnelBias</w:t>
+      <w:r>
+        <w:rPr>
+          <w:i/>
+        </w:rPr>
+        <w:t>FresnelScale</w:t>
       </w:r>
       <w:proofErr w:type="spellEnd"/>
-      <w:proofErr w:type="gramEnd"/>
-      <w:r>
-        <w:rPr>
-          <w:i/>
-          <w:lang w:val="pt-BR"/>
-        </w:rPr>
-        <w:t xml:space="preserve"> + (</w:t>
+      <w:r>
+        <w:rPr>
+          <w:i/>
+        </w:rPr>
+        <w:t xml:space="preserve"> * </w:t>
       </w:r>
       <w:proofErr w:type="spellStart"/>
       <w:r>
         <w:rPr>
           <w:i/>
-          <w:lang w:val="pt-BR"/>
-        </w:rPr>
-        <w:t>FresnelScale</w:t>
+        </w:rPr>
+        <w:t>pow</w:t>
       </w:r>
       <w:proofErr w:type="spellEnd"/>
       <w:r>
         <w:rPr>
           <w:i/>
-          <w:lang w:val="pt-BR"/>
-        </w:rPr>
-        <w:t xml:space="preserve"> * </w:t>
-      </w:r>
-      <w:proofErr w:type="spellStart"/>
-      <w:r>
-        <w:rPr>
-          <w:i/>
-          <w:lang w:val="pt-BR"/>
-        </w:rPr>
-        <w:t>pow</w:t>
-      </w:r>
-      <w:proofErr w:type="spellEnd"/>
-      <w:r>
-        <w:rPr>
-          <w:i/>
-          <w:lang w:val="pt-BR"/>
-        </w:rPr>
-        <w:t xml:space="preserve">(1.0 - </w:t>
-      </w:r>
-      <w:proofErr w:type="spellStart"/>
-      <w:r>
-        <w:rPr>
-          <w:i/>
-          <w:lang w:val="pt-BR"/>
-        </w:rPr>
-        <w:t>dot</w:t>
-      </w:r>
-      <w:proofErr w:type="spellEnd"/>
-      <w:r>
-        <w:rPr>
-          <w:i/>
-          <w:lang w:val="pt-BR"/>
-        </w:rPr>
-        <w:t xml:space="preserve">(N, V), 5.0)), 0.0, 1.0); </w:t>
-      </w:r>
-    </w:p>
-    <w:p>
-      <w:pPr>
-        <w:rPr>
-          <w:i/>
-          <w:lang w:val="pt-BR"/>
+        </w:rPr>
+        <w:t xml:space="preserve">(1.0 - dot(N, V), 5.0)), 0.0, 1.0); </w:t>
+      </w:r>
+    </w:p>
+    <w:p>
+      <w:pPr>
+        <w:rPr>
+          <w:i/>
         </w:rPr>
       </w:pPr>
     </w:p>
@@ -7210,13 +7273,21 @@
       </w:r>
       <w:proofErr w:type="gramStart"/>
       <w:r>
-        <w:t>can be used</w:t>
+        <w:t xml:space="preserve">can </w:t>
+      </w:r>
+      <w:r>
+        <w:t xml:space="preserve">also </w:t>
+      </w:r>
+      <w:r>
+        <w:t>be used</w:t>
       </w:r>
       <w:proofErr w:type="gramEnd"/>
       <w:r>
         <w:t xml:space="preserve"> in real time applications.</w:t>
       </w:r>
     </w:p>
+    <w:p/>
+    <w:p/>
     <w:p/>
     <w:p>
       <w:pPr>
@@ -7260,7 +7331,6 @@
         <w:ind w:left="432"/>
       </w:pPr>
       <w:r>
-        <w:lastRenderedPageBreak/>
         <w:t>References</w:t>
       </w:r>
     </w:p>
@@ -7899,6 +7969,7 @@
           <w:sz w:val="18"/>
           <w:szCs w:val="18"/>
         </w:rPr>
+        <w:lastRenderedPageBreak/>
         <w:t xml:space="preserve">PEERCY, M.; AIREY, J.; CABRAL, B. </w:t>
       </w:r>
       <w:r>
@@ -7979,7 +8050,6 @@
           <w:sz w:val="18"/>
           <w:szCs w:val="18"/>
         </w:rPr>
-        <w:lastRenderedPageBreak/>
         <w:t xml:space="preserve">WARD, G. J. Measuring and modeling anisotropic reflection. </w:t>
       </w:r>
       <w:r>
@@ -10112,6 +10182,7 @@
   <w:style w:type="character" w:default="1" w:styleId="DefaultParagraphFont">
     <w:name w:val="Default Paragraph Font"/>
     <w:uiPriority w:val="1"/>
+    <w:semiHidden/>
     <w:unhideWhenUsed/>
   </w:style>
   <w:style w:type="table" w:default="1" w:styleId="TableNormal">
@@ -10711,7 +10782,7 @@
 </file>
 
 <file path=customXml/itemProps1.xml><?xml version="1.0" encoding="utf-8"?>
-<ds:datastoreItem xmlns:ds="http://schemas.openxmlformats.org/officeDocument/2006/customXml" ds:itemID="{E84CA5CE-69BD-4463-A095-F841789C41C9}">
+<ds:datastoreItem xmlns:ds="http://schemas.openxmlformats.org/officeDocument/2006/customXml" ds:itemID="{375E51DF-FBCF-446D-8C66-AC7E81A96E2B}">
   <ds:schemaRefs>
     <ds:schemaRef ds:uri="http://schemas.openxmlformats.org/officeDocument/2006/bibliography"/>
   </ds:schemaRefs>

</xml_diff>

<commit_message>
Incremented Estudo_Orientado.docx Changed format in Computacao_Grafica.docx
</commit_message>
<xml_diff>
--- a/Documents/Papers/Computacao_Grafica.docx
+++ b/Documents/Papers/Computacao_Grafica.docx
@@ -13,7 +13,6 @@
           <w:szCs w:val="28"/>
         </w:rPr>
       </w:pPr>
-      <w:proofErr w:type="spellStart"/>
       <w:r>
         <w:rPr>
           <w:rFonts w:ascii="Arial" w:hAnsi="Arial" w:cs="Arial"/>
@@ -22,9 +21,8 @@
           <w:sz w:val="28"/>
           <w:szCs w:val="28"/>
         </w:rPr>
-        <w:t>Specular</w:t>
-      </w:r>
-      <w:proofErr w:type="spellEnd"/>
+        <w:t xml:space="preserve">Specular Fading over Distance on </w:t>
+      </w:r>
       <w:r>
         <w:rPr>
           <w:rFonts w:ascii="Arial" w:hAnsi="Arial" w:cs="Arial"/>
@@ -33,7 +31,7 @@
           <w:sz w:val="28"/>
           <w:szCs w:val="28"/>
         </w:rPr>
-        <w:t xml:space="preserve"> Fading over Distance on </w:t>
+        <w:t>Wrinkled</w:t>
       </w:r>
       <w:r>
         <w:rPr>
@@ -43,26 +41,8 @@
           <w:sz w:val="28"/>
           <w:szCs w:val="28"/>
         </w:rPr>
-        <w:t>Wrinkled</w:t>
-      </w:r>
-      <w:r>
-        <w:rPr>
-          <w:rFonts w:ascii="Arial" w:hAnsi="Arial" w:cs="Arial"/>
-          <w:b/>
-          <w:bCs/>
-          <w:sz w:val="28"/>
-          <w:szCs w:val="28"/>
-        </w:rPr>
         <w:t xml:space="preserve"> Surfaces</w:t>
       </w:r>
-    </w:p>
-    <w:p>
-      <w:pPr>
-        <w:jc w:val="center"/>
-        <w:rPr>
-          <w:rFonts w:eastAsia="Calibri"/>
-        </w:rPr>
-      </w:pPr>
     </w:p>
     <w:p>
       <w:pPr>
@@ -126,15 +106,6 @@
         <w:t>Clua</w:t>
       </w:r>
       <w:proofErr w:type="spellEnd"/>
-    </w:p>
-    <w:p>
-      <w:pPr>
-        <w:rPr>
-          <w:rFonts w:eastAsia="Calibri"/>
-          <w:sz w:val="24"/>
-          <w:szCs w:val="24"/>
-        </w:rPr>
-      </w:pPr>
     </w:p>
     <w:p>
       <w:pPr>
@@ -183,22 +154,6 @@
       </w:r>
       <w:proofErr w:type="spellEnd"/>
       <w:proofErr w:type="gramEnd"/>
-    </w:p>
-    <w:p>
-      <w:pPr>
-        <w:jc w:val="center"/>
-        <w:rPr>
-          <w:rFonts w:eastAsia="Calibri"/>
-          <w:lang w:val="pt-BR"/>
-        </w:rPr>
-      </w:pPr>
-      <w:r>
-        <w:rPr>
-          <w:rFonts w:eastAsia="Calibri"/>
-          <w:lang w:val="pt-BR"/>
-        </w:rPr>
-        <w:t xml:space="preserve"> </w:t>
-      </w:r>
     </w:p>
     <w:p>
       <w:pPr>
@@ -252,9 +207,9 @@
         </w:sectPr>
       </w:pPr>
     </w:p>
-    <w:p/>
-    <w:p>
-      <w:r>
+    <w:p>
+      <w:r>
+        <w:lastRenderedPageBreak/>
         <w:t xml:space="preserve">In 1978, James </w:t>
       </w:r>
       <w:proofErr w:type="spellStart"/>
@@ -351,13 +306,6 @@
       <w:r>
         <w:t xml:space="preserve"> component. </w:t>
       </w:r>
-    </w:p>
-    <w:p>
-      <w:pPr>
-        <w:rPr>
-          <w:rFonts w:eastAsia="Calibri"/>
-        </w:rPr>
-      </w:pPr>
     </w:p>
     <w:p>
       <w:pPr>
@@ -404,13 +352,6 @@
           <w:rFonts w:eastAsia="Calibri"/>
         </w:rPr>
       </w:pPr>
-    </w:p>
-    <w:p>
-      <w:pPr>
-        <w:rPr>
-          <w:rFonts w:eastAsia="Calibri"/>
-        </w:rPr>
-      </w:pPr>
       <w:r>
         <w:rPr>
           <w:rFonts w:eastAsia="Calibri"/>
@@ -443,6 +384,7 @@
         <w:t>{</w:t>
       </w:r>
       <w:proofErr w:type="spellStart"/>
+      <w:proofErr w:type="gramStart"/>
       <w:r>
         <w:rPr>
           <w:rFonts w:ascii="Courier New" w:hAnsi="Courier New" w:cs="Courier New"/>
@@ -452,6 +394,7 @@
         <w:t>tkohwalter</w:t>
       </w:r>
       <w:proofErr w:type="spellEnd"/>
+      <w:proofErr w:type="gramEnd"/>
       <w:r>
         <w:rPr>
           <w:rFonts w:ascii="Courier New" w:hAnsi="Courier New" w:cs="Courier New"/>
@@ -481,15 +424,6 @@
     </w:p>
     <w:p>
       <w:pPr>
-        <w:rPr>
-          <w:rFonts w:ascii="Courier New" w:hAnsi="Courier New" w:cs="Courier New"/>
-          <w:sz w:val="18"/>
-          <w:szCs w:val="18"/>
-        </w:rPr>
-      </w:pPr>
-    </w:p>
-    <w:p>
-      <w:pPr>
         <w:pStyle w:val="Heading1"/>
       </w:pPr>
       <w:r>
@@ -499,7 +433,6 @@
         <w:t>Introduction</w:t>
       </w:r>
     </w:p>
-    <w:p/>
     <w:p>
       <w:r>
         <w:t>T</w:t>
@@ -577,7 +510,6 @@
         <w:t xml:space="preserve"> bump map is not consistent with the shading model.</w:t>
       </w:r>
     </w:p>
-    <w:p/>
     <w:p>
       <w:r>
         <w:tab/>
@@ -673,7 +605,11 @@
       </w:r>
       <w:proofErr w:type="spellEnd"/>
       <w:r>
-        <w:t xml:space="preserve"> has been an effective method for adding apparent detail to a surface. </w:t>
+        <w:t xml:space="preserve"> has been an effective method for adding apparent detail to a </w:t>
+      </w:r>
+      <w:r>
+        <w:lastRenderedPageBreak/>
+        <w:t xml:space="preserve">surface. </w:t>
       </w:r>
       <w:r>
         <w:t>On this paper, it is</w:t>
@@ -711,11 +647,7 @@
         <w:t xml:space="preserve">, and the more common </w:t>
       </w:r>
       <w:r>
-        <w:t xml:space="preserve">normal </w:t>
-      </w:r>
-      <w:r>
-        <w:lastRenderedPageBreak/>
-        <w:t>mapping</w:t>
+        <w:t>normal mapping</w:t>
       </w:r>
       <w:r>
         <w:t xml:space="preserve">, </w:t>
@@ -769,7 +701,6 @@
         <w:t>.</w:t>
       </w:r>
     </w:p>
-    <w:p/>
     <w:p>
       <w:r>
         <w:tab/>
@@ -892,11 +823,6 @@
     </w:p>
     <w:p>
       <w:r>
-        <w:t xml:space="preserve"> </w:t>
-      </w:r>
-    </w:p>
-    <w:p>
-      <w:r>
         <w:tab/>
         <w:t xml:space="preserve">Unfortunately, bump mapping has serious drawbacks with filtering and </w:t>
       </w:r>
@@ -1013,79 +939,80 @@
       <w:r>
         <w:tab/>
       </w:r>
+      <w:r>
+        <w:t xml:space="preserve">What this paper proposes is to apply a fog-like effect in order to reduce the </w:t>
+      </w:r>
+      <w:proofErr w:type="spellStart"/>
+      <w:r>
+        <w:t>specular</w:t>
+      </w:r>
+      <w:proofErr w:type="spellEnd"/>
+      <w:r>
+        <w:t xml:space="preserve"> highlight according to the distance of the object. For this aim, it was used the LEAN mapping in order to avoid the blurring of the bump surface</w:t>
+      </w:r>
+      <w:r>
+        <w:t xml:space="preserve"> </w:t>
+      </w:r>
+      <w:r>
+        <w:t xml:space="preserve"> and applied a modification to make the necessary change in the </w:t>
+      </w:r>
+      <w:proofErr w:type="spellStart"/>
+      <w:r>
+        <w:t>specular</w:t>
+      </w:r>
+      <w:proofErr w:type="spellEnd"/>
+      <w:r>
+        <w:t xml:space="preserve"> highlight</w:t>
+      </w:r>
+      <w:r>
+        <w:t>, reducing the shiny effect</w:t>
+      </w:r>
+      <w:r>
+        <w:t xml:space="preserve">. Note that this only affect the </w:t>
+      </w:r>
+      <w:proofErr w:type="spellStart"/>
+      <w:r>
+        <w:t>specular</w:t>
+      </w:r>
+      <w:proofErr w:type="spellEnd"/>
+      <w:r>
+        <w:t xml:space="preserve"> term, so it can be used in conjunction of fog algorithms, making so that with the increase of distance, the object will suffer light scattering and gradually lose the </w:t>
+      </w:r>
+      <w:proofErr w:type="spellStart"/>
+      <w:r>
+        <w:t>specular</w:t>
+      </w:r>
+      <w:proofErr w:type="spellEnd"/>
+      <w:r>
+        <w:t xml:space="preserve"> highlight. </w:t>
+      </w:r>
     </w:p>
     <w:p>
       <w:r>
         <w:tab/>
-      </w:r>
-      <w:r>
-        <w:t xml:space="preserve">What this paper proposes is to apply a fog-like effect in order to reduce the </w:t>
-      </w:r>
-      <w:proofErr w:type="spellStart"/>
-      <w:r>
-        <w:t>specular</w:t>
-      </w:r>
-      <w:proofErr w:type="spellEnd"/>
-      <w:r>
-        <w:t xml:space="preserve"> highlight according to the distance of the object. For this aim, it was used the LEAN mapping in order to avoid the blurring of the bump surface</w:t>
-      </w:r>
-      <w:r>
-        <w:t xml:space="preserve"> </w:t>
-      </w:r>
-      <w:r>
-        <w:t xml:space="preserve"> and applied a modification to make the necessary change in the </w:t>
-      </w:r>
-      <w:proofErr w:type="spellStart"/>
-      <w:r>
-        <w:t>specular</w:t>
-      </w:r>
-      <w:proofErr w:type="spellEnd"/>
-      <w:r>
-        <w:t xml:space="preserve"> highlight</w:t>
-      </w:r>
-      <w:r>
-        <w:t>, reducing the shiny effect</w:t>
-      </w:r>
-      <w:r>
-        <w:t xml:space="preserve">. Note that this only affect the </w:t>
-      </w:r>
-      <w:proofErr w:type="spellStart"/>
-      <w:r>
-        <w:t>specular</w:t>
-      </w:r>
-      <w:proofErr w:type="spellEnd"/>
-      <w:r>
-        <w:t xml:space="preserve"> term, so it can be used in conjunction of fog algorithms, making so that with the increase of distance, the object will suffer light scattering and gradually lose the </w:t>
-      </w:r>
-      <w:proofErr w:type="spellStart"/>
-      <w:r>
-        <w:t>specular</w:t>
-      </w:r>
-      <w:proofErr w:type="spellEnd"/>
-      <w:r>
-        <w:t xml:space="preserve"> highlight. </w:t>
-      </w:r>
-    </w:p>
-    <w:p/>
-    <w:p>
-      <w:r>
-        <w:tab/>
-        <w:t>This paper is organized as follows: Section 2 presents some ground basement of previews works in the area, as well as aiding the understand of the proposed method. Section 3 presents the method proposed on this paper. Section 4 show the results of the method and Section 5 show the implementation. Finally, Section 6 presents the conclusion of this work.</w:t>
-      </w:r>
-    </w:p>
-    <w:p/>
-    <w:p/>
-    <w:p/>
+        <w:t xml:space="preserve">This paper </w:t>
+      </w:r>
+      <w:proofErr w:type="gramStart"/>
+      <w:r>
+        <w:t>is organized</w:t>
+      </w:r>
+      <w:proofErr w:type="gramEnd"/>
+      <w:r>
+        <w:t xml:space="preserve"> as follows: Section 2 presents some ground basement of previews works in the area, as well as aiding the understand of the proposed method. Section 3 presents the method proposed on this paper. Section 4 show the results of </w:t>
+      </w:r>
+      <w:r>
+        <w:lastRenderedPageBreak/>
+        <w:t>the method and Section 5 show the implementation. Finally, Section 6 presents the conclusion of this work.</w:t>
+      </w:r>
+    </w:p>
     <w:p>
       <w:pPr>
         <w:pStyle w:val="Heading1"/>
       </w:pPr>
       <w:r>
-        <w:lastRenderedPageBreak/>
         <w:t>Related Work</w:t>
       </w:r>
     </w:p>
-    <w:p/>
     <w:p>
       <w:r>
         <w:t xml:space="preserve">There are many ways to represent bumps in an object's surface. The first implementation originated from </w:t>
@@ -1361,7 +1288,6 @@
         <w:t xml:space="preserve"> a way of generating reflection models from arbitrary normal distributions.</w:t>
       </w:r>
     </w:p>
-    <w:p/>
     <w:p>
       <w:r>
         <w:tab/>
@@ -1382,10 +1308,17 @@
         <w:t xml:space="preserve"> Normal Mapping (LEAN) model in which this work was based on.</w:t>
       </w:r>
       <w:r>
-        <w:t xml:space="preserve"> Since this work is to improve the LEAN model, it will also be presented the Distance Fog, a technique used to enhance the perception of distance by simulating fog and light scattering, causing distant objects to appear with lower contrast.</w:t>
-      </w:r>
-    </w:p>
-    <w:p/>
+        <w:t xml:space="preserve"> Since this work is to improve the LEAN model, it </w:t>
+      </w:r>
+      <w:proofErr w:type="gramStart"/>
+      <w:r>
+        <w:t>will also be presented</w:t>
+      </w:r>
+      <w:proofErr w:type="gramEnd"/>
+      <w:r>
+        <w:t xml:space="preserve"> the Distance Fog, a technique used to enhance the perception of distance by simulating fog and light scattering, causing distant objects to appear with lower contrast.</w:t>
+      </w:r>
+    </w:p>
     <w:p>
       <w:pPr>
         <w:pStyle w:val="Heading2"/>
@@ -1394,7 +1327,6 @@
         <w:t>Bump Mapping</w:t>
       </w:r>
     </w:p>
-    <w:p/>
     <w:p>
       <w:r>
         <w:t xml:space="preserve">In 1978, </w:t>
@@ -1664,7 +1596,6 @@
         <w:t>.</w:t>
       </w:r>
     </w:p>
-    <w:p/>
     <w:p>
       <w:r>
         <w:tab/>
@@ -1765,7 +1696,11 @@
         <w:t>-</w:t>
       </w:r>
       <w:r>
-        <w:t xml:space="preserve">computation, such as </w:t>
+        <w:t xml:space="preserve">computation, </w:t>
+      </w:r>
+      <w:r>
+        <w:lastRenderedPageBreak/>
+        <w:t xml:space="preserve">such as </w:t>
       </w:r>
       <w:r>
         <w:fldChar w:fldCharType="begin"/>
@@ -1862,7 +1797,6 @@
         <w:rPr>
           <w:noProof/>
         </w:rPr>
-        <w:lastRenderedPageBreak/>
         <w:drawing>
           <wp:inline distT="0" distB="0" distL="0" distR="0">
             <wp:extent cx="2819400" cy="1314450"/>
@@ -2062,7 +1996,6 @@
         <w:t xml:space="preserve"> of Bump Mapping</w:t>
       </w:r>
     </w:p>
-    <w:p/>
     <w:p>
       <w:pPr>
         <w:pStyle w:val="Heading2"/>
@@ -2077,7 +2010,6 @@
         <w:t>ping</w:t>
       </w:r>
     </w:p>
-    <w:p/>
     <w:p>
       <w:r>
         <w:t xml:space="preserve">Because of the </w:t>
@@ -2086,7 +2018,15 @@
         <w:t>computational</w:t>
       </w:r>
       <w:r>
-        <w:t xml:space="preserve"> restrictions for the original Bump Mapping, a new technique was created. The normal mapping </w:t>
+        <w:t xml:space="preserve"> restrictions for the original Bump Mapping, a new technique </w:t>
+      </w:r>
+      <w:proofErr w:type="gramStart"/>
+      <w:r>
+        <w:t>was created</w:t>
+      </w:r>
+      <w:proofErr w:type="gramEnd"/>
+      <w:r>
+        <w:t xml:space="preserve">. The normal mapping </w:t>
       </w:r>
       <w:r>
         <w:fldChar w:fldCharType="begin"/>
@@ -2178,6 +2118,60 @@
       </w:r>
       <w:r>
         <w:t xml:space="preserve"> illustrates a typical example of Normal Mapping.</w:t>
+      </w:r>
+    </w:p>
+    <w:p>
+      <w:r>
+        <w:tab/>
+        <w:t xml:space="preserve">To generate a texture map containing the new surface normal, each vertex normal from the high-resolution surface is mapped to a </w:t>
+      </w:r>
+      <w:proofErr w:type="spellStart"/>
+      <w:r>
+        <w:t>texel</w:t>
+      </w:r>
+      <w:proofErr w:type="spellEnd"/>
+      <w:r>
+        <w:t xml:space="preserve"> and will correspond to a point in the </w:t>
+      </w:r>
+      <w:proofErr w:type="gramStart"/>
+      <w:r>
+        <w:t>low resolution</w:t>
+      </w:r>
+      <w:proofErr w:type="gramEnd"/>
+      <w:r>
+        <w:t xml:space="preserve"> surface. </w:t>
+      </w:r>
+      <w:r>
+        <w:fldChar w:fldCharType="begin"/>
+      </w:r>
+      <w:r>
+        <w:instrText xml:space="preserve"> REF _Ref327700065 \h </w:instrText>
+      </w:r>
+      <w:r>
+        <w:fldChar w:fldCharType="separate"/>
+      </w:r>
+      <w:r>
+        <w:t xml:space="preserve">Figure </w:t>
+      </w:r>
+      <w:r>
+        <w:rPr>
+          <w:noProof/>
+        </w:rPr>
+        <w:t>4</w:t>
+      </w:r>
+      <w:r>
+        <w:fldChar w:fldCharType="end"/>
+      </w:r>
+      <w:r>
+        <w:t xml:space="preserve"> illustrates the usage of such technique for a model using only 975 triangles. The left model is using a normal map created with a higher resolution surface and applying in a less detailed mesh, and the right is using per-vertex </w:t>
+      </w:r>
+      <w:proofErr w:type="spellStart"/>
+      <w:r>
+        <w:t>normals</w:t>
+      </w:r>
+      <w:proofErr w:type="spellEnd"/>
+      <w:r>
+        <w:t>.</w:t>
       </w:r>
     </w:p>
     <w:p/>
@@ -2190,6 +2184,7 @@
         <w:rPr>
           <w:noProof/>
         </w:rPr>
+        <w:lastRenderedPageBreak/>
         <w:drawing>
           <wp:inline distT="0" distB="0" distL="0" distR="0">
             <wp:extent cx="1865376" cy="1865376"/>
@@ -2259,72 +2254,6 @@
         <w:t>: Typical example of Normal Map</w:t>
       </w:r>
     </w:p>
-    <w:p/>
-    <w:p>
-      <w:r>
-        <w:lastRenderedPageBreak/>
-        <w:tab/>
-      </w:r>
-      <w:r>
-        <w:t xml:space="preserve">To generate a texture map containing the new surface normal, each vertex normal from the high-resolution surface is mapped to a </w:t>
-      </w:r>
-      <w:proofErr w:type="spellStart"/>
-      <w:r>
-        <w:t>texel</w:t>
-      </w:r>
-      <w:proofErr w:type="spellEnd"/>
-      <w:r>
-        <w:t xml:space="preserve"> and will correspond to a point in the low resolution surface. </w:t>
-      </w:r>
-      <w:r>
-        <w:fldChar w:fldCharType="begin"/>
-      </w:r>
-      <w:r>
-        <w:instrText xml:space="preserve"> REF _Ref327700065 \h </w:instrText>
-      </w:r>
-      <w:r>
-        <w:fldChar w:fldCharType="separate"/>
-      </w:r>
-      <w:r>
-        <w:t xml:space="preserve">Figure </w:t>
-      </w:r>
-      <w:r>
-        <w:rPr>
-          <w:noProof/>
-        </w:rPr>
-        <w:t>4</w:t>
-      </w:r>
-      <w:r>
-        <w:fldChar w:fldCharType="end"/>
-      </w:r>
-      <w:r>
-        <w:t xml:space="preserve"> illustrates the usage of such technique for a model using only 975 triangles. The left model is using a normal map created with a higher resolution</w:t>
-      </w:r>
-      <w:r>
-        <w:t xml:space="preserve"> surface and applying in </w:t>
-      </w:r>
-      <w:r>
-        <w:t>a less detailed mesh</w:t>
-      </w:r>
-      <w:r>
-        <w:t xml:space="preserve">, and the right </w:t>
-      </w:r>
-      <w:r>
-        <w:t xml:space="preserve">is </w:t>
-      </w:r>
-      <w:r>
-        <w:t xml:space="preserve">using per-vertex </w:t>
-      </w:r>
-      <w:proofErr w:type="spellStart"/>
-      <w:r>
-        <w:t>normals</w:t>
-      </w:r>
-      <w:proofErr w:type="spellEnd"/>
-      <w:r>
-        <w:t>.</w:t>
-      </w:r>
-    </w:p>
-    <w:p/>
     <w:p>
       <w:pPr>
         <w:keepNext/>
@@ -2407,7 +2336,6 @@
         <w:t>"</w:t>
       </w:r>
     </w:p>
-    <w:p/>
     <w:p>
       <w:r>
         <w:tab/>
@@ -2431,10 +2359,12 @@
         <w:t xml:space="preserve"> every </w:t>
       </w:r>
       <w:proofErr w:type="spellStart"/>
+      <w:proofErr w:type="gramStart"/>
       <w:r>
         <w:t>texel</w:t>
       </w:r>
       <w:proofErr w:type="spellEnd"/>
+      <w:proofErr w:type="gramEnd"/>
       <w:r>
         <w:t xml:space="preserve"> in the normal map which corresponds to a surface position</w:t>
       </w:r>
@@ -2514,7 +2444,6 @@
         <w:t>.</w:t>
       </w:r>
     </w:p>
-    <w:p/>
     <w:p>
       <w:pPr>
         <w:pStyle w:val="Heading2"/>
@@ -2523,7 +2452,6 @@
         <w:t>Lean Mapping</w:t>
       </w:r>
     </w:p>
-    <w:p/>
     <w:p>
       <w:r>
         <w:t>As was observed earlier, Bump Mapping has a highlight problem. To deal with it, a new</w:t>
@@ -2681,9 +2609,9 @@
         <w:t xml:space="preserve"> at the half vector to give the expected number of facets that the distribution predicts will be perfectly oriented to reflect view vector to light vector.</w:t>
       </w:r>
     </w:p>
-    <w:p/>
-    <w:p>
-      <w:r>
+    <w:p>
+      <w:r>
+        <w:lastRenderedPageBreak/>
         <w:tab/>
       </w:r>
       <w:r>
@@ -2761,11 +2689,7 @@
         <w:fldChar w:fldCharType="end"/>
       </w:r>
       <w:r>
-        <w:t xml:space="preserve"> texture lookup per shading </w:t>
-      </w:r>
-      <w:r>
-        <w:lastRenderedPageBreak/>
-        <w:t xml:space="preserve">evaluating and manages to capture </w:t>
+        <w:t xml:space="preserve"> texture lookup per shading evaluating and manages to capture </w:t>
       </w:r>
       <w:proofErr w:type="spellStart"/>
       <w:r>
@@ -2776,7 +2700,6 @@
         <w:t xml:space="preserve"> of the highlight shape and the transition of anisotropic bumps into an anisotropic highlight. For the computation, the LEAN uses an existing height or normal map to generate the LEAN map on GPU.</w:t>
       </w:r>
     </w:p>
-    <w:p/>
     <w:p>
       <w:r>
         <w:tab/>
@@ -2864,7 +2787,6 @@
         <w:t xml:space="preserve"> </w:t>
       </w:r>
     </w:p>
-    <w:p/>
     <w:p>
       <w:r>
         <w:tab/>
@@ -2879,7 +2801,6 @@
         <w:t xml:space="preserve"> with:</w:t>
       </w:r>
     </w:p>
-    <w:p/>
     <w:p>
       <w:pPr>
         <w:rPr>
@@ -3220,7 +3141,6 @@
         </m:oMath>
       </m:oMathPara>
     </w:p>
-    <w:p/>
     <w:p>
       <w:r>
         <w:t xml:space="preserve">Where </w:t>
@@ -3373,7 +3293,6 @@
         <w:t>.</w:t>
       </w:r>
     </w:p>
-    <w:p/>
     <w:p>
       <w:r>
         <w:tab/>
@@ -3513,7 +3432,6 @@
         <w:t xml:space="preserve"> in the texture.</w:t>
       </w:r>
     </w:p>
-    <w:p/>
     <w:p>
       <w:pPr>
         <w:pStyle w:val="Caption"/>
@@ -3656,9 +3574,9 @@
         </m:oMath>
       </m:oMathPara>
     </w:p>
-    <w:p/>
-    <w:p>
-      <w:r>
+    <w:p>
+      <w:r>
+        <w:lastRenderedPageBreak/>
         <w:t xml:space="preserve">Lastly, </w:t>
       </w:r>
       <w:r>
@@ -3687,7 +3605,6 @@
         <w:t>using the following equation:</w:t>
       </w:r>
     </w:p>
-    <w:p/>
     <w:p>
       <w:pPr>
         <w:pStyle w:val="Caption"/>
@@ -4106,14 +4023,6 @@
       </m:oMathPara>
     </w:p>
     <w:p>
-      <w:pPr>
-        <w:rPr>
-          <w:sz w:val="30"/>
-          <w:szCs w:val="30"/>
-        </w:rPr>
-      </w:pPr>
-    </w:p>
-    <w:p>
       <w:r>
         <w:fldChar w:fldCharType="begin"/>
       </w:r>
@@ -4151,7 +4060,6 @@
         <w:t>LEAN mapping and Bump mapping.</w:t>
       </w:r>
     </w:p>
-    <w:p/>
     <w:p>
       <w:pPr>
         <w:keepNext/>
@@ -4262,7 +4170,6 @@
         <w:t>Fog</w:t>
       </w:r>
     </w:p>
-    <w:p/>
     <w:p>
       <w:r>
         <w:t xml:space="preserve">Distance Fog, which sometimes </w:t>
@@ -4337,7 +4244,20 @@
     </w:p>
     <w:p>
       <w:r>
-        <w:t xml:space="preserve"> </w:t>
+        <w:tab/>
+        <w:t xml:space="preserve">Distance fog, Range-based fog, is a more accurate way to determine the fog effects. In range-based fog, it </w:t>
+      </w:r>
+      <w:r>
+        <w:lastRenderedPageBreak/>
+        <w:t xml:space="preserve">is used the actual distance from the viewpoint to a vertex for its fog calculations and increases the effect of fog as the distance between the two </w:t>
+      </w:r>
+      <w:proofErr w:type="gramStart"/>
+      <w:r>
+        <w:t>points</w:t>
+      </w:r>
+      <w:proofErr w:type="gramEnd"/>
+      <w:r>
+        <w:t xml:space="preserve"> increases, rather than the depth of the vertex within in the scene, thereby avoiding rotational artifacts. There are three equations in Direct3D used for fog: One linear and two exponential fog equations.</w:t>
       </w:r>
     </w:p>
     <w:p>
@@ -4432,46 +4352,6 @@
     </w:p>
     <w:p>
       <w:r>
-        <w:lastRenderedPageBreak/>
-        <w:tab/>
-        <w:t xml:space="preserve">Distance fog, </w:t>
-      </w:r>
-      <w:r>
-        <w:t>Range-based fog,</w:t>
-      </w:r>
-      <w:r>
-        <w:t xml:space="preserve"> is a more accurate</w:t>
-      </w:r>
-      <w:r>
-        <w:t xml:space="preserve"> way to determine the fog effects. In range-based fog, </w:t>
-      </w:r>
-      <w:r>
-        <w:t>it is used</w:t>
-      </w:r>
-      <w:r>
-        <w:t xml:space="preserve"> the actual distance from the viewpoint to a vertex for its fog calculations</w:t>
-      </w:r>
-      <w:r>
-        <w:t xml:space="preserve"> and</w:t>
-      </w:r>
-      <w:r>
-        <w:t xml:space="preserve"> increases the effect of fog as the distance between the two </w:t>
-      </w:r>
-      <w:proofErr w:type="gramStart"/>
-      <w:r>
-        <w:t>points</w:t>
-      </w:r>
-      <w:proofErr w:type="gramEnd"/>
-      <w:r>
-        <w:t xml:space="preserve"> increases, rather than the depth of the vertex within in the scene, thereby avoiding rotational artifacts.</w:t>
-      </w:r>
-      <w:r>
-        <w:t xml:space="preserve"> There are three equations in Direct3D used for fog: One linear and two exponential fog equations.</w:t>
-      </w:r>
-    </w:p>
-    <w:p/>
-    <w:p>
-      <w:r>
         <w:t xml:space="preserve">The </w:t>
       </w:r>
       <w:r>
@@ -4493,7 +4373,6 @@
         <w:t>:</w:t>
       </w:r>
     </w:p>
-    <w:p/>
     <w:p>
       <w:pPr>
         <w:rPr>
@@ -4547,16 +4426,6 @@
       </m:oMathPara>
     </w:p>
     <w:p>
-      <w:pPr>
-        <w:rPr>
-          <w:rFonts w:ascii="Segoe UI" w:eastAsia="Times New Roman" w:hAnsi="Segoe UI" w:cs="Segoe UI"/>
-          <w:color w:val="000000"/>
-          <w:sz w:val="18"/>
-          <w:szCs w:val="18"/>
-        </w:rPr>
-      </w:pPr>
-    </w:p>
-    <w:p>
       <w:r>
         <w:t>Exponential Fog equations</w:t>
       </w:r>
@@ -4564,7 +4433,6 @@
         <w:t>:</w:t>
       </w:r>
     </w:p>
-    <w:p/>
     <w:p>
       <w:r>
         <w:t>D3DFOG_EXP</w:t>
@@ -4795,7 +4663,7 @@
           <w:ilvl w:val="0"/>
           <w:numId w:val="13"/>
         </w:numPr>
-        <w:spacing w:before="100" w:beforeAutospacing="1" w:after="100" w:afterAutospacing="1"/>
+        <w:spacing w:after="100" w:afterAutospacing="1"/>
         <w:rPr>
           <w:rFonts w:ascii="Segoe UI" w:eastAsia="Times New Roman" w:hAnsi="Segoe UI" w:cs="Segoe UI"/>
           <w:color w:val="000000"/>
@@ -4831,7 +4699,7 @@
           <w:ilvl w:val="0"/>
           <w:numId w:val="13"/>
         </w:numPr>
-        <w:spacing w:before="100" w:beforeAutospacing="1" w:after="100" w:afterAutospacing="1"/>
+        <w:spacing w:after="100" w:afterAutospacing="1"/>
         <w:rPr>
           <w:rFonts w:ascii="Segoe UI" w:eastAsia="Times New Roman" w:hAnsi="Segoe UI" w:cs="Segoe UI"/>
           <w:color w:val="000000"/>
@@ -4867,7 +4735,7 @@
           <w:ilvl w:val="0"/>
           <w:numId w:val="13"/>
         </w:numPr>
-        <w:spacing w:before="100" w:beforeAutospacing="1" w:after="100" w:afterAutospacing="1"/>
+        <w:spacing w:after="100" w:afterAutospacing="1"/>
         <w:rPr>
           <w:rFonts w:ascii="Segoe UI" w:eastAsia="Times New Roman" w:hAnsi="Segoe UI" w:cs="Segoe UI"/>
           <w:color w:val="000000"/>
@@ -4903,7 +4771,7 @@
           <w:ilvl w:val="0"/>
           <w:numId w:val="13"/>
         </w:numPr>
-        <w:spacing w:before="100" w:beforeAutospacing="1" w:after="100" w:afterAutospacing="1"/>
+        <w:spacing w:after="100" w:afterAutospacing="1"/>
         <w:rPr>
           <w:rFonts w:ascii="Segoe UI" w:eastAsia="Times New Roman" w:hAnsi="Segoe UI" w:cs="Segoe UI"/>
           <w:color w:val="000000"/>
@@ -4939,7 +4807,7 @@
           <w:ilvl w:val="0"/>
           <w:numId w:val="13"/>
         </w:numPr>
-        <w:spacing w:before="100" w:beforeAutospacing="1" w:after="100" w:afterAutospacing="1"/>
+        <w:spacing w:after="100" w:afterAutospacing="1"/>
         <w:rPr>
           <w:rFonts w:ascii="Segoe UI" w:eastAsia="Times New Roman" w:hAnsi="Segoe UI" w:cs="Segoe UI"/>
           <w:color w:val="000000"/>
@@ -4991,6 +4859,7 @@
     </w:p>
     <w:p>
       <w:r>
+        <w:lastRenderedPageBreak/>
         <w:t xml:space="preserve">The system stores the fog factor in the alpha component of the </w:t>
       </w:r>
       <w:proofErr w:type="spellStart"/>
@@ -5075,7 +4944,6 @@
         <w:t> </w:t>
       </w:r>
     </w:p>
-    <w:p/>
     <w:p>
       <w:r>
         <w:t>Blending Equation:</w:t>
@@ -5218,24 +5086,12 @@
     </w:p>
     <w:p>
       <w:pPr>
-        <w:rPr>
-          <w:rFonts w:ascii="Segoe UI" w:hAnsi="Segoe UI" w:cs="Segoe UI"/>
-          <w:color w:val="2A2A2A"/>
-          <w:sz w:val="28"/>
-          <w:szCs w:val="28"/>
-        </w:rPr>
-      </w:pPr>
-    </w:p>
-    <w:p>
-      <w:pPr>
         <w:pStyle w:val="Heading1"/>
       </w:pPr>
       <w:r>
-        <w:lastRenderedPageBreak/>
         <w:t>Method</w:t>
       </w:r>
     </w:p>
-    <w:p/>
     <w:p>
       <w:r>
         <w:tab/>
@@ -5308,81 +5164,23 @@
         <w:t>. As the figure illustrates, the ocean highlights caused from the bump deformations to simulate ocean waves are still present even on huge distance near the island's coastal.</w:t>
       </w:r>
     </w:p>
-    <w:p/>
-    <w:p>
-      <w:pPr>
-        <w:jc w:val="center"/>
-      </w:pPr>
-      <w:r>
-        <w:rPr>
-          <w:noProof/>
-        </w:rPr>
-        <w:drawing>
-          <wp:inline distT="0" distB="0" distL="0" distR="0">
-            <wp:extent cx="2664396" cy="6057900"/>
-            <wp:effectExtent l="19050" t="0" r="2604" b="0"/>
-            <wp:docPr id="5" name="Picture 13"/>
-            <wp:cNvGraphicFramePr>
-              <a:graphicFrameLocks xmlns:a="http://schemas.openxmlformats.org/drawingml/2006/main" noChangeAspect="1"/>
-            </wp:cNvGraphicFramePr>
-            <a:graphic xmlns:a="http://schemas.openxmlformats.org/drawingml/2006/main">
-              <a:graphicData uri="http://schemas.openxmlformats.org/drawingml/2006/picture">
-                <pic:pic xmlns:pic="http://schemas.openxmlformats.org/drawingml/2006/picture">
-                  <pic:nvPicPr>
-                    <pic:cNvPr id="0" name="Picture 13"/>
-                    <pic:cNvPicPr>
-                      <a:picLocks noChangeAspect="1" noChangeArrowheads="1"/>
-                    </pic:cNvPicPr>
-                  </pic:nvPicPr>
-                  <pic:blipFill>
-                    <a:blip r:embed="rId12" cstate="print"/>
-                    <a:srcRect/>
-                    <a:stretch>
-                      <a:fillRect/>
-                    </a:stretch>
-                  </pic:blipFill>
-                  <pic:spPr bwMode="auto">
-                    <a:xfrm>
-                      <a:off x="0" y="0"/>
-                      <a:ext cx="2664396" cy="6057900"/>
-                    </a:xfrm>
-                    <a:prstGeom prst="rect">
-                      <a:avLst/>
-                    </a:prstGeom>
-                    <a:noFill/>
-                    <a:ln w="9525">
-                      <a:noFill/>
-                      <a:miter lim="800000"/>
-                      <a:headEnd/>
-                      <a:tailEnd/>
-                    </a:ln>
-                  </pic:spPr>
-                </pic:pic>
-              </a:graphicData>
-            </a:graphic>
-          </wp:inline>
-        </w:drawing>
-      </w:r>
-    </w:p>
-    <w:p>
-      <w:pPr>
-        <w:pStyle w:val="Caption"/>
-      </w:pPr>
-      <w:bookmarkStart w:id="6" w:name="_Ref327722502"/>
-      <w:r>
-        <w:t xml:space="preserve">Figure </w:t>
-      </w:r>
-      <w:fldSimple w:instr=" SEQ Figure \* ARABIC ">
-        <w:r>
-          <w:rPr>
-            <w:noProof/>
-          </w:rPr>
-          <w:t>7</w:t>
-        </w:r>
-      </w:fldSimple>
-      <w:bookmarkEnd w:id="6"/>
-      <w:r>
-        <w:t xml:space="preserve">: LEAN mapping </w:t>
+    <w:p>
+      <w:r>
+        <w:tab/>
+      </w:r>
+      <w:r>
+        <w:t xml:space="preserve"> </w:t>
+      </w:r>
+      <w:r>
+        <w:t xml:space="preserve">To deal with this problem, a new term </w:t>
+      </w:r>
+      <w:proofErr w:type="gramStart"/>
+      <w:r>
+        <w:t>was added</w:t>
+      </w:r>
+      <w:proofErr w:type="gramEnd"/>
+      <w:r>
+        <w:t xml:space="preserve"> in the shading </w:t>
       </w:r>
       <w:proofErr w:type="spellStart"/>
       <w:r>
@@ -5390,119 +5188,30 @@
       </w:r>
       <w:proofErr w:type="spellEnd"/>
       <w:r>
-        <w:t xml:space="preserve"> </w:t>
+        <w:t xml:space="preserve"> component, similar to the effect of distant fog, but affecting only the </w:t>
       </w:r>
       <w:proofErr w:type="spellStart"/>
       <w:r>
-        <w:t>highligh</w:t>
+        <w:t>specular</w:t>
       </w:r>
       <w:proofErr w:type="spellEnd"/>
       <w:r>
-        <w:t xml:space="preserve"> </w:t>
-      </w:r>
-      <w:r>
-        <w:t xml:space="preserve">is </w:t>
-      </w:r>
-      <w:r>
-        <w:t xml:space="preserve">present on huge distances. </w:t>
-      </w:r>
-      <w:r>
-        <w:t xml:space="preserve">Notice the highlight at the upper right corner of the picture. </w:t>
-      </w:r>
-      <w:r>
-        <w:t xml:space="preserve">Figures extracted from Lean </w:t>
+        <w:t xml:space="preserve"> highlight intensity, reducing it gradually up to a minimum accepted value defined by the user. This term varies according to the camera distance from the object. Both the minimum and maximum highlight </w:t>
+      </w:r>
+      <w:proofErr w:type="spellStart"/>
+      <w:r>
+        <w:t>specular</w:t>
+      </w:r>
+      <w:proofErr w:type="spellEnd"/>
+      <w:r>
+        <w:t xml:space="preserve"> intensity is configurable, and viewed on close range is identical to LEAN. This new configurable term </w:t>
       </w:r>
       <w:proofErr w:type="gramStart"/>
       <w:r>
-        <w:t>Mapping</w:t>
+        <w:t>is added</w:t>
       </w:r>
       <w:proofErr w:type="gramEnd"/>
       <w:r>
-        <w:t xml:space="preserve"> </w:t>
-      </w:r>
-      <w:r>
-        <w:t>p</w:t>
-      </w:r>
-      <w:r>
-        <w:t>aper.</w:t>
-      </w:r>
-    </w:p>
-    <w:p>
-      <w:r>
-        <w:lastRenderedPageBreak/>
-        <w:tab/>
-      </w:r>
-      <w:r>
-        <w:t xml:space="preserve">To deal with this problem, a new term </w:t>
-      </w:r>
-      <w:proofErr w:type="gramStart"/>
-      <w:r>
-        <w:t>was</w:t>
-      </w:r>
-      <w:r>
-        <w:t xml:space="preserve"> added</w:t>
-      </w:r>
-      <w:proofErr w:type="gramEnd"/>
-      <w:r>
-        <w:t xml:space="preserve"> in the shading </w:t>
-      </w:r>
-      <w:proofErr w:type="spellStart"/>
-      <w:r>
-        <w:t>specular</w:t>
-      </w:r>
-      <w:proofErr w:type="spellEnd"/>
-      <w:r>
-        <w:t xml:space="preserve"> component, similar to the effect of distant fog, but affecting only the </w:t>
-      </w:r>
-      <w:proofErr w:type="spellStart"/>
-      <w:r>
-        <w:t>specular</w:t>
-      </w:r>
-      <w:proofErr w:type="spellEnd"/>
-      <w:r>
-        <w:t xml:space="preserve"> highlight</w:t>
-      </w:r>
-      <w:r>
-        <w:t xml:space="preserve"> intensity</w:t>
-      </w:r>
-      <w:r>
-        <w:t xml:space="preserve">, reducing it gradually up to a minimum accepted value defined by the user. </w:t>
-      </w:r>
-      <w:r>
-        <w:t xml:space="preserve">This term varies according to the camera distance from the object. Both the minimum and maximum highlight </w:t>
-      </w:r>
-      <w:proofErr w:type="spellStart"/>
-      <w:r>
-        <w:t>specular</w:t>
-      </w:r>
-      <w:proofErr w:type="spellEnd"/>
-      <w:r>
-        <w:t xml:space="preserve"> intensity </w:t>
-      </w:r>
-      <w:r>
-        <w:t>is</w:t>
-      </w:r>
-      <w:r>
-        <w:t xml:space="preserve"> configurable, </w:t>
-      </w:r>
-      <w:r>
-        <w:t xml:space="preserve">and </w:t>
-      </w:r>
-      <w:r>
-        <w:t xml:space="preserve">viewed </w:t>
-      </w:r>
-      <w:r>
-        <w:t>on close range is identical to LEAN.</w:t>
-      </w:r>
-      <w:r>
-        <w:t xml:space="preserve"> This new configurable term </w:t>
-      </w:r>
-      <w:proofErr w:type="gramStart"/>
-      <w:r>
-        <w:t>is added</w:t>
-      </w:r>
-      <w:proofErr w:type="gramEnd"/>
-      <w:r>
         <w:t xml:space="preserve"> as a power of the dot product between </w:t>
       </w:r>
       <w:r>
@@ -5522,11 +5231,6 @@
       </w:r>
       <w:r>
         <w:t xml:space="preserve"> vectors.</w:t>
-      </w:r>
-    </w:p>
-    <w:p>
-      <w:r>
-        <w:tab/>
       </w:r>
     </w:p>
     <w:p>
@@ -5548,25 +5252,7 @@
       </w:r>
       <w:proofErr w:type="gramEnd"/>
       <w:r>
-        <w:t xml:space="preserve"> during the shading process without </w:t>
-      </w:r>
-      <w:r>
-        <w:t xml:space="preserve">too </w:t>
-      </w:r>
-      <w:r>
-        <w:t xml:space="preserve">much </w:t>
-      </w:r>
-      <w:r>
-        <w:t xml:space="preserve">computational </w:t>
-      </w:r>
-      <w:r>
-        <w:t xml:space="preserve">overhead. </w:t>
-      </w:r>
-      <w:r>
-        <w:t>In addition</w:t>
-      </w:r>
-      <w:r>
-        <w:t xml:space="preserve">, unlike </w:t>
+        <w:t xml:space="preserve"> during the shading process without too much computational overhead. In addition, unlike </w:t>
       </w:r>
       <w:proofErr w:type="gramStart"/>
       <w:r>
@@ -5582,19 +5268,7 @@
       </w:r>
       <w:proofErr w:type="spellEnd"/>
       <w:r>
-        <w:t xml:space="preserve"> highlight, this term actually reduces it without </w:t>
-      </w:r>
-      <w:r>
-        <w:t>interfering with</w:t>
-      </w:r>
-      <w:r>
-        <w:t xml:space="preserve"> the alpha component.</w:t>
-      </w:r>
-      <w:r>
-        <w:t xml:space="preserve"> Below is the equation for </w:t>
-      </w:r>
-      <w:r>
-        <w:t xml:space="preserve">the </w:t>
+        <w:t xml:space="preserve"> highlight, this term actually reduces it without interfering with the alpha component. Below is the equation for the </w:t>
       </w:r>
       <w:proofErr w:type="spellStart"/>
       <w:r>
@@ -5602,13 +5276,9 @@
       </w:r>
       <w:proofErr w:type="spellEnd"/>
       <w:r>
-        <w:t xml:space="preserve"> fading control</w:t>
-      </w:r>
-      <w:r>
-        <w:t>:</w:t>
-      </w:r>
-    </w:p>
-    <w:p/>
+        <w:t xml:space="preserve"> fading control:</w:t>
+      </w:r>
+    </w:p>
     <w:p>
       <w:pPr>
         <w:rPr>
@@ -5676,13 +5346,6 @@
           <w:rFonts w:eastAsiaTheme="minorEastAsia"/>
         </w:rPr>
       </w:pPr>
-    </w:p>
-    <w:p>
-      <w:pPr>
-        <w:rPr>
-          <w:rFonts w:eastAsiaTheme="minorEastAsia"/>
-        </w:rPr>
-      </w:pPr>
       <w:r>
         <w:rPr>
           <w:rFonts w:eastAsiaTheme="minorEastAsia"/>
@@ -5713,57 +5376,28 @@
         <w:rPr>
           <w:rFonts w:eastAsiaTheme="minorEastAsia"/>
         </w:rPr>
-        <w:t xml:space="preserve"> is a parameter to configure the fading rate</w:t>
-      </w:r>
+        <w:t xml:space="preserve"> is a parameter to configure the fading rate, which </w:t>
+      </w:r>
+      <w:proofErr w:type="gramStart"/>
       <w:r>
         <w:rPr>
           <w:rFonts w:eastAsiaTheme="minorEastAsia"/>
         </w:rPr>
-        <w:t xml:space="preserve">, </w:t>
-      </w:r>
+        <w:t>can also be used</w:t>
+      </w:r>
+      <w:proofErr w:type="gramEnd"/>
       <w:r>
         <w:rPr>
           <w:rFonts w:eastAsiaTheme="minorEastAsia"/>
         </w:rPr>
-        <w:t xml:space="preserve">which </w:t>
-      </w:r>
-      <w:proofErr w:type="gramStart"/>
+        <w:t xml:space="preserve"> to </w:t>
+      </w:r>
       <w:r>
         <w:rPr>
           <w:rFonts w:eastAsiaTheme="minorEastAsia"/>
         </w:rPr>
-        <w:t>can also be used</w:t>
-      </w:r>
-      <w:proofErr w:type="gramEnd"/>
-      <w:r>
-        <w:rPr>
-          <w:rFonts w:eastAsiaTheme="minorEastAsia"/>
-        </w:rPr>
-        <w:t xml:space="preserve"> to</w:t>
-      </w:r>
-      <w:r>
-        <w:rPr>
-          <w:rFonts w:eastAsiaTheme="minorEastAsia"/>
-        </w:rPr>
-        <w:t xml:space="preserve"> adjust</w:t>
-      </w:r>
-      <w:r>
-        <w:rPr>
-          <w:rFonts w:eastAsiaTheme="minorEastAsia"/>
-        </w:rPr>
-        <w:t xml:space="preserve"> to the world</w:t>
-      </w:r>
-      <w:r>
-        <w:rPr>
-          <w:rFonts w:eastAsiaTheme="minorEastAsia"/>
-        </w:rPr>
-        <w:t xml:space="preserve"> scale</w:t>
-      </w:r>
-      <w:r>
-        <w:rPr>
-          <w:rFonts w:eastAsiaTheme="minorEastAsia"/>
-        </w:rPr>
-        <w:t xml:space="preserve">, and </w:t>
+        <w:lastRenderedPageBreak/>
+        <w:t xml:space="preserve">adjust to the world scale, and </w:t>
       </w:r>
       <w:proofErr w:type="spellStart"/>
       <w:r>
@@ -5799,48 +5433,35 @@
         <w:rPr>
           <w:rFonts w:eastAsiaTheme="minorEastAsia"/>
         </w:rPr>
-        <w:t xml:space="preserve"> </w:t>
+        <w:t xml:space="preserve"> fade desired by the user. </w:t>
       </w:r>
       <w:r>
         <w:rPr>
           <w:rFonts w:eastAsiaTheme="minorEastAsia"/>
         </w:rPr>
-        <w:t>fade desired by the user.</w:t>
+        <w:t>This</w:t>
       </w:r>
       <w:r>
         <w:rPr>
           <w:rFonts w:eastAsiaTheme="minorEastAsia"/>
         </w:rPr>
-        <w:t xml:space="preserve"> </w:t>
-      </w:r>
+        <w:t xml:space="preserve"> term </w:t>
+      </w:r>
+      <w:proofErr w:type="gramStart"/>
       <w:r>
         <w:rPr>
           <w:rFonts w:eastAsiaTheme="minorEastAsia"/>
         </w:rPr>
-        <w:t>This</w:t>
-      </w:r>
+        <w:t>is applied</w:t>
+      </w:r>
+      <w:proofErr w:type="gramEnd"/>
       <w:r>
         <w:rPr>
           <w:rFonts w:eastAsiaTheme="minorEastAsia"/>
         </w:rPr>
-        <w:t xml:space="preserve"> term </w:t>
-      </w:r>
-      <w:proofErr w:type="gramStart"/>
-      <w:r>
-        <w:rPr>
-          <w:rFonts w:eastAsiaTheme="minorEastAsia"/>
-        </w:rPr>
-        <w:t>is applied</w:t>
-      </w:r>
-      <w:proofErr w:type="gramEnd"/>
-      <w:r>
-        <w:rPr>
-          <w:rFonts w:eastAsiaTheme="minorEastAsia"/>
-        </w:rPr>
         <w:t xml:space="preserve"> as shown below:</w:t>
       </w:r>
     </w:p>
-    <w:p/>
     <w:p>
       <w:pPr>
         <w:rPr>
@@ -5908,13 +5529,6 @@
           <w:rFonts w:eastAsiaTheme="minorEastAsia"/>
         </w:rPr>
       </w:pPr>
-    </w:p>
-    <w:p>
-      <w:pPr>
-        <w:rPr>
-          <w:rFonts w:eastAsiaTheme="minorEastAsia"/>
-        </w:rPr>
-      </w:pPr>
       <w:proofErr w:type="gramStart"/>
       <w:r>
         <w:rPr>
@@ -5940,39 +5554,21 @@
         <w:rPr>
           <w:rFonts w:eastAsiaTheme="minorEastAsia"/>
         </w:rPr>
-        <w:t xml:space="preserve"> </w:t>
-      </w:r>
+        <w:t xml:space="preserve"> being the material </w:t>
+      </w:r>
+      <w:proofErr w:type="spellStart"/>
       <w:r>
         <w:rPr>
           <w:rFonts w:eastAsiaTheme="minorEastAsia"/>
         </w:rPr>
-        <w:t>being</w:t>
-      </w:r>
+        <w:t>specular</w:t>
+      </w:r>
+      <w:proofErr w:type="spellEnd"/>
       <w:r>
         <w:rPr>
           <w:rFonts w:eastAsiaTheme="minorEastAsia"/>
         </w:rPr>
-        <w:t xml:space="preserve"> the material </w:t>
-      </w:r>
-      <w:proofErr w:type="spellStart"/>
-      <w:r>
-        <w:rPr>
-          <w:rFonts w:eastAsiaTheme="minorEastAsia"/>
-        </w:rPr>
-        <w:t>specular</w:t>
-      </w:r>
-      <w:proofErr w:type="spellEnd"/>
-      <w:r>
-        <w:rPr>
-          <w:rFonts w:eastAsiaTheme="minorEastAsia"/>
-        </w:rPr>
-        <w:t xml:space="preserve"> component</w:t>
-      </w:r>
-      <w:r>
-        <w:rPr>
-          <w:rFonts w:eastAsiaTheme="minorEastAsia"/>
-        </w:rPr>
-        <w:t xml:space="preserve">, </w:t>
+        <w:t xml:space="preserve"> component, </w:t>
       </w:r>
       <w:r>
         <w:rPr>
@@ -6007,19 +5603,7 @@
         <w:rPr>
           <w:rFonts w:eastAsiaTheme="minorEastAsia"/>
         </w:rPr>
-        <w:t xml:space="preserve"> fading</w:t>
-      </w:r>
-      <w:r>
-        <w:rPr>
-          <w:rFonts w:eastAsiaTheme="minorEastAsia"/>
-        </w:rPr>
-        <w:t xml:space="preserve"> term, </w:t>
-      </w:r>
-      <w:r>
-        <w:rPr>
-          <w:rFonts w:eastAsiaTheme="minorEastAsia"/>
-        </w:rPr>
-        <w:t xml:space="preserve">and </w:t>
+        <w:t xml:space="preserve"> fading term, and </w:t>
       </w:r>
       <w:r>
         <w:rPr>
@@ -6053,13 +5637,136 @@
     <w:p/>
     <w:p>
       <w:pPr>
+        <w:jc w:val="center"/>
+      </w:pPr>
+      <w:r>
+        <w:rPr>
+          <w:noProof/>
+        </w:rPr>
+        <w:drawing>
+          <wp:inline distT="0" distB="0" distL="0" distR="0">
+            <wp:extent cx="2664396" cy="6057900"/>
+            <wp:effectExtent l="19050" t="0" r="2604" b="0"/>
+            <wp:docPr id="5" name="Picture 13"/>
+            <wp:cNvGraphicFramePr>
+              <a:graphicFrameLocks xmlns:a="http://schemas.openxmlformats.org/drawingml/2006/main" noChangeAspect="1"/>
+            </wp:cNvGraphicFramePr>
+            <a:graphic xmlns:a="http://schemas.openxmlformats.org/drawingml/2006/main">
+              <a:graphicData uri="http://schemas.openxmlformats.org/drawingml/2006/picture">
+                <pic:pic xmlns:pic="http://schemas.openxmlformats.org/drawingml/2006/picture">
+                  <pic:nvPicPr>
+                    <pic:cNvPr id="0" name="Picture 13"/>
+                    <pic:cNvPicPr>
+                      <a:picLocks noChangeAspect="1" noChangeArrowheads="1"/>
+                    </pic:cNvPicPr>
+                  </pic:nvPicPr>
+                  <pic:blipFill>
+                    <a:blip r:embed="rId12" cstate="print"/>
+                    <a:srcRect/>
+                    <a:stretch>
+                      <a:fillRect/>
+                    </a:stretch>
+                  </pic:blipFill>
+                  <pic:spPr bwMode="auto">
+                    <a:xfrm>
+                      <a:off x="0" y="0"/>
+                      <a:ext cx="2664396" cy="6057900"/>
+                    </a:xfrm>
+                    <a:prstGeom prst="rect">
+                      <a:avLst/>
+                    </a:prstGeom>
+                    <a:noFill/>
+                    <a:ln w="9525">
+                      <a:noFill/>
+                      <a:miter lim="800000"/>
+                      <a:headEnd/>
+                      <a:tailEnd/>
+                    </a:ln>
+                  </pic:spPr>
+                </pic:pic>
+              </a:graphicData>
+            </a:graphic>
+          </wp:inline>
+        </w:drawing>
+      </w:r>
+    </w:p>
+    <w:p>
+      <w:pPr>
+        <w:pStyle w:val="Caption"/>
+      </w:pPr>
+      <w:bookmarkStart w:id="6" w:name="_Ref327722502"/>
+      <w:r>
+        <w:t xml:space="preserve">Figure </w:t>
+      </w:r>
+      <w:fldSimple w:instr=" SEQ Figure \* ARABIC ">
+        <w:r>
+          <w:rPr>
+            <w:noProof/>
+          </w:rPr>
+          <w:t>7</w:t>
+        </w:r>
+      </w:fldSimple>
+      <w:bookmarkEnd w:id="6"/>
+      <w:r>
+        <w:t xml:space="preserve">: LEAN mapping </w:t>
+      </w:r>
+      <w:proofErr w:type="spellStart"/>
+      <w:r>
+        <w:t>specular</w:t>
+      </w:r>
+      <w:proofErr w:type="spellEnd"/>
+      <w:r>
+        <w:t xml:space="preserve"> </w:t>
+      </w:r>
+      <w:proofErr w:type="spellStart"/>
+      <w:r>
+        <w:t>highligh</w:t>
+      </w:r>
+      <w:proofErr w:type="spellEnd"/>
+      <w:r>
+        <w:t xml:space="preserve"> </w:t>
+      </w:r>
+      <w:r>
+        <w:t xml:space="preserve">is </w:t>
+      </w:r>
+      <w:r>
+        <w:t xml:space="preserve">present on huge distances. </w:t>
+      </w:r>
+      <w:r>
+        <w:t xml:space="preserve">Notice the highlight at the upper right corner of the picture. </w:t>
+      </w:r>
+      <w:r>
+        <w:t xml:space="preserve">Figures extracted from Lean </w:t>
+      </w:r>
+      <w:proofErr w:type="gramStart"/>
+      <w:r>
+        <w:t>Mapping</w:t>
+      </w:r>
+      <w:proofErr w:type="gramEnd"/>
+      <w:r>
+        <w:t xml:space="preserve"> </w:t>
+      </w:r>
+      <w:r>
+        <w:t>p</w:t>
+      </w:r>
+      <w:r>
+        <w:t>aper.</w:t>
+      </w:r>
+    </w:p>
+    <w:p>
+      <w:r>
+        <w:tab/>
+      </w:r>
+    </w:p>
+    <w:p>
+      <w:pPr>
         <w:pStyle w:val="Heading1"/>
       </w:pPr>
       <w:r>
+        <w:lastRenderedPageBreak/>
         <w:t>Results</w:t>
       </w:r>
     </w:p>
-    <w:p/>
     <w:p>
       <w:r>
         <w:t>While c</w:t>
@@ -6173,7 +5880,6 @@
         <w:t>, which maintains the highlight while fading.</w:t>
       </w:r>
     </w:p>
-    <w:p/>
     <w:p>
       <w:r>
         <w:tab/>
@@ -6287,29 +5993,155 @@
         <w:t>these tests</w:t>
       </w:r>
       <w:r>
-        <w:t xml:space="preserve"> had 256 triangles and 200 vertices. With a teapot model containing 79600 </w:t>
-      </w:r>
-      <w:r>
+        <w:t xml:space="preserve"> had 256 triangles and 200 vertices. With a teapot model containing 79600 triangles and 44366 vertices, the frame rates</w:t>
+      </w:r>
+      <w:r>
+        <w:t xml:space="preserve"> were around </w:t>
+      </w:r>
+      <w:r>
+        <w:t>570 to 790 FPS depending on the range with minimal difference of 5 FPS.</w:t>
+      </w:r>
+    </w:p>
+    <w:p>
+      <w:pPr>
+        <w:pStyle w:val="Heading1"/>
+      </w:pPr>
+      <w:r>
+        <w:t>Implementation</w:t>
+      </w:r>
+    </w:p>
+    <w:p>
+      <w:r>
+        <w:t xml:space="preserve">The implementation shown in this section shows only the application of the equation in the LEAN </w:t>
+      </w:r>
+      <w:proofErr w:type="spellStart"/>
+      <w:r>
+        <w:t>shader</w:t>
+      </w:r>
+      <w:proofErr w:type="spellEnd"/>
+      <w:r>
+        <w:t xml:space="preserve">. For LEAN, generate lean maps textures </w:t>
+      </w:r>
+      <w:proofErr w:type="spellStart"/>
+      <w:r>
+        <w:t>normaly</w:t>
+      </w:r>
+      <w:proofErr w:type="spellEnd"/>
+      <w:r>
+        <w:t xml:space="preserve"> and unpack N, B, </w:t>
+      </w:r>
+      <w:proofErr w:type="gramStart"/>
+      <w:r>
+        <w:t>M</w:t>
+      </w:r>
+      <w:proofErr w:type="gramEnd"/>
+      <w:r>
+        <w:t xml:space="preserve"> terms from the texture. Convert M to ∑ and compute the </w:t>
+      </w:r>
+      <w:proofErr w:type="spellStart"/>
+      <w:r>
+        <w:t>specular</w:t>
+      </w:r>
+      <w:proofErr w:type="spellEnd"/>
+      <w:r>
+        <w:t xml:space="preserve"> term. After this process, compute the </w:t>
+      </w:r>
+      <w:proofErr w:type="spellStart"/>
+      <w:r>
+        <w:t>specular</w:t>
+      </w:r>
+      <w:proofErr w:type="spellEnd"/>
+      <w:r>
+        <w:t xml:space="preserve"> fading and the final color, as shown by </w:t>
+      </w:r>
+      <w:r>
+        <w:fldChar w:fldCharType="begin"/>
+      </w:r>
+      <w:r>
+        <w:instrText xml:space="preserve"> REF _Ref328050998 \h </w:instrText>
+      </w:r>
+      <w:r>
+        <w:fldChar w:fldCharType="separate"/>
+      </w:r>
+      <w:r>
+        <w:t xml:space="preserve">Figure </w:t>
+      </w:r>
+      <w:r>
+        <w:rPr>
+          <w:noProof/>
+        </w:rPr>
+        <w:t>9</w:t>
+      </w:r>
+      <w:r>
+        <w:fldChar w:fldCharType="end"/>
+      </w:r>
+      <w:r>
+        <w:t>.</w:t>
+      </w:r>
+    </w:p>
+    <w:p>
+      <w:pPr>
+        <w:pStyle w:val="Heading1"/>
+      </w:pPr>
+      <w:r>
+        <w:t>Conclusion</w:t>
+      </w:r>
+    </w:p>
+    <w:p>
+      <w:r>
+        <w:t xml:space="preserve">This paper presented techniques for bump mapping and their corresponding problems and the </w:t>
+      </w:r>
+      <w:proofErr w:type="spellStart"/>
+      <w:r>
+        <w:t>specular</w:t>
+      </w:r>
+      <w:proofErr w:type="spellEnd"/>
+      <w:r>
+        <w:t xml:space="preserve"> highlight problem over distances, as well as the way the distance fog algorithm try to solve it. As a result, a new approach was developed and presented to affect the highlight according to the object distance. Since it only affects the </w:t>
+      </w:r>
+      <w:proofErr w:type="spellStart"/>
+      <w:r>
+        <w:t>specular</w:t>
+      </w:r>
+      <w:proofErr w:type="spellEnd"/>
+      <w:r>
+        <w:t xml:space="preserve"> term, it </w:t>
+      </w:r>
+      <w:proofErr w:type="gramStart"/>
+      <w:r>
+        <w:t>can also be used</w:t>
+      </w:r>
+      <w:proofErr w:type="gramEnd"/>
+      <w:r>
+        <w:t xml:space="preserve"> in conjunction with fog to increase visual appeal. Because this new approach </w:t>
+      </w:r>
+      <w:proofErr w:type="gramStart"/>
+      <w:r>
+        <w:t>is based</w:t>
+      </w:r>
+      <w:proofErr w:type="gramEnd"/>
+      <w:r>
+        <w:t xml:space="preserve"> on LEAN, a performance comparison was made between both approaches, concluding that the performance cost of the modification does not have noticeable impact on calculation speed. Since the base of this approach is LEAN mapping, it </w:t>
+      </w:r>
+      <w:proofErr w:type="gramStart"/>
+      <w:r>
+        <w:t>can also be used</w:t>
+      </w:r>
+      <w:proofErr w:type="gramEnd"/>
+      <w:r>
+        <w:t xml:space="preserve"> in real time applications.</w:t>
+      </w:r>
+    </w:p>
+    <w:p>
+      <w:pPr>
+        <w:keepNext/>
+        <w:jc w:val="center"/>
+      </w:pPr>
+      <w:r>
+        <w:rPr>
+          <w:noProof/>
+        </w:rPr>
         <w:lastRenderedPageBreak/>
-        <w:t>triangles and 44366 vertices, the frame rates</w:t>
-      </w:r>
-      <w:r>
-        <w:t xml:space="preserve"> were around </w:t>
-      </w:r>
-      <w:r>
-        <w:t>570 to 790 FPS depending on the range with minimal difference of 5 FPS.</w:t>
-      </w:r>
-    </w:p>
-    <w:p/>
-    <w:p/>
-    <w:p>
-      <w:pPr>
-        <w:keepNext/>
-      </w:pPr>
-      <w:r>
-        <w:rPr>
-          <w:noProof/>
-        </w:rPr>
         <w:drawing>
           <wp:inline distT="0" distB="0" distL="0" distR="0">
             <wp:extent cx="2819400" cy="3857625"/>
@@ -6369,6 +6201,7 @@
     <w:p>
       <w:pPr>
         <w:keepNext/>
+        <w:jc w:val="center"/>
       </w:pPr>
       <w:r>
         <w:rPr>
@@ -6432,12 +6265,6 @@
     </w:p>
     <w:p>
       <w:pPr>
-        <w:keepNext/>
-        <w:jc w:val="center"/>
-      </w:pPr>
-    </w:p>
-    <w:p>
-      <w:pPr>
         <w:pStyle w:val="Caption"/>
       </w:pPr>
       <w:bookmarkStart w:id="7" w:name="_Ref328041971"/>
@@ -6509,687 +6336,93 @@
     </w:p>
     <w:p>
       <w:pPr>
-        <w:pStyle w:val="Heading1"/>
-      </w:pPr>
-      <w:r>
-        <w:t>Implementation</w:t>
-      </w:r>
-    </w:p>
-    <w:p/>
-    <w:p>
-      <w:r>
-        <w:t xml:space="preserve">The implementation shown in this section shows only the application of the equation in the LEAN </w:t>
-      </w:r>
-      <w:proofErr w:type="spellStart"/>
-      <w:r>
-        <w:t>shader</w:t>
-      </w:r>
-      <w:proofErr w:type="spellEnd"/>
-      <w:r>
-        <w:t>. For LEAN, generate lean maps textures</w:t>
-      </w:r>
-      <w:r>
-        <w:t xml:space="preserve"> </w:t>
-      </w:r>
-      <w:proofErr w:type="spellStart"/>
-      <w:r>
-        <w:t>normaly</w:t>
-      </w:r>
-      <w:proofErr w:type="spellEnd"/>
-      <w:r>
-        <w:t xml:space="preserve"> and </w:t>
-      </w:r>
-      <w:r>
-        <w:lastRenderedPageBreak/>
-        <w:t>unpack N, B,</w:t>
-      </w:r>
-      <w:r>
-        <w:t xml:space="preserve"> </w:t>
-      </w:r>
-      <w:proofErr w:type="gramStart"/>
-      <w:r>
-        <w:t>M</w:t>
-      </w:r>
-      <w:proofErr w:type="gramEnd"/>
-      <w:r>
-        <w:t xml:space="preserve"> </w:t>
-      </w:r>
-      <w:r>
-        <w:t>terms from</w:t>
-      </w:r>
-      <w:r>
-        <w:t xml:space="preserve"> the texture. Convert M to ∑ and compute the </w:t>
-      </w:r>
-      <w:proofErr w:type="spellStart"/>
-      <w:r>
-        <w:t>specular</w:t>
-      </w:r>
-      <w:proofErr w:type="spellEnd"/>
-      <w:r>
-        <w:t xml:space="preserve"> term</w:t>
-      </w:r>
-      <w:r>
-        <w:t xml:space="preserve">. After this process, compute the </w:t>
-      </w:r>
-      <w:proofErr w:type="spellStart"/>
-      <w:r>
-        <w:t>specular</w:t>
-      </w:r>
-      <w:proofErr w:type="spellEnd"/>
-      <w:r>
-        <w:t xml:space="preserve"> fading and the final color, as </w:t>
-      </w:r>
-      <w:r>
-        <w:t xml:space="preserve">shown by </w:t>
-      </w:r>
-      <w:r>
-        <w:fldChar w:fldCharType="begin"/>
-      </w:r>
-      <w:r>
-        <w:instrText xml:space="preserve"> REF _Ref328050998 \h </w:instrText>
-      </w:r>
-      <w:r>
-        <w:fldChar w:fldCharType="separate"/>
-      </w:r>
-      <w:r>
-        <w:t xml:space="preserve">Figure </w:t>
-      </w:r>
-      <w:r>
-        <w:rPr>
+        <w:rPr>
+          <w:i/>
+        </w:rPr>
+      </w:pPr>
+    </w:p>
+    <w:p>
+      <w:pPr>
+        <w:rPr>
+          <w:i/>
+        </w:rPr>
+      </w:pPr>
+    </w:p>
+    <w:p>
+      <w:pPr>
+        <w:rPr>
+          <w:i/>
+        </w:rPr>
+      </w:pPr>
+    </w:p>
+    <w:p>
+      <w:pPr>
+        <w:rPr>
+          <w:i/>
+        </w:rPr>
+      </w:pPr>
+    </w:p>
+    <w:p>
+      <w:pPr>
+        <w:pStyle w:val="Caption"/>
+      </w:pPr>
+      <w:bookmarkStart w:id="8" w:name="_Ref328050998"/>
+      <w:r>
+        <w:rPr>
+          <w:b w:val="0"/>
+          <w:bCs w:val="0"/>
+          <w:i/>
           <w:noProof/>
-        </w:rPr>
-        <w:t>9</w:t>
-      </w:r>
-      <w:r>
-        <w:fldChar w:fldCharType="end"/>
-      </w:r>
-      <w:r>
-        <w:t>.</w:t>
-      </w:r>
-    </w:p>
-    <w:p/>
-    <w:p>
-      <w:pPr>
-        <w:rPr>
-          <w:i/>
-        </w:rPr>
-      </w:pPr>
-      <w:r>
-        <w:rPr>
-          <w:i/>
-        </w:rPr>
-        <w:t>[…]</w:t>
-      </w:r>
-    </w:p>
-    <w:p>
-      <w:pPr>
-        <w:rPr>
-          <w:i/>
-        </w:rPr>
-      </w:pPr>
-    </w:p>
-    <w:p>
-      <w:pPr>
-        <w:rPr>
-          <w:i/>
-        </w:rPr>
-      </w:pPr>
-      <w:r>
-        <w:rPr>
-          <w:i/>
-        </w:rPr>
-        <w:t>//Calculate LEAN variables and the result spec</w:t>
-      </w:r>
-    </w:p>
-    <w:p>
-      <w:pPr>
-        <w:rPr>
-          <w:i/>
-        </w:rPr>
-      </w:pPr>
-      <w:r>
-        <w:rPr>
-          <w:i/>
-        </w:rPr>
-        <w:t>…</w:t>
-      </w:r>
-    </w:p>
-    <w:p>
-      <w:pPr>
-        <w:rPr>
-          <w:i/>
-        </w:rPr>
-      </w:pPr>
-    </w:p>
-    <w:p>
-      <w:pPr>
-        <w:rPr>
-          <w:i/>
-        </w:rPr>
-      </w:pPr>
-      <w:r>
-        <w:rPr>
-          <w:i/>
-        </w:rPr>
-        <w:t>[…]</w:t>
-      </w:r>
-    </w:p>
-    <w:p>
-      <w:pPr>
-        <w:rPr>
-          <w:i/>
-        </w:rPr>
-      </w:pPr>
-    </w:p>
-    <w:p>
-      <w:pPr>
-        <w:rPr>
-          <w:i/>
-        </w:rPr>
-      </w:pPr>
-      <w:r>
-        <w:rPr>
-          <w:i/>
-        </w:rPr>
-        <w:t>//</w:t>
-      </w:r>
-      <w:proofErr w:type="spellStart"/>
-      <w:r>
-        <w:rPr>
-          <w:i/>
-        </w:rPr>
-        <w:t>Specular</w:t>
-      </w:r>
-      <w:proofErr w:type="spellEnd"/>
-      <w:r>
-        <w:rPr>
-          <w:i/>
-        </w:rPr>
-        <w:t xml:space="preserve"> fading</w:t>
-      </w:r>
-    </w:p>
-    <w:p>
-      <w:pPr>
-        <w:rPr>
-          <w:i/>
-        </w:rPr>
-      </w:pPr>
-    </w:p>
-    <w:p>
-      <w:pPr>
-        <w:rPr>
-          <w:i/>
-        </w:rPr>
-      </w:pPr>
-      <w:r>
-        <w:rPr>
-          <w:rFonts w:eastAsiaTheme="minorEastAsia"/>
-          <w:i/>
-          <w:rtl/>
-          <w:lang w:bidi="he-IL"/>
-        </w:rPr>
-        <w:t>אּ</w:t>
-      </w:r>
-      <w:r>
-        <w:rPr>
-          <w:rFonts w:eastAsiaTheme="minorEastAsia"/>
-          <w:i/>
-          <w:lang w:bidi="he-IL"/>
-        </w:rPr>
-        <w:t xml:space="preserve"> </w:t>
-      </w:r>
-      <w:r>
-        <w:rPr>
-          <w:i/>
-        </w:rPr>
-        <w:t>= 1.0 + (</w:t>
-      </w:r>
-      <w:proofErr w:type="spellStart"/>
-      <w:r>
-        <w:rPr>
-          <w:i/>
-        </w:rPr>
-        <w:t>pow</w:t>
-      </w:r>
-      <w:proofErr w:type="spellEnd"/>
-      <w:r>
-        <w:rPr>
-          <w:i/>
-        </w:rPr>
-        <w:t>(</w:t>
-      </w:r>
-      <w:proofErr w:type="spellStart"/>
-      <w:r>
-        <w:rPr>
-          <w:i/>
-        </w:rPr>
-        <w:t>V.z</w:t>
-      </w:r>
-      <w:proofErr w:type="spellEnd"/>
-      <w:r>
-        <w:rPr>
-          <w:i/>
-        </w:rPr>
-        <w:t xml:space="preserve"> * Fade, 2.0) );</w:t>
-      </w:r>
-    </w:p>
-    <w:p>
-      <w:pPr>
-        <w:rPr>
-          <w:i/>
-        </w:rPr>
-      </w:pPr>
-    </w:p>
-    <w:p>
-      <w:pPr>
-        <w:rPr>
-          <w:i/>
-        </w:rPr>
-      </w:pPr>
-      <w:r>
-        <w:rPr>
-          <w:rFonts w:eastAsiaTheme="minorEastAsia"/>
-          <w:i/>
-          <w:rtl/>
-          <w:lang w:bidi="he-IL"/>
-        </w:rPr>
-        <w:t>אּ</w:t>
-      </w:r>
-      <w:r>
-        <w:rPr>
-          <w:rFonts w:eastAsiaTheme="minorEastAsia"/>
-          <w:i/>
-          <w:lang w:bidi="he-IL"/>
-        </w:rPr>
-        <w:t xml:space="preserve"> </w:t>
-      </w:r>
-      <w:r>
-        <w:rPr>
-          <w:i/>
-        </w:rPr>
-        <w:t>= clamp(</w:t>
-      </w:r>
-      <w:r>
-        <w:rPr>
-          <w:rFonts w:eastAsiaTheme="minorEastAsia"/>
-          <w:i/>
-          <w:rtl/>
-          <w:lang w:bidi="he-IL"/>
-        </w:rPr>
-        <w:t>אּ</w:t>
-      </w:r>
-      <w:r>
-        <w:rPr>
-          <w:i/>
-        </w:rPr>
-        <w:t xml:space="preserve">, 1.0, </w:t>
-      </w:r>
-      <w:proofErr w:type="spellStart"/>
-      <w:r>
-        <w:rPr>
-          <w:i/>
-        </w:rPr>
-        <w:t>maxPower</w:t>
-      </w:r>
-      <w:proofErr w:type="spellEnd"/>
-      <w:r>
-        <w:rPr>
-          <w:i/>
-        </w:rPr>
-        <w:t>);</w:t>
-      </w:r>
-    </w:p>
-    <w:p>
-      <w:pPr>
-        <w:rPr>
-          <w:i/>
-        </w:rPr>
-      </w:pPr>
-    </w:p>
-    <w:p>
-      <w:pPr>
-        <w:rPr>
-          <w:i/>
-        </w:rPr>
-      </w:pPr>
-      <w:r>
-        <w:rPr>
-          <w:i/>
-        </w:rPr>
-        <w:t xml:space="preserve">//Calculate Diffuse and </w:t>
-      </w:r>
-      <w:proofErr w:type="spellStart"/>
-      <w:r>
-        <w:rPr>
-          <w:i/>
-        </w:rPr>
-        <w:t>Specular</w:t>
-      </w:r>
-      <w:proofErr w:type="spellEnd"/>
-      <w:r>
-        <w:rPr>
-          <w:i/>
-        </w:rPr>
-        <w:t xml:space="preserve"> components</w:t>
-      </w:r>
-    </w:p>
-    <w:p>
-      <w:pPr>
-        <w:rPr>
-          <w:i/>
-        </w:rPr>
-      </w:pPr>
-    </w:p>
-    <w:p>
-      <w:pPr>
-        <w:rPr>
-          <w:i/>
-        </w:rPr>
-      </w:pPr>
-      <w:r>
-        <w:rPr>
-          <w:i/>
-        </w:rPr>
-        <w:t xml:space="preserve">Td = </w:t>
-      </w:r>
-      <w:proofErr w:type="spellStart"/>
-      <w:proofErr w:type="gramStart"/>
-      <w:r>
-        <w:rPr>
-          <w:i/>
-        </w:rPr>
-        <w:t>Kd</w:t>
-      </w:r>
-      <w:proofErr w:type="spellEnd"/>
-      <w:proofErr w:type="gramEnd"/>
-      <w:r>
-        <w:rPr>
-          <w:i/>
-        </w:rPr>
-        <w:t xml:space="preserve"> * </w:t>
-      </w:r>
-      <w:proofErr w:type="spellStart"/>
-      <w:r>
-        <w:rPr>
-          <w:i/>
-        </w:rPr>
-        <w:t>NdotL</w:t>
-      </w:r>
-      <w:proofErr w:type="spellEnd"/>
-      <w:r>
-        <w:rPr>
-          <w:i/>
-        </w:rPr>
-        <w:t>;</w:t>
-      </w:r>
-    </w:p>
-    <w:p>
-      <w:pPr>
-        <w:rPr>
-          <w:i/>
-        </w:rPr>
-      </w:pPr>
-    </w:p>
-    <w:p>
-      <w:pPr>
-        <w:rPr>
-          <w:i/>
-        </w:rPr>
-      </w:pPr>
-      <w:r>
-        <w:rPr>
-          <w:i/>
-        </w:rPr>
-        <w:t xml:space="preserve">Ts = Ks * </w:t>
-      </w:r>
-      <w:proofErr w:type="spellStart"/>
-      <w:proofErr w:type="gramStart"/>
-      <w:r>
-        <w:rPr>
-          <w:i/>
-        </w:rPr>
-        <w:t>pow</w:t>
-      </w:r>
-      <w:proofErr w:type="spellEnd"/>
-      <w:r>
-        <w:rPr>
-          <w:i/>
-        </w:rPr>
-        <w:t>(</w:t>
-      </w:r>
-      <w:proofErr w:type="spellStart"/>
-      <w:proofErr w:type="gramEnd"/>
-      <w:r>
-        <w:rPr>
-          <w:i/>
-        </w:rPr>
-        <w:t>NdotL</w:t>
-      </w:r>
-      <w:proofErr w:type="spellEnd"/>
-      <w:r>
-        <w:rPr>
-          <w:i/>
-        </w:rPr>
-        <w:t xml:space="preserve">, </w:t>
-      </w:r>
-      <w:r>
-        <w:rPr>
-          <w:rFonts w:eastAsiaTheme="minorEastAsia"/>
-          <w:i/>
-          <w:rtl/>
-          <w:lang w:bidi="he-IL"/>
-        </w:rPr>
-        <w:t>אּ</w:t>
-      </w:r>
-      <w:r>
-        <w:rPr>
-          <w:i/>
-        </w:rPr>
-        <w:t xml:space="preserve">) * spec;     </w:t>
-      </w:r>
-    </w:p>
-    <w:p>
-      <w:pPr>
-        <w:rPr>
-          <w:i/>
-        </w:rPr>
-      </w:pPr>
-    </w:p>
-    <w:p>
-      <w:pPr>
-        <w:rPr>
-          <w:i/>
-        </w:rPr>
-      </w:pPr>
-      <w:r>
-        <w:rPr>
-          <w:i/>
-        </w:rPr>
-        <w:t>[…]</w:t>
-      </w:r>
-    </w:p>
-    <w:p>
-      <w:pPr>
-        <w:rPr>
-          <w:i/>
-        </w:rPr>
-      </w:pPr>
-    </w:p>
-    <w:p>
-      <w:pPr>
-        <w:rPr>
-          <w:i/>
-        </w:rPr>
-      </w:pPr>
-      <w:r>
-        <w:rPr>
-          <w:i/>
-        </w:rPr>
-        <w:t>//Fresnel term</w:t>
-      </w:r>
-    </w:p>
-    <w:p>
-      <w:pPr>
-        <w:rPr>
-          <w:i/>
-        </w:rPr>
-      </w:pPr>
-    </w:p>
-    <w:p>
-      <w:pPr>
-        <w:rPr>
-          <w:i/>
-        </w:rPr>
-      </w:pPr>
-      <w:r>
-        <w:rPr>
-          <w:i/>
-        </w:rPr>
-        <w:t>Fresnel = clamp(</w:t>
-      </w:r>
-      <w:proofErr w:type="spellStart"/>
-      <w:r>
-        <w:rPr>
-          <w:i/>
-        </w:rPr>
-        <w:t>FresnelBias</w:t>
-      </w:r>
-      <w:proofErr w:type="spellEnd"/>
-      <w:r>
-        <w:rPr>
-          <w:i/>
-        </w:rPr>
-        <w:t xml:space="preserve"> + (</w:t>
-      </w:r>
-      <w:proofErr w:type="spellStart"/>
-      <w:r>
-        <w:rPr>
-          <w:i/>
-        </w:rPr>
-        <w:t>FresnelScale</w:t>
-      </w:r>
-      <w:proofErr w:type="spellEnd"/>
-      <w:r>
-        <w:rPr>
-          <w:i/>
-        </w:rPr>
-        <w:t xml:space="preserve"> * </w:t>
-      </w:r>
-      <w:proofErr w:type="spellStart"/>
-      <w:r>
-        <w:rPr>
-          <w:i/>
-        </w:rPr>
-        <w:t>pow</w:t>
-      </w:r>
-      <w:proofErr w:type="spellEnd"/>
-      <w:r>
-        <w:rPr>
-          <w:i/>
-        </w:rPr>
-        <w:t xml:space="preserve">(1.0 - dot(N, V), 5.0)), 0.0, 1.0); </w:t>
-      </w:r>
-    </w:p>
-    <w:p>
-      <w:pPr>
-        <w:rPr>
-          <w:i/>
-        </w:rPr>
-      </w:pPr>
-    </w:p>
-    <w:p>
-      <w:pPr>
-        <w:rPr>
-          <w:i/>
-        </w:rPr>
-      </w:pPr>
-      <w:r>
-        <w:rPr>
-          <w:i/>
-        </w:rPr>
-        <w:t>Ts *= Fresnel;</w:t>
-      </w:r>
-    </w:p>
-    <w:p>
-      <w:pPr>
-        <w:rPr>
-          <w:i/>
-        </w:rPr>
-      </w:pPr>
-    </w:p>
-    <w:p>
-      <w:pPr>
-        <w:rPr>
-          <w:i/>
-        </w:rPr>
-      </w:pPr>
-      <w:r>
-        <w:rPr>
-          <w:i/>
-        </w:rPr>
-        <w:t>//Calculate final color</w:t>
-      </w:r>
-    </w:p>
-    <w:p>
-      <w:pPr>
-        <w:rPr>
-          <w:i/>
-        </w:rPr>
-      </w:pPr>
-      <w:r>
-        <w:rPr>
-          <w:i/>
-        </w:rPr>
-        <w:t xml:space="preserve">      </w:t>
-      </w:r>
-    </w:p>
-    <w:p>
-      <w:pPr>
-        <w:rPr>
-          <w:i/>
-        </w:rPr>
-      </w:pPr>
-      <w:proofErr w:type="gramStart"/>
-      <w:r>
-        <w:rPr>
-          <w:i/>
-        </w:rPr>
-        <w:t>color</w:t>
-      </w:r>
-      <w:proofErr w:type="gramEnd"/>
-      <w:r>
-        <w:rPr>
-          <w:i/>
-        </w:rPr>
-        <w:t xml:space="preserve"> = (Td + Ts).xyz * LightColor.xyz;</w:t>
-      </w:r>
-    </w:p>
-    <w:p>
-      <w:pPr>
-        <w:rPr>
-          <w:i/>
-        </w:rPr>
-      </w:pPr>
-    </w:p>
-    <w:p>
-      <w:pPr>
-        <w:rPr>
-          <w:i/>
-        </w:rPr>
-      </w:pPr>
-      <w:r>
-        <w:rPr>
-          <w:i/>
-        </w:rPr>
-        <w:t>[…]</w:t>
-      </w:r>
-    </w:p>
-    <w:p/>
-    <w:p>
-      <w:pPr>
-        <w:pStyle w:val="Caption"/>
-      </w:pPr>
-      <w:bookmarkStart w:id="8" w:name="_Ref328050998"/>
+          <w:color w:val="auto"/>
+          <w:sz w:val="20"/>
+          <w:szCs w:val="20"/>
+        </w:rPr>
+        <w:drawing>
+          <wp:inline distT="0" distB="0" distL="0" distR="0">
+            <wp:extent cx="2514600" cy="4819650"/>
+            <wp:effectExtent l="19050" t="0" r="0" b="0"/>
+            <wp:docPr id="2" name="Picture 1"/>
+            <wp:cNvGraphicFramePr>
+              <a:graphicFrameLocks xmlns:a="http://schemas.openxmlformats.org/drawingml/2006/main" noChangeAspect="1"/>
+            </wp:cNvGraphicFramePr>
+            <a:graphic xmlns:a="http://schemas.openxmlformats.org/drawingml/2006/main">
+              <a:graphicData uri="http://schemas.openxmlformats.org/drawingml/2006/picture">
+                <pic:pic xmlns:pic="http://schemas.openxmlformats.org/drawingml/2006/picture">
+                  <pic:nvPicPr>
+                    <pic:cNvPr id="0" name="Picture 1"/>
+                    <pic:cNvPicPr>
+                      <a:picLocks noChangeAspect="1" noChangeArrowheads="1"/>
+                    </pic:cNvPicPr>
+                  </pic:nvPicPr>
+                  <pic:blipFill>
+                    <a:blip r:embed="rId15" cstate="print"/>
+                    <a:srcRect/>
+                    <a:stretch>
+                      <a:fillRect/>
+                    </a:stretch>
+                  </pic:blipFill>
+                  <pic:spPr bwMode="auto">
+                    <a:xfrm>
+                      <a:off x="0" y="0"/>
+                      <a:ext cx="2514600" cy="4819650"/>
+                    </a:xfrm>
+                    <a:prstGeom prst="rect">
+                      <a:avLst/>
+                    </a:prstGeom>
+                    <a:noFill/>
+                    <a:ln w="9525">
+                      <a:noFill/>
+                      <a:miter lim="800000"/>
+                      <a:headEnd/>
+                      <a:tailEnd/>
+                    </a:ln>
+                  </pic:spPr>
+                </pic:pic>
+              </a:graphicData>
+            </a:graphic>
+          </wp:inline>
+        </w:drawing>
+      </w:r>
       <w:r>
         <w:t xml:space="preserve">Figure </w:t>
       </w:r>
@@ -7222,73 +6455,6 @@
         <w:t>.</w:t>
       </w:r>
     </w:p>
-    <w:p/>
-    <w:p>
-      <w:pPr>
-        <w:pStyle w:val="Heading1"/>
-      </w:pPr>
-      <w:r>
-        <w:t>Conclusion</w:t>
-      </w:r>
-    </w:p>
-    <w:p/>
-    <w:p>
-      <w:r>
-        <w:t xml:space="preserve">This paper presented techniques for bump mapping and their corresponding problems and the </w:t>
-      </w:r>
-      <w:proofErr w:type="spellStart"/>
-      <w:r>
-        <w:t>specular</w:t>
-      </w:r>
-      <w:proofErr w:type="spellEnd"/>
-      <w:r>
-        <w:t xml:space="preserve"> highlight problem over distances, as well as the way the distance fog algorithm try to solve it. As a result, a new approach was developed and presented to affect the highlight according to the object distance. Since it only affects the </w:t>
-      </w:r>
-      <w:proofErr w:type="spellStart"/>
-      <w:r>
-        <w:t>specular</w:t>
-      </w:r>
-      <w:proofErr w:type="spellEnd"/>
-      <w:r>
-        <w:t xml:space="preserve"> term, it </w:t>
-      </w:r>
-      <w:proofErr w:type="gramStart"/>
-      <w:r>
-        <w:t>can also be used</w:t>
-      </w:r>
-      <w:proofErr w:type="gramEnd"/>
-      <w:r>
-        <w:t xml:space="preserve"> in conjunction with fog to increase visual appeal. Because this new approach </w:t>
-      </w:r>
-      <w:proofErr w:type="gramStart"/>
-      <w:r>
-        <w:t>is based</w:t>
-      </w:r>
-      <w:proofErr w:type="gramEnd"/>
-      <w:r>
-        <w:t xml:space="preserve"> on LEAN, a performance comparison was made between both approaches, concluding that the performance cost of the modification does not have noticeable impact on calculation speed.</w:t>
-      </w:r>
-      <w:r>
-        <w:t xml:space="preserve"> Since the base of this approach is LEAN mapping, it </w:t>
-      </w:r>
-      <w:proofErr w:type="gramStart"/>
-      <w:r>
-        <w:t xml:space="preserve">can </w:t>
-      </w:r>
-      <w:r>
-        <w:t xml:space="preserve">also </w:t>
-      </w:r>
-      <w:r>
-        <w:t>be used</w:t>
-      </w:r>
-      <w:proofErr w:type="gramEnd"/>
-      <w:r>
-        <w:t xml:space="preserve"> in real time applications.</w:t>
-      </w:r>
-    </w:p>
-    <w:p/>
-    <w:p/>
-    <w:p/>
     <w:p>
       <w:pPr>
         <w:pStyle w:val="Heading1"/>
@@ -7308,7 +6474,6 @@
         <w:t>Acknowledgements</w:t>
       </w:r>
     </w:p>
-    <w:p/>
     <w:p>
       <w:r>
         <w:t xml:space="preserve">The authors would like to thank (omitted) and (omitted) for the financial support of this work. Also for (rest is omitted because I </w:t>
@@ -7320,7 +6485,6 @@
         <w:t xml:space="preserve"> write it yet).</w:t>
       </w:r>
     </w:p>
-    <w:p/>
     <w:p>
       <w:pPr>
         <w:pStyle w:val="Heading1"/>
@@ -7334,7 +6498,6 @@
         <w:t>References</w:t>
       </w:r>
     </w:p>
-    <w:p/>
     <w:p>
       <w:pPr>
         <w:pStyle w:val="Bibliography"/>
@@ -7390,14 +6553,6 @@
     </w:p>
     <w:p>
       <w:pPr>
-        <w:rPr>
-          <w:sz w:val="18"/>
-          <w:szCs w:val="18"/>
-        </w:rPr>
-      </w:pPr>
-    </w:p>
-    <w:p>
-      <w:pPr>
         <w:pStyle w:val="Bibliography"/>
         <w:rPr>
           <w:sz w:val="18"/>
@@ -7430,14 +6585,6 @@
     </w:p>
     <w:p>
       <w:pPr>
-        <w:rPr>
-          <w:sz w:val="18"/>
-          <w:szCs w:val="18"/>
-        </w:rPr>
-      </w:pPr>
-    </w:p>
-    <w:p>
-      <w:pPr>
         <w:pStyle w:val="Bibliography"/>
         <w:rPr>
           <w:sz w:val="18"/>
@@ -7470,14 +6617,6 @@
     </w:p>
     <w:p>
       <w:pPr>
-        <w:rPr>
-          <w:sz w:val="18"/>
-          <w:szCs w:val="18"/>
-        </w:rPr>
-      </w:pPr>
-    </w:p>
-    <w:p>
-      <w:pPr>
         <w:pStyle w:val="Bibliography"/>
         <w:rPr>
           <w:sz w:val="18"/>
@@ -7510,14 +6649,6 @@
     </w:p>
     <w:p>
       <w:pPr>
-        <w:rPr>
-          <w:sz w:val="18"/>
-          <w:szCs w:val="18"/>
-        </w:rPr>
-      </w:pPr>
-    </w:p>
-    <w:p>
-      <w:pPr>
         <w:pStyle w:val="Bibliography"/>
         <w:rPr>
           <w:sz w:val="18"/>
@@ -7529,6 +6660,7 @@
           <w:sz w:val="18"/>
           <w:szCs w:val="18"/>
         </w:rPr>
+        <w:lastRenderedPageBreak/>
         <w:t xml:space="preserve">BLINN, J. F. Simulation of wrinkled surfaces. </w:t>
       </w:r>
       <w:r>
@@ -7550,14 +6682,6 @@
     </w:p>
     <w:p>
       <w:pPr>
-        <w:rPr>
-          <w:sz w:val="18"/>
-          <w:szCs w:val="18"/>
-        </w:rPr>
-      </w:pPr>
-    </w:p>
-    <w:p>
-      <w:pPr>
         <w:pStyle w:val="Bibliography"/>
         <w:rPr>
           <w:sz w:val="18"/>
@@ -7590,14 +6714,6 @@
     </w:p>
     <w:p>
       <w:pPr>
-        <w:rPr>
-          <w:sz w:val="18"/>
-          <w:szCs w:val="18"/>
-        </w:rPr>
-      </w:pPr>
-    </w:p>
-    <w:p>
-      <w:pPr>
         <w:pStyle w:val="Bibliography"/>
         <w:rPr>
           <w:sz w:val="18"/>
@@ -7630,14 +6746,6 @@
     </w:p>
     <w:p>
       <w:pPr>
-        <w:rPr>
-          <w:sz w:val="18"/>
-          <w:szCs w:val="18"/>
-        </w:rPr>
-      </w:pPr>
-    </w:p>
-    <w:p>
-      <w:pPr>
         <w:pStyle w:val="Bibliography"/>
         <w:rPr>
           <w:sz w:val="18"/>
@@ -7670,14 +6778,6 @@
     </w:p>
     <w:p>
       <w:pPr>
-        <w:rPr>
-          <w:sz w:val="18"/>
-          <w:szCs w:val="18"/>
-        </w:rPr>
-      </w:pPr>
-    </w:p>
-    <w:p>
-      <w:pPr>
         <w:pStyle w:val="Bibliography"/>
         <w:rPr>
           <w:sz w:val="18"/>
@@ -7710,14 +6810,6 @@
     </w:p>
     <w:p>
       <w:pPr>
-        <w:rPr>
-          <w:sz w:val="18"/>
-          <w:szCs w:val="18"/>
-        </w:rPr>
-      </w:pPr>
-    </w:p>
-    <w:p>
-      <w:pPr>
         <w:pStyle w:val="Bibliography"/>
         <w:rPr>
           <w:sz w:val="18"/>
@@ -7750,14 +6842,6 @@
     </w:p>
     <w:p>
       <w:pPr>
-        <w:rPr>
-          <w:sz w:val="18"/>
-          <w:szCs w:val="18"/>
-        </w:rPr>
-      </w:pPr>
-    </w:p>
-    <w:p>
-      <w:pPr>
         <w:pStyle w:val="Bibliography"/>
         <w:rPr>
           <w:sz w:val="18"/>
@@ -7790,14 +6874,6 @@
     </w:p>
     <w:p>
       <w:pPr>
-        <w:rPr>
-          <w:sz w:val="18"/>
-          <w:szCs w:val="18"/>
-        </w:rPr>
-      </w:pPr>
-    </w:p>
-    <w:p>
-      <w:pPr>
         <w:pStyle w:val="Bibliography"/>
         <w:rPr>
           <w:sz w:val="18"/>
@@ -7830,14 +6906,6 @@
     </w:p>
     <w:p>
       <w:pPr>
-        <w:rPr>
-          <w:sz w:val="18"/>
-          <w:szCs w:val="18"/>
-        </w:rPr>
-      </w:pPr>
-    </w:p>
-    <w:p>
-      <w:pPr>
         <w:pStyle w:val="Bibliography"/>
         <w:rPr>
           <w:sz w:val="18"/>
@@ -7870,14 +6938,6 @@
     </w:p>
     <w:p>
       <w:pPr>
-        <w:rPr>
-          <w:sz w:val="18"/>
-          <w:szCs w:val="18"/>
-        </w:rPr>
-      </w:pPr>
-    </w:p>
-    <w:p>
-      <w:pPr>
         <w:pStyle w:val="Bibliography"/>
         <w:rPr>
           <w:sz w:val="18"/>
@@ -7910,14 +6970,6 @@
     </w:p>
     <w:p>
       <w:pPr>
-        <w:rPr>
-          <w:sz w:val="18"/>
-          <w:szCs w:val="18"/>
-        </w:rPr>
-      </w:pPr>
-    </w:p>
-    <w:p>
-      <w:pPr>
         <w:pStyle w:val="Bibliography"/>
         <w:rPr>
           <w:sz w:val="18"/>
@@ -7950,14 +7002,6 @@
     </w:p>
     <w:p>
       <w:pPr>
-        <w:rPr>
-          <w:sz w:val="18"/>
-          <w:szCs w:val="18"/>
-        </w:rPr>
-      </w:pPr>
-    </w:p>
-    <w:p>
-      <w:pPr>
         <w:pStyle w:val="Bibliography"/>
         <w:rPr>
           <w:sz w:val="18"/>
@@ -7969,7 +7013,6 @@
           <w:sz w:val="18"/>
           <w:szCs w:val="18"/>
         </w:rPr>
-        <w:lastRenderedPageBreak/>
         <w:t xml:space="preserve">PEERCY, M.; AIREY, J.; CABRAL, B. </w:t>
       </w:r>
       <w:r>
@@ -7991,14 +7034,6 @@
     </w:p>
     <w:p>
       <w:pPr>
-        <w:rPr>
-          <w:sz w:val="18"/>
-          <w:szCs w:val="18"/>
-        </w:rPr>
-      </w:pPr>
-    </w:p>
-    <w:p>
-      <w:pPr>
         <w:pStyle w:val="Bibliography"/>
         <w:rPr>
           <w:sz w:val="18"/>
@@ -8031,14 +7066,6 @@
     </w:p>
     <w:p>
       <w:pPr>
-        <w:rPr>
-          <w:sz w:val="18"/>
-          <w:szCs w:val="18"/>
-        </w:rPr>
-      </w:pPr>
-    </w:p>
-    <w:p>
-      <w:pPr>
         <w:pStyle w:val="Bibliography"/>
         <w:rPr>
           <w:sz w:val="18"/>
@@ -8071,14 +7098,6 @@
     </w:p>
     <w:p>
       <w:pPr>
-        <w:rPr>
-          <w:sz w:val="18"/>
-          <w:szCs w:val="18"/>
-        </w:rPr>
-      </w:pPr>
-    </w:p>
-    <w:p>
-      <w:pPr>
         <w:pStyle w:val="Bibliography"/>
         <w:rPr>
           <w:sz w:val="18"/>
@@ -8108,14 +7127,6 @@
         </w:rPr>
         <w:t>. , SIGGRAPH  ’92. New York, NY, USA: ACM. , 1992</w:t>
       </w:r>
-    </w:p>
-    <w:p>
-      <w:pPr>
-        <w:rPr>
-          <w:sz w:val="18"/>
-          <w:szCs w:val="18"/>
-        </w:rPr>
-      </w:pPr>
     </w:p>
     <w:p>
       <w:pPr>
@@ -9942,8 +8953,9 @@
   <w:style w:type="paragraph" w:default="1" w:styleId="Normal">
     <w:name w:val="Normal"/>
     <w:qFormat/>
-    <w:rsid w:val="00E37D5D"/>
+    <w:rsid w:val="00632DC7"/>
     <w:pPr>
+      <w:spacing w:before="100" w:beforeAutospacing="1"/>
       <w:jc w:val="both"/>
     </w:pPr>
   </w:style>
@@ -10473,7 +9485,7 @@
     <w:unhideWhenUsed/>
     <w:rsid w:val="00624C0B"/>
     <w:pPr>
-      <w:spacing w:before="100" w:beforeAutospacing="1" w:after="100" w:afterAutospacing="1"/>
+      <w:spacing w:after="100" w:afterAutospacing="1"/>
     </w:pPr>
     <w:rPr>
       <w:rFonts w:eastAsia="Times New Roman"/>
@@ -10782,7 +9794,7 @@
 </file>
 
 <file path=customXml/itemProps1.xml><?xml version="1.0" encoding="utf-8"?>
-<ds:datastoreItem xmlns:ds="http://schemas.openxmlformats.org/officeDocument/2006/customXml" ds:itemID="{375E51DF-FBCF-446D-8C66-AC7E81A96E2B}">
+<ds:datastoreItem xmlns:ds="http://schemas.openxmlformats.org/officeDocument/2006/customXml" ds:itemID="{40A4E8A4-52A1-4889-A6AD-129FE9A7435E}">
   <ds:schemaRefs>
     <ds:schemaRef ds:uri="http://schemas.openxmlformats.org/officeDocument/2006/bibliography"/>
   </ds:schemaRefs>

</xml_diff>